<commit_message>
Added wave boundary condition selection scheme
git-svn-id: https://svn.oss.deltares.nl/repos/xbeach/trunk@4347 86136381-33bf-4961-916e-47ea43f679af
</commit_message>
<xml_diff>
--- a/doc/manual/new/XBeach_manual_Bas.docx
+++ b/doc/manual/new/XBeach_manual_Bas.docx
@@ -1,6 +1,6 @@
 
 <file path=word/document.xml><?xml version="1.0" encoding="utf-8"?>
-<w:document xmlns:wpc="http://schemas.microsoft.com/office/word/2010/wordprocessingCanvas" xmlns:mc="http://schemas.openxmlformats.org/markup-compatibility/2006" xmlns:o="urn:schemas-microsoft-com:office:office" xmlns:r="http://schemas.openxmlformats.org/officeDocument/2006/relationships" xmlns:m="http://schemas.openxmlformats.org/officeDocument/2006/math" xmlns:v="urn:schemas-microsoft-com:vml" xmlns:wp14="http://schemas.microsoft.com/office/word/2010/wordprocessingDrawing" xmlns:wp="http://schemas.openxmlformats.org/drawingml/2006/wordprocessingDrawing" xmlns:w10="urn:schemas-microsoft-com:office:word" xmlns:w="http://schemas.openxmlformats.org/wordprocessingml/2006/main" xmlns:w14="http://schemas.microsoft.com/office/word/2010/wordml" xmlns:wpg="http://schemas.microsoft.com/office/word/2010/wordprocessingGroup" xmlns:wpi="http://schemas.microsoft.com/office/word/2010/wordprocessingInk" xmlns:wne="http://schemas.microsoft.com/office/word/2006/wordml" xmlns:wps="http://schemas.microsoft.com/office/word/2010/wordprocessingShape" mc:Ignorable="w14 wp14">
+<w:document xmlns:wpc="http://schemas.microsoft.com/office/word/2010/wordprocessingCanvas" xmlns:mo="http://schemas.microsoft.com/office/mac/office/2008/main" xmlns:mc="http://schemas.openxmlformats.org/markup-compatibility/2006" xmlns:mv="urn:schemas-microsoft-com:mac:vml" xmlns:o="urn:schemas-microsoft-com:office:office" xmlns:r="http://schemas.openxmlformats.org/officeDocument/2006/relationships" xmlns:m="http://schemas.openxmlformats.org/officeDocument/2006/math" xmlns:v="urn:schemas-microsoft-com:vml" xmlns:wp14="http://schemas.microsoft.com/office/word/2010/wordprocessingDrawing" xmlns:wp="http://schemas.openxmlformats.org/drawingml/2006/wordprocessingDrawing" xmlns:w10="urn:schemas-microsoft-com:office:word" xmlns:w="http://schemas.openxmlformats.org/wordprocessingml/2006/main" xmlns:w14="http://schemas.microsoft.com/office/word/2010/wordml" xmlns:wpg="http://schemas.microsoft.com/office/word/2010/wordprocessingGroup" xmlns:wpi="http://schemas.microsoft.com/office/word/2010/wordprocessingInk" xmlns:wne="http://schemas.microsoft.com/office/word/2006/wordml" xmlns:wps="http://schemas.microsoft.com/office/word/2010/wordprocessingShape" mc:Ignorable="w14 wp14">
   <w:body>
     <w:p/>
     <w:p>
@@ -830,6 +830,7 @@
       <w:bookmarkStart w:id="26" w:name="bmTOC"/>
       <w:bookmarkEnd w:id="26"/>
       <w:r>
+        <w:lastRenderedPageBreak/>
         <w:t>Contents</w:t>
       </w:r>
     </w:p>
@@ -4231,6 +4232,7 @@
         <w:rPr>
           <w:noProof/>
         </w:rPr>
+        <w:lastRenderedPageBreak/>
         <w:t>4.2.5</w:t>
       </w:r>
       <w:r>
@@ -5530,6 +5532,7 @@
         <w:rPr>
           <w:rStyle w:val="Hidden"/>
         </w:rPr>
+        <w:lastRenderedPageBreak/>
         <w:fldChar w:fldCharType="begin"/>
       </w:r>
       <w:r>
@@ -5603,16 +5606,8 @@
         <w:rPr>
           <w:color w:val="FF0000"/>
         </w:rPr>
-        <w:t xml:space="preserve">Dano, Ad, </w:t>
-      </w:r>
-      <w:proofErr w:type="gramStart"/>
-      <w:r>
-        <w:rPr>
-          <w:color w:val="FF0000"/>
-        </w:rPr>
-        <w:t>Ap</w:t>
-      </w:r>
-      <w:proofErr w:type="gramEnd"/>
+        <w:t>Dano, Ad, Ap</w:t>
+      </w:r>
     </w:p>
     <w:p>
       <w:pPr>
@@ -5629,6 +5624,7 @@
       </w:pPr>
       <w:bookmarkStart w:id="40" w:name="_Toc410145804"/>
       <w:r>
+        <w:lastRenderedPageBreak/>
         <w:t>Processes and model formulation</w:t>
       </w:r>
       <w:bookmarkEnd w:id="40"/>
@@ -5747,6 +5743,7 @@
         <w:pStyle w:val="Heading2"/>
       </w:pPr>
       <w:r>
+        <w:lastRenderedPageBreak/>
         <w:t>Short wave propagation</w:t>
       </w:r>
       <w:bookmarkEnd w:id="46"/>
@@ -5844,7 +5841,7 @@
         <w:rPr>
           <w:position w:val="-28"/>
         </w:rPr>
-        <w:object w:dxaOrig="3260" w:dyaOrig="700">
+        <w:object w:dxaOrig="3260" w:dyaOrig="700" w14:anchorId="4BD0B24E">
           <v:shapetype id="_x0000_t75" coordsize="21600,21600" o:spt="75" o:preferrelative="t" path="m@4@5l@4@11@9@11@9@5xe" filled="f" stroked="f">
             <v:stroke joinstyle="miter"/>
             <v:formulas>
@@ -5864,10 +5861,10 @@
             <v:path o:extrusionok="f" gradientshapeok="t" o:connecttype="rect"/>
             <o:lock v:ext="edit" aspectratio="t"/>
           </v:shapetype>
-          <v:shape id="_x0000_i1025" type="#_x0000_t75" style="width:162.8pt;height:34.95pt" o:ole="">
+          <v:shape id="_x0000_i1025" type="#_x0000_t75" style="width:162.55pt;height:34.95pt" o:ole="">
             <v:imagedata r:id="rId23" o:title=""/>
           </v:shape>
-          <o:OLEObject Type="Embed" ProgID="Equation.DSMT4" ShapeID="_x0000_i1025" DrawAspect="Content" ObjectID="_1483939548" r:id="rId24"/>
+          <o:OLEObject Type="Embed" ProgID="Equation.DSMT4" ShapeID="_x0000_i1025" DrawAspect="Content" ObjectID="_1358329636" r:id="rId24"/>
         </w:object>
       </w:r>
       <w:r>
@@ -5894,25 +5891,51 @@
       <w:r>
         <w:instrText>(</w:instrText>
       </w:r>
-      <w:fldSimple w:instr=" SEQ MTSec \c \* Arabic \* MERGEFORMAT ">
-        <w:r>
-          <w:rPr>
-            <w:noProof/>
-          </w:rPr>
-          <w:instrText>1</w:instrText>
-        </w:r>
-      </w:fldSimple>
+      <w:r>
+        <w:fldChar w:fldCharType="begin"/>
+      </w:r>
+      <w:r>
+        <w:instrText xml:space="preserve"> SEQ MTSec \c \* Arabic \* MERGEFORMAT </w:instrText>
+      </w:r>
+      <w:r>
+        <w:fldChar w:fldCharType="separate"/>
+      </w:r>
+      <w:r>
+        <w:rPr>
+          <w:noProof/>
+        </w:rPr>
+        <w:instrText>1</w:instrText>
+      </w:r>
+      <w:r>
+        <w:rPr>
+          <w:noProof/>
+        </w:rPr>
+        <w:fldChar w:fldCharType="end"/>
+      </w:r>
       <w:r>
         <w:instrText>.</w:instrText>
       </w:r>
-      <w:fldSimple w:instr=" SEQ MTEqn \c \* Arabic \* MERGEFORMAT ">
-        <w:r>
-          <w:rPr>
-            <w:noProof/>
-          </w:rPr>
-          <w:instrText>1</w:instrText>
-        </w:r>
-      </w:fldSimple>
+      <w:r>
+        <w:fldChar w:fldCharType="begin"/>
+      </w:r>
+      <w:r>
+        <w:instrText xml:space="preserve"> SEQ MTEqn \c \* Arabic \* MERGEFORMAT </w:instrText>
+      </w:r>
+      <w:r>
+        <w:fldChar w:fldCharType="separate"/>
+      </w:r>
+      <w:r>
+        <w:rPr>
+          <w:noProof/>
+        </w:rPr>
+        <w:instrText>1</w:instrText>
+      </w:r>
+      <w:r>
+        <w:rPr>
+          <w:noProof/>
+        </w:rPr>
+        <w:fldChar w:fldCharType="end"/>
+      </w:r>
       <w:r>
         <w:instrText>)</w:instrText>
       </w:r>
@@ -5955,11 +5978,11 @@
         <w:rPr>
           <w:position w:val="-28"/>
         </w:rPr>
-        <w:object w:dxaOrig="2560" w:dyaOrig="660">
-          <v:shape id="_x0000_i1026" type="#_x0000_t75" style="width:128.4pt;height:33.3pt" o:ole="">
+        <w:object w:dxaOrig="2560" w:dyaOrig="660" w14:anchorId="205529D6">
+          <v:shape id="_x0000_i1026" type="#_x0000_t75" style="width:128.3pt;height:33.5pt" o:ole="">
             <v:imagedata r:id="rId25" o:title=""/>
           </v:shape>
-          <o:OLEObject Type="Embed" ProgID="Equation.DSMT4" ShapeID="_x0000_i1026" DrawAspect="Content" ObjectID="_1483939549" r:id="rId26"/>
+          <o:OLEObject Type="Embed" ProgID="Equation.DSMT4" ShapeID="_x0000_i1026" DrawAspect="Content" ObjectID="_1358329637" r:id="rId26"/>
         </w:object>
       </w:r>
       <w:r>
@@ -5990,25 +6013,54 @@
       <w:r>
         <w:instrText>(</w:instrText>
       </w:r>
-      <w:fldSimple w:instr=" SEQ MTSec \c \* Arabic \* MERGEFORMAT ">
-        <w:r>
-          <w:rPr>
-            <w:noProof/>
-          </w:rPr>
-          <w:instrText>1</w:instrText>
-        </w:r>
-      </w:fldSimple>
+      <w:r>
+        <w:fldChar w:fldCharType="begin"/>
+      </w:r>
+      <w:r>
+        <w:instrText xml:space="preserve"> SEQ MTSec \c \</w:instrText>
+      </w:r>
+      <w:r>
+        <w:instrText xml:space="preserve">* Arabic \* MERGEFORMAT </w:instrText>
+      </w:r>
+      <w:r>
+        <w:fldChar w:fldCharType="separate"/>
+      </w:r>
+      <w:r>
+        <w:rPr>
+          <w:noProof/>
+        </w:rPr>
+        <w:instrText>1</w:instrText>
+      </w:r>
+      <w:r>
+        <w:rPr>
+          <w:noProof/>
+        </w:rPr>
+        <w:fldChar w:fldCharType="end"/>
+      </w:r>
       <w:r>
         <w:instrText>.</w:instrText>
       </w:r>
-      <w:fldSimple w:instr=" SEQ MTEqn \c \* Arabic \* MERGEFORMAT ">
-        <w:r>
-          <w:rPr>
-            <w:noProof/>
-          </w:rPr>
-          <w:instrText>2</w:instrText>
-        </w:r>
-      </w:fldSimple>
+      <w:r>
+        <w:fldChar w:fldCharType="begin"/>
+      </w:r>
+      <w:r>
+        <w:instrText xml:space="preserve"> SEQ MTEqn \c \* Arabic \* MERGEFORMAT </w:instrText>
+      </w:r>
+      <w:r>
+        <w:fldChar w:fldCharType="separate"/>
+      </w:r>
+      <w:r>
+        <w:rPr>
+          <w:noProof/>
+        </w:rPr>
+        <w:instrText>2</w:instrText>
+      </w:r>
+      <w:r>
+        <w:rPr>
+          <w:noProof/>
+        </w:rPr>
+        <w:fldChar w:fldCharType="end"/>
+      </w:r>
       <w:r>
         <w:instrText>)</w:instrText>
       </w:r>
@@ -6136,11 +6188,11 @@
         <w:rPr>
           <w:position w:val="-36"/>
         </w:rPr>
-        <w:object w:dxaOrig="2700" w:dyaOrig="840">
-          <v:shape id="_x0000_i1027" type="#_x0000_t75" style="width:135.4pt;height:41.9pt" o:ole="">
+        <w:object w:dxaOrig="2700" w:dyaOrig="840" w14:anchorId="7E32C5DD">
+          <v:shape id="_x0000_i1027" type="#_x0000_t75" style="width:135.45pt;height:42.05pt" o:ole="">
             <v:imagedata r:id="rId27" o:title=""/>
           </v:shape>
-          <o:OLEObject Type="Embed" ProgID="Equation.DSMT4" ShapeID="_x0000_i1027" DrawAspect="Content" ObjectID="_1483939550" r:id="rId28"/>
+          <o:OLEObject Type="Embed" ProgID="Equation.DSMT4" ShapeID="_x0000_i1027" DrawAspect="Content" ObjectID="_1358329638" r:id="rId28"/>
         </w:object>
       </w:r>
       <w:r>
@@ -6179,25 +6231,51 @@
       <w:r>
         <w:instrText>(</w:instrText>
       </w:r>
-      <w:fldSimple w:instr=" SEQ MTSec \c \* Arabic \* MERGEFORMAT ">
-        <w:r>
-          <w:rPr>
-            <w:noProof/>
-          </w:rPr>
-          <w:instrText>1</w:instrText>
-        </w:r>
-      </w:fldSimple>
+      <w:r>
+        <w:fldChar w:fldCharType="begin"/>
+      </w:r>
+      <w:r>
+        <w:instrText xml:space="preserve"> SEQ MTSec \c \* Arabic \* MERGEFORMAT </w:instrText>
+      </w:r>
+      <w:r>
+        <w:fldChar w:fldCharType="separate"/>
+      </w:r>
+      <w:r>
+        <w:rPr>
+          <w:noProof/>
+        </w:rPr>
+        <w:instrText>1</w:instrText>
+      </w:r>
+      <w:r>
+        <w:rPr>
+          <w:noProof/>
+        </w:rPr>
+        <w:fldChar w:fldCharType="end"/>
+      </w:r>
       <w:r>
         <w:instrText>.</w:instrText>
       </w:r>
-      <w:fldSimple w:instr=" SEQ MTEqn \c \* Arabic \* MERGEFORMAT ">
-        <w:r>
-          <w:rPr>
-            <w:noProof/>
-          </w:rPr>
-          <w:instrText>3</w:instrText>
-        </w:r>
-      </w:fldSimple>
+      <w:r>
+        <w:fldChar w:fldCharType="begin"/>
+      </w:r>
+      <w:r>
+        <w:instrText xml:space="preserve"> SEQ MTEqn \c \* Arabic \* MERGEFORMAT </w:instrText>
+      </w:r>
+      <w:r>
+        <w:fldChar w:fldCharType="separate"/>
+      </w:r>
+      <w:r>
+        <w:rPr>
+          <w:noProof/>
+        </w:rPr>
+        <w:instrText>3</w:instrText>
+      </w:r>
+      <w:r>
+        <w:rPr>
+          <w:noProof/>
+        </w:rPr>
+        <w:fldChar w:fldCharType="end"/>
+      </w:r>
       <w:r>
         <w:instrText>)</w:instrText>
       </w:r>
@@ -6312,11 +6390,11 @@
         <w:rPr>
           <w:position w:val="-68"/>
         </w:rPr>
-        <w:object w:dxaOrig="7000" w:dyaOrig="1480">
-          <v:shape id="_x0000_i1028" type="#_x0000_t75" style="width:349.8pt;height:74.7pt" o:ole="">
+        <w:object w:dxaOrig="7000" w:dyaOrig="1480" w14:anchorId="7CDDA84A">
+          <v:shape id="_x0000_i1028" type="#_x0000_t75" style="width:349.3pt;height:74.85pt" o:ole="">
             <v:imagedata r:id="rId29" o:title=""/>
           </v:shape>
-          <o:OLEObject Type="Embed" ProgID="Equation.DSMT4" ShapeID="_x0000_i1028" DrawAspect="Content" ObjectID="_1483939551" r:id="rId30"/>
+          <o:OLEObject Type="Embed" ProgID="Equation.DSMT4" ShapeID="_x0000_i1028" DrawAspect="Content" ObjectID="_1358329639" r:id="rId30"/>
         </w:object>
       </w:r>
       <w:r>
@@ -6344,25 +6422,51 @@
       <w:r>
         <w:instrText>(</w:instrText>
       </w:r>
-      <w:fldSimple w:instr=" SEQ MTSec \c \* Arabic \* MERGEFORMAT ">
-        <w:r>
-          <w:rPr>
-            <w:noProof/>
-          </w:rPr>
-          <w:instrText>1</w:instrText>
-        </w:r>
-      </w:fldSimple>
+      <w:r>
+        <w:fldChar w:fldCharType="begin"/>
+      </w:r>
+      <w:r>
+        <w:instrText xml:space="preserve"> SEQ MTSec \c \* Arabic \* MERGEFORMAT </w:instrText>
+      </w:r>
+      <w:r>
+        <w:fldChar w:fldCharType="separate"/>
+      </w:r>
+      <w:r>
+        <w:rPr>
+          <w:noProof/>
+        </w:rPr>
+        <w:instrText>1</w:instrText>
+      </w:r>
+      <w:r>
+        <w:rPr>
+          <w:noProof/>
+        </w:rPr>
+        <w:fldChar w:fldCharType="end"/>
+      </w:r>
       <w:r>
         <w:instrText>.</w:instrText>
       </w:r>
-      <w:fldSimple w:instr=" SEQ MTEqn \c \* Arabic \* MERGEFORMAT ">
-        <w:r>
-          <w:rPr>
-            <w:noProof/>
-          </w:rPr>
-          <w:instrText>4</w:instrText>
-        </w:r>
-      </w:fldSimple>
+      <w:r>
+        <w:fldChar w:fldCharType="begin"/>
+      </w:r>
+      <w:r>
+        <w:instrText xml:space="preserve"> SEQ MTEqn \c \* Arabic \* MERGEFORMAT </w:instrText>
+      </w:r>
+      <w:r>
+        <w:fldChar w:fldCharType="separate"/>
+      </w:r>
+      <w:r>
+        <w:rPr>
+          <w:noProof/>
+        </w:rPr>
+        <w:instrText>4</w:instrText>
+      </w:r>
+      <w:r>
+        <w:rPr>
+          <w:noProof/>
+        </w:rPr>
+        <w:fldChar w:fldCharType="end"/>
+      </w:r>
       <w:r>
         <w:instrText>)</w:instrText>
       </w:r>
@@ -6464,6 +6568,7 @@
         <w:jc w:val="left"/>
       </w:pPr>
       <w:r>
+        <w:lastRenderedPageBreak/>
         <w:t xml:space="preserve">The wave number </w:t>
       </w:r>
       <w:r>
@@ -6484,14 +6589,17 @@
       </w:r>
       <w:proofErr w:type="spellEnd"/>
       <w:r>
-        <w:t xml:space="preserve"> equations that is described </w:t>
+        <w:t xml:space="preserve"> </w:t>
       </w:r>
       <w:proofErr w:type="gramStart"/>
       <w:r>
-        <w:t xml:space="preserve">in </w:t>
+        <w:t>equations that is</w:t>
       </w:r>
       <w:proofErr w:type="gramEnd"/>
       <w:r>
+        <w:t xml:space="preserve"> described in </w:t>
+      </w:r>
+      <w:r>
         <w:fldChar w:fldCharType="begin"/>
       </w:r>
       <w:r>
@@ -6516,13 +6624,7 @@
         <w:fldChar w:fldCharType="end"/>
       </w:r>
       <w:r>
-        <w:t xml:space="preserve">. In this formulation the </w:t>
-      </w:r>
-      <w:r>
-        <w:t>subscripts refer to the direction of t</w:t>
-      </w:r>
-      <w:r>
-        <w:t xml:space="preserve">he wave vector components and </w:t>
+        <w:t xml:space="preserve">. In this formulation the subscripts refer to the direction of the wave vector components and </w:t>
       </w:r>
       <w:r>
         <w:rPr>
@@ -6531,13 +6633,7 @@
         <w:t>ω</w:t>
       </w:r>
       <w:r>
-        <w:t xml:space="preserve"> </w:t>
-      </w:r>
-      <w:r>
-        <w:t>represents the absolute radial frequency</w:t>
-      </w:r>
-      <w:r>
-        <w:t>.</w:t>
+        <w:t xml:space="preserve"> represents the absolute radial frequency.</w:t>
       </w:r>
     </w:p>
     <w:p>
@@ -6557,11 +6653,11 @@
         <w:rPr>
           <w:position w:val="-62"/>
         </w:rPr>
-        <w:object w:dxaOrig="1340" w:dyaOrig="1359">
-          <v:shape id="_x0000_i1120" type="#_x0000_t75" style="width:67.15pt;height:67.7pt" o:ole="">
+        <w:object w:dxaOrig="1340" w:dyaOrig="1359" w14:anchorId="5E8E2C92">
+          <v:shape id="_x0000_i1029" type="#_x0000_t75" style="width:67pt;height:67.7pt" o:ole="">
             <v:imagedata r:id="rId31" o:title=""/>
           </v:shape>
-          <o:OLEObject Type="Embed" ProgID="Equation.DSMT4" ShapeID="_x0000_i1120" DrawAspect="Content" ObjectID="_1483939552" r:id="rId32"/>
+          <o:OLEObject Type="Embed" ProgID="Equation.DSMT4" ShapeID="_x0000_i1029" DrawAspect="Content" ObjectID="_1358329640" r:id="rId32"/>
         </w:object>
       </w:r>
       <w:r>
@@ -6589,25 +6685,54 @@
       <w:r>
         <w:instrText>(</w:instrText>
       </w:r>
-      <w:fldSimple w:instr=" SEQ MTSec \c \* Arabic \* MERGEFORMAT ">
-        <w:r>
-          <w:rPr>
-            <w:noProof/>
-          </w:rPr>
-          <w:instrText>1</w:instrText>
-        </w:r>
-      </w:fldSimple>
+      <w:r>
+        <w:fldChar w:fldCharType="begin"/>
+      </w:r>
+      <w:r>
+        <w:instrText xml:space="preserve"> SEQ MTSec \c \</w:instrText>
+      </w:r>
+      <w:r>
+        <w:instrText xml:space="preserve">* Arabic \* MERGEFORMAT </w:instrText>
+      </w:r>
+      <w:r>
+        <w:fldChar w:fldCharType="separate"/>
+      </w:r>
+      <w:r>
+        <w:rPr>
+          <w:noProof/>
+        </w:rPr>
+        <w:instrText>1</w:instrText>
+      </w:r>
+      <w:r>
+        <w:rPr>
+          <w:noProof/>
+        </w:rPr>
+        <w:fldChar w:fldCharType="end"/>
+      </w:r>
       <w:r>
         <w:instrText>.</w:instrText>
       </w:r>
-      <w:fldSimple w:instr=" SEQ MTEqn \c \* Arabic \* MERGEFORMAT ">
-        <w:r>
-          <w:rPr>
-            <w:noProof/>
-          </w:rPr>
-          <w:instrText>5</w:instrText>
-        </w:r>
-      </w:fldSimple>
+      <w:r>
+        <w:fldChar w:fldCharType="begin"/>
+      </w:r>
+      <w:r>
+        <w:instrText xml:space="preserve"> SEQ MTEqn \c \* Arabic \* MERGEFORMAT </w:instrText>
+      </w:r>
+      <w:r>
+        <w:fldChar w:fldCharType="separate"/>
+      </w:r>
+      <w:r>
+        <w:rPr>
+          <w:noProof/>
+        </w:rPr>
+        <w:instrText>5</w:instrText>
+      </w:r>
+      <w:r>
+        <w:rPr>
+          <w:noProof/>
+        </w:rPr>
+        <w:fldChar w:fldCharType="end"/>
+      </w:r>
       <w:r>
         <w:instrText>)</w:instrText>
       </w:r>
@@ -6631,13 +6756,8 @@
         <w:t xml:space="preserve">The wave number </w:t>
       </w:r>
       <w:r>
-        <w:t xml:space="preserve">is then obtained </w:t>
-      </w:r>
-      <w:proofErr w:type="gramStart"/>
-      <w:r>
-        <w:t xml:space="preserve">from </w:t>
-      </w:r>
-      <w:proofErr w:type="gramEnd"/>
+        <w:t xml:space="preserve">is then obtained from </w:t>
+      </w:r>
       <w:r>
         <w:fldChar w:fldCharType="begin"/>
       </w:r>
@@ -6683,11 +6803,11 @@
         <w:rPr>
           <w:position w:val="-16"/>
         </w:rPr>
-        <w:object w:dxaOrig="1300" w:dyaOrig="480">
-          <v:shape id="_x0000_i1147" type="#_x0000_t75" style="width:65pt;height:24.2pt" o:ole="">
+        <w:object w:dxaOrig="1300" w:dyaOrig="480" w14:anchorId="0F50C977">
+          <v:shape id="_x0000_i1030" type="#_x0000_t75" style="width:64.85pt;height:24.25pt" o:ole="">
             <v:imagedata r:id="rId33" o:title=""/>
           </v:shape>
-          <o:OLEObject Type="Embed" ProgID="Equation.DSMT4" ShapeID="_x0000_i1147" DrawAspect="Content" ObjectID="_1483939553" r:id="rId34"/>
+          <o:OLEObject Type="Embed" ProgID="Equation.DSMT4" ShapeID="_x0000_i1030" DrawAspect="Content" ObjectID="_1358329641" r:id="rId34"/>
         </w:object>
       </w:r>
       <w:r>
@@ -6715,25 +6835,51 @@
       <w:r>
         <w:instrText>(</w:instrText>
       </w:r>
-      <w:fldSimple w:instr=" SEQ MTSec \c \* Arabic \* MERGEFORMAT ">
-        <w:r>
-          <w:rPr>
-            <w:noProof/>
-          </w:rPr>
-          <w:instrText>1</w:instrText>
-        </w:r>
-      </w:fldSimple>
+      <w:r>
+        <w:fldChar w:fldCharType="begin"/>
+      </w:r>
+      <w:r>
+        <w:instrText xml:space="preserve"> SEQ MTSec \c \* Arabic \* MERGEFORMAT </w:instrText>
+      </w:r>
+      <w:r>
+        <w:fldChar w:fldCharType="separate"/>
+      </w:r>
+      <w:r>
+        <w:rPr>
+          <w:noProof/>
+        </w:rPr>
+        <w:instrText>1</w:instrText>
+      </w:r>
+      <w:r>
+        <w:rPr>
+          <w:noProof/>
+        </w:rPr>
+        <w:fldChar w:fldCharType="end"/>
+      </w:r>
       <w:r>
         <w:instrText>.</w:instrText>
       </w:r>
-      <w:fldSimple w:instr=" SEQ MTEqn \c \* Arabic \* MERGEFORMAT ">
-        <w:r>
-          <w:rPr>
-            <w:noProof/>
-          </w:rPr>
-          <w:instrText>6</w:instrText>
-        </w:r>
-      </w:fldSimple>
+      <w:r>
+        <w:fldChar w:fldCharType="begin"/>
+      </w:r>
+      <w:r>
+        <w:instrText xml:space="preserve"> SEQ MTEqn \c \* Arabic \* MERGEFORMAT </w:instrText>
+      </w:r>
+      <w:r>
+        <w:fldChar w:fldCharType="separate"/>
+      </w:r>
+      <w:r>
+        <w:rPr>
+          <w:noProof/>
+        </w:rPr>
+        <w:instrText>6</w:instrText>
+      </w:r>
+      <w:r>
+        <w:rPr>
+          <w:noProof/>
+        </w:rPr>
+        <w:fldChar w:fldCharType="end"/>
+      </w:r>
       <w:r>
         <w:instrText>)</w:instrText>
       </w:r>
@@ -6766,13 +6912,8 @@
         <w:t>ω</w:t>
       </w:r>
       <w:r>
-        <w:t xml:space="preserve"> is given </w:t>
-      </w:r>
-      <w:proofErr w:type="gramStart"/>
-      <w:r>
-        <w:t xml:space="preserve">by </w:t>
-      </w:r>
-      <w:proofErr w:type="gramEnd"/>
+        <w:t xml:space="preserve"> is given by </w:t>
+      </w:r>
       <w:r>
         <w:fldChar w:fldCharType="begin"/>
       </w:r>
@@ -6798,10 +6939,7 @@
         <w:fldChar w:fldCharType="end"/>
       </w:r>
       <w:r>
-        <w:t>. The</w:t>
-      </w:r>
-      <w:r>
-        <w:t xml:space="preserve"> intrinsic </w:t>
+        <w:t xml:space="preserve">. The intrinsic </w:t>
       </w:r>
       <w:r>
         <w:t xml:space="preserve">frequency </w:t>
@@ -6813,10 +6951,7 @@
         <w:t>σ</w:t>
       </w:r>
       <w:r>
-        <w:t xml:space="preserve"> </w:t>
-      </w:r>
-      <w:r>
-        <w:t>is obtained</w:t>
+        <w:t xml:space="preserve"> is obtained</w:t>
       </w:r>
       <w:r>
         <w:t xml:space="preserve"> from the linear dispersion relation. If wave-current interaction is turned off (</w:t>
@@ -6859,11 +6994,11 @@
         <w:rPr>
           <w:position w:val="-14"/>
         </w:rPr>
-        <w:object w:dxaOrig="1920" w:dyaOrig="400">
-          <v:shape id="_x0000_i1176" type="#_x0000_t75" style="width:96.2pt;height:19.9pt" o:ole="">
+        <w:object w:dxaOrig="1920" w:dyaOrig="400" w14:anchorId="294D8757">
+          <v:shape id="_x0000_i1031" type="#_x0000_t75" style="width:96.25pt;height:19.95pt" o:ole="">
             <v:imagedata r:id="rId35" o:title=""/>
           </v:shape>
-          <o:OLEObject Type="Embed" ProgID="Equation.DSMT4" ShapeID="_x0000_i1176" DrawAspect="Content" ObjectID="_1483939554" r:id="rId36"/>
+          <o:OLEObject Type="Embed" ProgID="Equation.DSMT4" ShapeID="_x0000_i1031" DrawAspect="Content" ObjectID="_1358329642" r:id="rId36"/>
         </w:object>
       </w:r>
       <w:r>
@@ -6891,25 +7026,51 @@
       <w:r>
         <w:instrText>(</w:instrText>
       </w:r>
-      <w:fldSimple w:instr=" SEQ MTSec \c \* Arabic \* MERGEFORMAT ">
-        <w:r>
-          <w:rPr>
-            <w:noProof/>
-          </w:rPr>
-          <w:instrText>1</w:instrText>
-        </w:r>
-      </w:fldSimple>
+      <w:r>
+        <w:fldChar w:fldCharType="begin"/>
+      </w:r>
+      <w:r>
+        <w:instrText xml:space="preserve"> SEQ MTSec \c \* Arabic \* MERGEFORMAT </w:instrText>
+      </w:r>
+      <w:r>
+        <w:fldChar w:fldCharType="separate"/>
+      </w:r>
+      <w:r>
+        <w:rPr>
+          <w:noProof/>
+        </w:rPr>
+        <w:instrText>1</w:instrText>
+      </w:r>
+      <w:r>
+        <w:rPr>
+          <w:noProof/>
+        </w:rPr>
+        <w:fldChar w:fldCharType="end"/>
+      </w:r>
       <w:r>
         <w:instrText>.</w:instrText>
       </w:r>
-      <w:fldSimple w:instr=" SEQ MTEqn \c \* Arabic \* MERGEFORMAT ">
-        <w:r>
-          <w:rPr>
-            <w:noProof/>
-          </w:rPr>
-          <w:instrText>7</w:instrText>
-        </w:r>
-      </w:fldSimple>
+      <w:r>
+        <w:fldChar w:fldCharType="begin"/>
+      </w:r>
+      <w:r>
+        <w:instrText xml:space="preserve"> SEQ MTEqn \c \* Arabic \* MERGEFORMAT </w:instrText>
+      </w:r>
+      <w:r>
+        <w:fldChar w:fldCharType="separate"/>
+      </w:r>
+      <w:r>
+        <w:rPr>
+          <w:noProof/>
+        </w:rPr>
+        <w:instrText>7</w:instrText>
+      </w:r>
+      <w:r>
+        <w:rPr>
+          <w:noProof/>
+        </w:rPr>
+        <w:fldChar w:fldCharType="end"/>
+      </w:r>
       <w:r>
         <w:instrText>)</w:instrText>
       </w:r>
@@ -6926,9 +7087,7 @@
       <w:r>
         <w:t>Dissipation</w:t>
       </w:r>
-      <w:bookmarkStart w:id="54" w:name="_GoBack"/>
       <w:bookmarkEnd w:id="50"/>
-      <w:bookmarkEnd w:id="54"/>
     </w:p>
     <w:p>
       <w:pPr>
@@ -7093,8 +7252,6 @@
       </w:r>
       <w:r>
         <w:tab/>
-      </w:r>
-      <w:r>
         <w:t xml:space="preserve"> (Daly et al. ,</w:t>
       </w:r>
       <w:r>
@@ -7262,7 +7419,6 @@
         <w:t xml:space="preserve">he total wave energy </w:t>
       </w:r>
       <w:proofErr w:type="spellStart"/>
-      <w:proofErr w:type="gramStart"/>
       <w:r>
         <w:rPr>
           <w:i/>
@@ -7277,7 +7433,6 @@
         <w:t>w</w:t>
       </w:r>
       <w:proofErr w:type="spellEnd"/>
-      <w:proofErr w:type="gramEnd"/>
       <w:r>
         <w:t xml:space="preserve"> is </w:t>
       </w:r>
@@ -7300,11 +7455,11 @@
         <w:rPr>
           <w:position w:val="-114"/>
         </w:rPr>
-        <w:object w:dxaOrig="5679" w:dyaOrig="2380">
-          <v:shape id="_x0000_i1029" type="#_x0000_t75" style="width:284.25pt;height:118.75pt" o:ole="">
+        <w:object w:dxaOrig="5679" w:dyaOrig="2380" w14:anchorId="1E4DD56C">
+          <v:shape id="_x0000_i1032" type="#_x0000_t75" style="width:284.45pt;height:119.05pt" o:ole="">
             <v:imagedata r:id="rId37" o:title=""/>
           </v:shape>
-          <o:OLEObject Type="Embed" ProgID="Equation.DSMT4" ShapeID="_x0000_i1029" DrawAspect="Content" ObjectID="_1483939555" r:id="rId38"/>
+          <o:OLEObject Type="Embed" ProgID="Equation.DSMT4" ShapeID="_x0000_i1032" DrawAspect="Content" ObjectID="_1358329643" r:id="rId38"/>
         </w:object>
       </w:r>
       <w:r>
@@ -7328,33 +7483,62 @@
       <w:r>
         <w:fldChar w:fldCharType="end"/>
       </w:r>
-      <w:bookmarkStart w:id="55" w:name="ZEqnNum986469"/>
+      <w:bookmarkStart w:id="54" w:name="ZEqnNum986469"/>
       <w:r>
         <w:instrText>(</w:instrText>
       </w:r>
-      <w:fldSimple w:instr=" SEQ MTSec \c \* Arabic \* MERGEFORMAT ">
-        <w:r>
-          <w:rPr>
-            <w:noProof/>
-          </w:rPr>
-          <w:instrText>1</w:instrText>
-        </w:r>
-      </w:fldSimple>
+      <w:r>
+        <w:fldChar w:fldCharType="begin"/>
+      </w:r>
+      <w:r>
+        <w:instrText xml:space="preserve"> SEQ MTSec \c \* Arabic \* MERGEFORMAT </w:instrText>
+      </w:r>
+      <w:r>
+        <w:fldChar w:fldCharType="separate"/>
+      </w:r>
+      <w:r>
+        <w:rPr>
+          <w:noProof/>
+        </w:rPr>
+        <w:instrText>1</w:instrText>
+      </w:r>
+      <w:r>
+        <w:rPr>
+          <w:noProof/>
+        </w:rPr>
+        <w:fldChar w:fldCharType="end"/>
+      </w:r>
       <w:r>
         <w:instrText>.</w:instrText>
       </w:r>
-      <w:fldSimple w:instr=" SEQ MTEqn \c \* Arabic \* MERGEFORMAT ">
-        <w:r>
-          <w:rPr>
-            <w:noProof/>
-          </w:rPr>
-          <w:instrText>8</w:instrText>
-        </w:r>
-      </w:fldSimple>
+      <w:r>
+        <w:fldChar w:fldCharType="begin"/>
+      </w:r>
+      <w:r>
+        <w:instrText xml:space="preserve"> SEQ MTEqn </w:instrText>
+      </w:r>
+      <w:r>
+        <w:instrText xml:space="preserve">\c \* Arabic \* MERGEFORMAT </w:instrText>
+      </w:r>
+      <w:r>
+        <w:fldChar w:fldCharType="separate"/>
+      </w:r>
+      <w:r>
+        <w:rPr>
+          <w:noProof/>
+        </w:rPr>
+        <w:instrText>8</w:instrText>
+      </w:r>
+      <w:r>
+        <w:rPr>
+          <w:noProof/>
+        </w:rPr>
+        <w:fldChar w:fldCharType="end"/>
+      </w:r>
       <w:r>
         <w:instrText>)</w:instrText>
       </w:r>
-      <w:bookmarkEnd w:id="55"/>
+      <w:bookmarkEnd w:id="54"/>
       <w:r>
         <w:fldChar w:fldCharType="end"/>
       </w:r>
@@ -7362,16 +7546,12 @@
     <w:p/>
     <w:p>
       <w:r>
-        <w:t xml:space="preserve">In a variation </w:t>
-      </w:r>
-      <w:proofErr w:type="gramStart"/>
-      <w:r>
-        <w:t>of</w:t>
+        <w:lastRenderedPageBreak/>
+        <w:t>In a variation of</w:t>
       </w:r>
       <w:r>
         <w:t xml:space="preserve"> </w:t>
       </w:r>
-      <w:proofErr w:type="gramEnd"/>
       <w:r>
         <w:fldChar w:fldCharType="begin"/>
       </w:r>
@@ -7460,11 +7640,11 @@
         <w:rPr>
           <w:position w:val="-32"/>
         </w:rPr>
-        <w:object w:dxaOrig="2160" w:dyaOrig="700">
-          <v:shape id="_x0000_i1030" type="#_x0000_t75" style="width:108.55pt;height:34.95pt" o:ole="">
+        <w:object w:dxaOrig="2160" w:dyaOrig="700" w14:anchorId="2B014848">
+          <v:shape id="_x0000_i1033" type="#_x0000_t75" style="width:108.35pt;height:34.95pt" o:ole="">
             <v:imagedata r:id="rId39" o:title=""/>
           </v:shape>
-          <o:OLEObject Type="Embed" ProgID="Equation.DSMT4" ShapeID="_x0000_i1030" DrawAspect="Content" ObjectID="_1483939556" r:id="rId40"/>
+          <o:OLEObject Type="Embed" ProgID="Equation.DSMT4" ShapeID="_x0000_i1033" DrawAspect="Content" ObjectID="_1358329644" r:id="rId40"/>
         </w:object>
       </w:r>
       <w:r>
@@ -7488,33 +7668,59 @@
       <w:r>
         <w:fldChar w:fldCharType="end"/>
       </w:r>
-      <w:bookmarkStart w:id="56" w:name="ZEqnNum559894"/>
+      <w:bookmarkStart w:id="55" w:name="ZEqnNum559894"/>
       <w:r>
         <w:instrText>(</w:instrText>
       </w:r>
-      <w:fldSimple w:instr=" SEQ MTSec \c \* Arabic \* MERGEFORMAT ">
-        <w:r>
-          <w:rPr>
-            <w:noProof/>
-          </w:rPr>
-          <w:instrText>1</w:instrText>
-        </w:r>
-      </w:fldSimple>
+      <w:r>
+        <w:fldChar w:fldCharType="begin"/>
+      </w:r>
+      <w:r>
+        <w:instrText xml:space="preserve"> SEQ MTSec \c \* Arabic \* MERGEFORMAT </w:instrText>
+      </w:r>
+      <w:r>
+        <w:fldChar w:fldCharType="separate"/>
+      </w:r>
+      <w:r>
+        <w:rPr>
+          <w:noProof/>
+        </w:rPr>
+        <w:instrText>1</w:instrText>
+      </w:r>
+      <w:r>
+        <w:rPr>
+          <w:noProof/>
+        </w:rPr>
+        <w:fldChar w:fldCharType="end"/>
+      </w:r>
       <w:r>
         <w:instrText>.</w:instrText>
       </w:r>
-      <w:fldSimple w:instr=" SEQ MTEqn \c \* Arabic \* MERGEFORMAT ">
-        <w:r>
-          <w:rPr>
-            <w:noProof/>
-          </w:rPr>
-          <w:instrText>9</w:instrText>
-        </w:r>
-      </w:fldSimple>
+      <w:r>
+        <w:fldChar w:fldCharType="begin"/>
+      </w:r>
+      <w:r>
+        <w:instrText xml:space="preserve"> SEQ MTEqn \c \* Arabic \* MERGEFORMAT </w:instrText>
+      </w:r>
+      <w:r>
+        <w:fldChar w:fldCharType="separate"/>
+      </w:r>
+      <w:r>
+        <w:rPr>
+          <w:noProof/>
+        </w:rPr>
+        <w:instrText>9</w:instrText>
+      </w:r>
+      <w:r>
+        <w:rPr>
+          <w:noProof/>
+        </w:rPr>
+        <w:fldChar w:fldCharType="end"/>
+      </w:r>
       <w:r>
         <w:instrText>)</w:instrText>
       </w:r>
-      <w:bookmarkEnd w:id="56"/>
+      <w:bookmarkEnd w:id="55"/>
       <w:r>
         <w:fldChar w:fldCharType="end"/>
       </w:r>
@@ -7536,22 +7742,14 @@
         <w:rPr>
           <w:szCs w:val="21"/>
         </w:rPr>
-        <w:t xml:space="preserve">presented </w:t>
-      </w:r>
-      <w:proofErr w:type="gramStart"/>
+        <w:t>presented in</w:t>
+      </w:r>
       <w:r>
         <w:rPr>
           <w:szCs w:val="21"/>
         </w:rPr>
-        <w:t>in</w:t>
-      </w:r>
-      <w:r>
-        <w:rPr>
-          <w:szCs w:val="21"/>
-        </w:rPr>
         <w:t xml:space="preserve"> </w:t>
       </w:r>
-      <w:proofErr w:type="gramEnd"/>
       <w:r>
         <w:rPr>
           <w:szCs w:val="21"/>
@@ -7706,11 +7904,11 @@
         <w:rPr>
           <w:position w:val="-32"/>
         </w:rPr>
-        <w:object w:dxaOrig="2439" w:dyaOrig="760">
-          <v:shape id="_x0000_i1031" type="#_x0000_t75" style="width:121.95pt;height:38.15pt" o:ole="">
+        <w:object w:dxaOrig="2439" w:dyaOrig="760" w14:anchorId="6B3EC6E6">
+          <v:shape id="_x0000_i1034" type="#_x0000_t75" style="width:121.9pt;height:38.5pt" o:ole="">
             <v:imagedata r:id="rId41" o:title=""/>
           </v:shape>
-          <o:OLEObject Type="Embed" ProgID="Equation.DSMT4" ShapeID="_x0000_i1031" DrawAspect="Content" ObjectID="_1483939557" r:id="rId42"/>
+          <o:OLEObject Type="Embed" ProgID="Equation.DSMT4" ShapeID="_x0000_i1034" DrawAspect="Content" ObjectID="_1358329645" r:id="rId42"/>
         </w:object>
       </w:r>
       <w:r>
@@ -7737,25 +7935,51 @@
       <w:r>
         <w:instrText>(</w:instrText>
       </w:r>
-      <w:fldSimple w:instr=" SEQ MTSec \c \* Arabic \* MERGEFORMAT ">
-        <w:r>
-          <w:rPr>
-            <w:noProof/>
-          </w:rPr>
-          <w:instrText>1</w:instrText>
-        </w:r>
-      </w:fldSimple>
+      <w:r>
+        <w:fldChar w:fldCharType="begin"/>
+      </w:r>
+      <w:r>
+        <w:instrText xml:space="preserve"> SEQ MTSec \c \* Arabic \* MERGEFORMAT </w:instrText>
+      </w:r>
+      <w:r>
+        <w:fldChar w:fldCharType="separate"/>
+      </w:r>
+      <w:r>
+        <w:rPr>
+          <w:noProof/>
+        </w:rPr>
+        <w:instrText>1</w:instrText>
+      </w:r>
+      <w:r>
+        <w:rPr>
+          <w:noProof/>
+        </w:rPr>
+        <w:fldChar w:fldCharType="end"/>
+      </w:r>
       <w:r>
         <w:instrText>.</w:instrText>
       </w:r>
-      <w:fldSimple w:instr=" SEQ MTEqn \c \* Arabic \* MERGEFORMAT ">
-        <w:r>
-          <w:rPr>
-            <w:noProof/>
-          </w:rPr>
-          <w:instrText>10</w:instrText>
-        </w:r>
-      </w:fldSimple>
+      <w:r>
+        <w:fldChar w:fldCharType="begin"/>
+      </w:r>
+      <w:r>
+        <w:instrText xml:space="preserve"> SEQ MTEqn \c \* Arabic \* MERGEFORMAT </w:instrText>
+      </w:r>
+      <w:r>
+        <w:fldChar w:fldCharType="separate"/>
+      </w:r>
+      <w:r>
+        <w:rPr>
+          <w:noProof/>
+        </w:rPr>
+        <w:instrText>10</w:instrText>
+      </w:r>
+      <w:r>
+        <w:rPr>
+          <w:noProof/>
+        </w:rPr>
+        <w:fldChar w:fldCharType="end"/>
+      </w:r>
       <w:r>
         <w:instrText>)</w:instrText>
       </w:r>
@@ -7782,13 +8006,8 @@
         <w:t xml:space="preserve"> et al. (1998) </w:t>
       </w:r>
       <w:r>
-        <w:t xml:space="preserve">is applied, which is presented </w:t>
-      </w:r>
-      <w:proofErr w:type="gramStart"/>
-      <w:r>
-        <w:t xml:space="preserve">in </w:t>
-      </w:r>
-      <w:proofErr w:type="gramEnd"/>
+        <w:t xml:space="preserve">is applied, which is presented in </w:t>
+      </w:r>
       <w:r>
         <w:fldChar w:fldCharType="begin"/>
       </w:r>
@@ -7939,13 +8158,7 @@
       </w:r>
       <w:proofErr w:type="spellEnd"/>
       <w:r>
-        <w:t xml:space="preserve"> represents a r</w:t>
-      </w:r>
-      <w:r>
-        <w:t>epresentative intrinsic f</w:t>
-      </w:r>
-      <w:r>
-        <w:t xml:space="preserve">requency and </w:t>
+        <w:t xml:space="preserve"> represents a representative intrinsic frequency and </w:t>
       </w:r>
       <w:r>
         <w:rPr>
@@ -7984,11 +8197,11 @@
         <w:rPr>
           <w:position w:val="-66"/>
         </w:rPr>
-        <w:object w:dxaOrig="4440" w:dyaOrig="1440">
-          <v:shape id="_x0000_i1073" type="#_x0000_t75" style="width:222.45pt;height:72.55pt" o:ole="">
+        <w:object w:dxaOrig="4440" w:dyaOrig="1440" w14:anchorId="6261501A">
+          <v:shape id="_x0000_i1035" type="#_x0000_t75" style="width:222.4pt;height:72.7pt" o:ole="">
             <v:imagedata r:id="rId43" o:title=""/>
           </v:shape>
-          <o:OLEObject Type="Embed" ProgID="Equation.DSMT4" ShapeID="_x0000_i1073" DrawAspect="Content" ObjectID="_1483939558" r:id="rId44"/>
+          <o:OLEObject Type="Embed" ProgID="Equation.DSMT4" ShapeID="_x0000_i1035" DrawAspect="Content" ObjectID="_1358329646" r:id="rId44"/>
         </w:object>
       </w:r>
       <w:r>
@@ -8012,33 +8225,62 @@
       <w:r>
         <w:fldChar w:fldCharType="end"/>
       </w:r>
-      <w:bookmarkStart w:id="57" w:name="ZEqnNum146839"/>
+      <w:bookmarkStart w:id="56" w:name="ZEqnNum146839"/>
       <w:r>
         <w:instrText>(</w:instrText>
       </w:r>
-      <w:fldSimple w:instr=" SEQ MTSec \c \* Arabic \* MERGEFORMAT ">
-        <w:r>
-          <w:rPr>
-            <w:noProof/>
-          </w:rPr>
-          <w:instrText>1</w:instrText>
-        </w:r>
-      </w:fldSimple>
+      <w:r>
+        <w:fldChar w:fldCharType="begin"/>
+      </w:r>
+      <w:r>
+        <w:instrText xml:space="preserve"> SEQ MTSec \c \* Arabic \* MERGEFORMAT </w:instrText>
+      </w:r>
+      <w:r>
+        <w:fldChar w:fldCharType="separate"/>
+      </w:r>
+      <w:r>
+        <w:rPr>
+          <w:noProof/>
+        </w:rPr>
+        <w:instrText>1</w:instrText>
+      </w:r>
+      <w:r>
+        <w:rPr>
+          <w:noProof/>
+        </w:rPr>
+        <w:fldChar w:fldCharType="end"/>
+      </w:r>
       <w:r>
         <w:instrText>.</w:instrText>
       </w:r>
-      <w:fldSimple w:instr=" SEQ MTEqn \c \* Arabic \* MERGEFORMAT ">
-        <w:r>
-          <w:rPr>
-            <w:noProof/>
-          </w:rPr>
-          <w:instrText>11</w:instrText>
-        </w:r>
-      </w:fldSimple>
+      <w:r>
+        <w:fldChar w:fldCharType="begin"/>
+      </w:r>
+      <w:r>
+        <w:instrText xml:space="preserve"> SEQ MTEqn \c \* </w:instrText>
+      </w:r>
+      <w:r>
+        <w:instrText xml:space="preserve">Arabic \* MERGEFORMAT </w:instrText>
+      </w:r>
+      <w:r>
+        <w:fldChar w:fldCharType="separate"/>
+      </w:r>
+      <w:r>
+        <w:rPr>
+          <w:noProof/>
+        </w:rPr>
+        <w:instrText>11</w:instrText>
+      </w:r>
+      <w:r>
+        <w:rPr>
+          <w:noProof/>
+        </w:rPr>
+        <w:fldChar w:fldCharType="end"/>
+      </w:r>
       <w:r>
         <w:instrText>)</w:instrText>
       </w:r>
-      <w:bookmarkEnd w:id="57"/>
+      <w:bookmarkEnd w:id="56"/>
       <w:r>
         <w:fldChar w:fldCharType="end"/>
       </w:r>
@@ -8066,13 +8308,8 @@
         <w:t>is distributed proporti</w:t>
       </w:r>
       <w:r>
-        <w:t xml:space="preserve">onally over the wave directions with the formulation </w:t>
-      </w:r>
-      <w:proofErr w:type="gramStart"/>
-      <w:r>
-        <w:t xml:space="preserve">in </w:t>
-      </w:r>
-      <w:proofErr w:type="gramEnd"/>
+        <w:t xml:space="preserve">onally over the wave directions with the formulation in </w:t>
+      </w:r>
       <w:r>
         <w:fldChar w:fldCharType="begin"/>
       </w:r>
@@ -8113,11 +8350,11 @@
         <w:rPr>
           <w:position w:val="-30"/>
         </w:rPr>
-        <w:object w:dxaOrig="3700" w:dyaOrig="680">
-          <v:shape id="_x0000_i1035" type="#_x0000_t75" style="width:184.85pt;height:33.85pt" o:ole="">
+        <w:object w:dxaOrig="3700" w:dyaOrig="680" w14:anchorId="4A4ADAAC">
+          <v:shape id="_x0000_i1036" type="#_x0000_t75" style="width:184.65pt;height:34.2pt" o:ole="">
             <v:imagedata r:id="rId45" o:title=""/>
           </v:shape>
-          <o:OLEObject Type="Embed" ProgID="Equation.DSMT4" ShapeID="_x0000_i1035" DrawAspect="Content" ObjectID="_1483939559" r:id="rId46"/>
+          <o:OLEObject Type="Embed" ProgID="Equation.DSMT4" ShapeID="_x0000_i1036" DrawAspect="Content" ObjectID="_1358329647" r:id="rId46"/>
         </w:object>
       </w:r>
       <w:r>
@@ -8141,33 +8378,59 @@
       <w:r>
         <w:fldChar w:fldCharType="end"/>
       </w:r>
-      <w:bookmarkStart w:id="58" w:name="ZEqnNum443947"/>
+      <w:bookmarkStart w:id="57" w:name="ZEqnNum443947"/>
       <w:r>
         <w:instrText>(</w:instrText>
       </w:r>
-      <w:fldSimple w:instr=" SEQ MTSec \c \* Arabic \* MERGEFORMAT ">
-        <w:r>
-          <w:rPr>
-            <w:noProof/>
-          </w:rPr>
-          <w:instrText>1</w:instrText>
-        </w:r>
-      </w:fldSimple>
+      <w:r>
+        <w:fldChar w:fldCharType="begin"/>
+      </w:r>
+      <w:r>
+        <w:instrText xml:space="preserve"> SEQ MTSec \c \* Arabic \* MERGEFORMAT </w:instrText>
+      </w:r>
+      <w:r>
+        <w:fldChar w:fldCharType="separate"/>
+      </w:r>
+      <w:r>
+        <w:rPr>
+          <w:noProof/>
+        </w:rPr>
+        <w:instrText>1</w:instrText>
+      </w:r>
+      <w:r>
+        <w:rPr>
+          <w:noProof/>
+        </w:rPr>
+        <w:fldChar w:fldCharType="end"/>
+      </w:r>
       <w:r>
         <w:instrText>.</w:instrText>
       </w:r>
-      <w:fldSimple w:instr=" SEQ MTEqn \c \* Arabic \* MERGEFORMAT ">
-        <w:r>
-          <w:rPr>
-            <w:noProof/>
-          </w:rPr>
-          <w:instrText>12</w:instrText>
-        </w:r>
-      </w:fldSimple>
+      <w:r>
+        <w:fldChar w:fldCharType="begin"/>
+      </w:r>
+      <w:r>
+        <w:instrText xml:space="preserve"> SEQ MTEqn \c \* Arabic \* MERGEFORMAT </w:instrText>
+      </w:r>
+      <w:r>
+        <w:fldChar w:fldCharType="separate"/>
+      </w:r>
+      <w:r>
+        <w:rPr>
+          <w:noProof/>
+        </w:rPr>
+        <w:instrText>12</w:instrText>
+      </w:r>
+      <w:r>
+        <w:rPr>
+          <w:noProof/>
+        </w:rPr>
+        <w:fldChar w:fldCharType="end"/>
+      </w:r>
       <w:r>
         <w:instrText>)</w:instrText>
       </w:r>
-      <w:bookmarkEnd w:id="58"/>
+      <w:bookmarkEnd w:id="57"/>
       <w:r>
         <w:fldChar w:fldCharType="end"/>
       </w:r>
@@ -8197,6 +8460,7 @@
         <w:pStyle w:val="Heading4"/>
       </w:pPr>
       <w:r>
+        <w:lastRenderedPageBreak/>
         <w:t>Bottom friction</w:t>
       </w:r>
     </w:p>
@@ -8228,10 +8492,28 @@
       <w:pPr>
         <w:pStyle w:val="Heading3"/>
       </w:pPr>
-      <w:bookmarkStart w:id="59" w:name="_Toc410145813"/>
+      <w:bookmarkStart w:id="58" w:name="_Toc410145813"/>
       <w:r>
         <w:t>Roller energy balance</w:t>
       </w:r>
+      <w:bookmarkEnd w:id="58"/>
+    </w:p>
+    <w:p>
+      <w:r>
+        <w:rPr>
+          <w:color w:val="FF0000"/>
+        </w:rPr>
+        <w:t>Dano</w:t>
+      </w:r>
+    </w:p>
+    <w:p>
+      <w:pPr>
+        <w:pStyle w:val="Heading2"/>
+      </w:pPr>
+      <w:bookmarkStart w:id="59" w:name="_Toc410145814"/>
+      <w:r>
+        <w:t>Shallow water equations</w:t>
+      </w:r>
       <w:bookmarkEnd w:id="59"/>
     </w:p>
     <w:p>
@@ -8239,16 +8521,21 @@
         <w:rPr>
           <w:color w:val="FF0000"/>
         </w:rPr>
-        <w:t>Dano</w:t>
+        <w:t>Kees</w:t>
       </w:r>
     </w:p>
     <w:p>
       <w:pPr>
         <w:pStyle w:val="Heading2"/>
       </w:pPr>
-      <w:bookmarkStart w:id="60" w:name="_Toc410145814"/>
-      <w:r>
-        <w:t>Shallow water equations</w:t>
+      <w:bookmarkStart w:id="60" w:name="_Toc410145815"/>
+      <w:proofErr w:type="spellStart"/>
+      <w:r>
+        <w:t>Nonhydrostatic</w:t>
+      </w:r>
+      <w:proofErr w:type="spellEnd"/>
+      <w:r>
+        <w:t xml:space="preserve"> pressure correction</w:t>
       </w:r>
       <w:bookmarkEnd w:id="60"/>
     </w:p>
@@ -8257,172 +8544,149 @@
         <w:rPr>
           <w:color w:val="FF0000"/>
         </w:rPr>
+        <w:t>Robert</w:t>
+      </w:r>
+    </w:p>
+    <w:p>
+      <w:pPr>
+        <w:pStyle w:val="Heading2"/>
+      </w:pPr>
+      <w:bookmarkStart w:id="61" w:name="_Toc410145816"/>
+      <w:r>
+        <w:t>Groundwater flow</w:t>
+      </w:r>
+      <w:bookmarkEnd w:id="61"/>
+    </w:p>
+    <w:p>
+      <w:pPr>
+        <w:rPr>
+          <w:color w:val="FF0000"/>
+        </w:rPr>
+      </w:pPr>
+      <w:r>
+        <w:rPr>
+          <w:color w:val="FF0000"/>
+        </w:rPr>
+        <w:t>Kees/Robert</w:t>
+      </w:r>
+    </w:p>
+    <w:p>
+      <w:pPr>
+        <w:pStyle w:val="Heading2"/>
+      </w:pPr>
+      <w:bookmarkStart w:id="62" w:name="_Toc410145817"/>
+      <w:proofErr w:type="spellStart"/>
+      <w:r>
+        <w:t>Bedload</w:t>
+      </w:r>
+      <w:proofErr w:type="spellEnd"/>
+      <w:r>
+        <w:t xml:space="preserve"> transport</w:t>
+      </w:r>
+      <w:bookmarkEnd w:id="62"/>
+    </w:p>
+    <w:p>
+      <w:pPr>
+        <w:rPr>
+          <w:color w:val="FF0000"/>
+        </w:rPr>
+      </w:pPr>
+      <w:r>
+        <w:rPr>
+          <w:color w:val="FF0000"/>
+        </w:rPr>
+        <w:t>Kees + Lodewijk</w:t>
+      </w:r>
+    </w:p>
+    <w:p>
+      <w:pPr>
+        <w:pStyle w:val="Heading2"/>
+      </w:pPr>
+      <w:bookmarkStart w:id="63" w:name="_Toc410145818"/>
+      <w:r>
+        <w:t>Suspended load transport</w:t>
+      </w:r>
+      <w:bookmarkEnd w:id="63"/>
+    </w:p>
+    <w:p>
+      <w:pPr>
+        <w:rPr>
+          <w:color w:val="FF0000"/>
+        </w:rPr>
+      </w:pPr>
+      <w:r>
+        <w:rPr>
+          <w:color w:val="FF0000"/>
+        </w:rPr>
+        <w:t>Kees + Lodewijk</w:t>
+      </w:r>
+    </w:p>
+    <w:p/>
+    <w:p>
+      <w:pPr>
+        <w:pStyle w:val="Heading2"/>
+      </w:pPr>
+      <w:bookmarkStart w:id="64" w:name="_Toc410145819"/>
+      <w:r>
+        <w:t>Bottom updating</w:t>
+      </w:r>
+      <w:bookmarkEnd w:id="64"/>
+    </w:p>
+    <w:p>
+      <w:pPr>
+        <w:pStyle w:val="Heading3"/>
+      </w:pPr>
+      <w:bookmarkStart w:id="65" w:name="_Toc410145820"/>
+      <w:r>
+        <w:t>Due to sediment fluxes</w:t>
+      </w:r>
+      <w:bookmarkEnd w:id="65"/>
+    </w:p>
+    <w:p>
+      <w:pPr>
+        <w:rPr>
+          <w:color w:val="FF0000"/>
+        </w:rPr>
+      </w:pPr>
+      <w:r>
+        <w:rPr>
+          <w:color w:val="FF0000"/>
+        </w:rPr>
         <w:t>Kees</w:t>
       </w:r>
     </w:p>
     <w:p>
       <w:pPr>
-        <w:pStyle w:val="Heading2"/>
-      </w:pPr>
-      <w:bookmarkStart w:id="61" w:name="_Toc410145815"/>
-      <w:proofErr w:type="spellStart"/>
-      <w:r>
-        <w:t>Nonhydrostatic</w:t>
-      </w:r>
-      <w:proofErr w:type="spellEnd"/>
-      <w:r>
-        <w:t xml:space="preserve"> pressure correction</w:t>
-      </w:r>
-      <w:bookmarkEnd w:id="61"/>
-    </w:p>
-    <w:p>
-      <w:r>
+        <w:pStyle w:val="Heading3"/>
+      </w:pPr>
+      <w:bookmarkStart w:id="66" w:name="_Toc410145821"/>
+      <w:r>
+        <w:t>Avalanching</w:t>
+      </w:r>
+      <w:bookmarkEnd w:id="66"/>
+    </w:p>
+    <w:p>
+      <w:pPr>
         <w:rPr>
           <w:color w:val="FF0000"/>
         </w:rPr>
-        <w:t>Robert</w:t>
-      </w:r>
-    </w:p>
-    <w:p>
-      <w:pPr>
-        <w:pStyle w:val="Heading2"/>
-      </w:pPr>
-      <w:bookmarkStart w:id="62" w:name="_Toc410145816"/>
-      <w:r>
-        <w:t>Groundwater flow</w:t>
-      </w:r>
-      <w:bookmarkEnd w:id="62"/>
-    </w:p>
-    <w:p>
-      <w:pPr>
+      </w:pPr>
+      <w:r>
         <w:rPr>
           <w:color w:val="FF0000"/>
         </w:rPr>
-      </w:pPr>
-      <w:r>
-        <w:rPr>
-          <w:color w:val="FF0000"/>
-        </w:rPr>
-        <w:t>Kees/Robert</w:t>
-      </w:r>
-    </w:p>
-    <w:p>
-      <w:pPr>
-        <w:pStyle w:val="Heading2"/>
-      </w:pPr>
-      <w:bookmarkStart w:id="63" w:name="_Toc410145817"/>
-      <w:proofErr w:type="spellStart"/>
-      <w:r>
-        <w:t>Bedload</w:t>
-      </w:r>
-      <w:proofErr w:type="spellEnd"/>
-      <w:r>
-        <w:t xml:space="preserve"> transport</w:t>
-      </w:r>
-      <w:bookmarkEnd w:id="63"/>
-    </w:p>
-    <w:p>
-      <w:pPr>
-        <w:rPr>
-          <w:color w:val="FF0000"/>
-        </w:rPr>
-      </w:pPr>
-      <w:r>
-        <w:rPr>
-          <w:color w:val="FF0000"/>
-        </w:rPr>
-        <w:t>Kees + Lodewijk</w:t>
-      </w:r>
-    </w:p>
-    <w:p>
-      <w:pPr>
-        <w:pStyle w:val="Heading2"/>
-      </w:pPr>
-      <w:bookmarkStart w:id="64" w:name="_Toc410145818"/>
-      <w:r>
-        <w:t>Suspended load transport</w:t>
-      </w:r>
-      <w:bookmarkEnd w:id="64"/>
-    </w:p>
-    <w:p>
-      <w:pPr>
-        <w:rPr>
-          <w:color w:val="FF0000"/>
-        </w:rPr>
-      </w:pPr>
-      <w:r>
-        <w:rPr>
-          <w:color w:val="FF0000"/>
-        </w:rPr>
-        <w:t>Kees + Lodewijk</w:t>
-      </w:r>
-    </w:p>
-    <w:p/>
-    <w:p>
-      <w:pPr>
-        <w:pStyle w:val="Heading2"/>
-      </w:pPr>
-      <w:bookmarkStart w:id="65" w:name="_Toc410145819"/>
-      <w:r>
-        <w:t>Bottom updating</w:t>
-      </w:r>
-      <w:bookmarkEnd w:id="65"/>
+        <w:t>Kees + Pieter</w:t>
+      </w:r>
     </w:p>
     <w:p>
       <w:pPr>
         <w:pStyle w:val="Heading3"/>
       </w:pPr>
-      <w:bookmarkStart w:id="66" w:name="_Toc410145820"/>
-      <w:r>
-        <w:t>Due to sediment fluxes</w:t>
-      </w:r>
-      <w:bookmarkEnd w:id="66"/>
-    </w:p>
-    <w:p>
-      <w:pPr>
-        <w:rPr>
-          <w:color w:val="FF0000"/>
-        </w:rPr>
-      </w:pPr>
-      <w:r>
-        <w:rPr>
-          <w:color w:val="FF0000"/>
-        </w:rPr>
-        <w:t>Kees</w:t>
-      </w:r>
-    </w:p>
-    <w:p>
-      <w:pPr>
-        <w:pStyle w:val="Heading3"/>
-      </w:pPr>
-      <w:bookmarkStart w:id="67" w:name="_Toc410145821"/>
-      <w:r>
-        <w:t>Avalanching</w:t>
+      <w:bookmarkStart w:id="67" w:name="_Toc410145822"/>
+      <w:r>
+        <w:t>Bed composition</w:t>
       </w:r>
       <w:bookmarkEnd w:id="67"/>
-    </w:p>
-    <w:p>
-      <w:pPr>
-        <w:rPr>
-          <w:color w:val="FF0000"/>
-        </w:rPr>
-      </w:pPr>
-      <w:r>
-        <w:rPr>
-          <w:color w:val="FF0000"/>
-        </w:rPr>
-        <w:t>Kees + Pieter</w:t>
-      </w:r>
-    </w:p>
-    <w:p>
-      <w:pPr>
-        <w:pStyle w:val="Heading3"/>
-      </w:pPr>
-      <w:bookmarkStart w:id="68" w:name="_Toc410145822"/>
-      <w:r>
-        <w:t>Bed composition</w:t>
-      </w:r>
-      <w:bookmarkEnd w:id="68"/>
     </w:p>
     <w:p>
       <w:r>
@@ -8447,11 +8711,12 @@
       <w:pPr>
         <w:pStyle w:val="Heading1"/>
       </w:pPr>
-      <w:bookmarkStart w:id="69" w:name="_Toc410145823"/>
-      <w:r>
+      <w:bookmarkStart w:id="68" w:name="_Toc410145823"/>
+      <w:r>
+        <w:lastRenderedPageBreak/>
         <w:t>Numerical implementation</w:t>
       </w:r>
-      <w:bookmarkEnd w:id="69"/>
+      <w:bookmarkEnd w:id="68"/>
     </w:p>
     <w:p>
       <w:pPr>
@@ -8485,169 +8750,161 @@
         <w:rPr>
           <w:color w:val="FF0000"/>
         </w:rPr>
-        <w:t xml:space="preserve"> 3.4</w:t>
-      </w:r>
-      <w:proofErr w:type="gramStart"/>
-      <w:r>
+        <w:t xml:space="preserve"> 3.4,3.8</w:t>
+      </w:r>
+    </w:p>
+    <w:p>
+      <w:pPr>
+        <w:pStyle w:val="Heading2"/>
+      </w:pPr>
+      <w:bookmarkStart w:id="69" w:name="_Toc410145824"/>
+      <w:r>
+        <w:t>Grid types</w:t>
+      </w:r>
+      <w:bookmarkEnd w:id="69"/>
+    </w:p>
+    <w:p>
+      <w:pPr>
+        <w:pStyle w:val="Heading3"/>
+      </w:pPr>
+      <w:bookmarkStart w:id="70" w:name="_Toc410145825"/>
+      <w:r>
+        <w:t>1D</w:t>
+      </w:r>
+      <w:bookmarkEnd w:id="70"/>
+    </w:p>
+    <w:p>
+      <w:pPr>
+        <w:pStyle w:val="Heading3"/>
+      </w:pPr>
+      <w:bookmarkStart w:id="71" w:name="_Toc410145826"/>
+      <w:r>
+        <w:t>Rectilinear</w:t>
+      </w:r>
+      <w:bookmarkEnd w:id="71"/>
+    </w:p>
+    <w:p>
+      <w:pPr>
+        <w:pStyle w:val="Heading3"/>
+      </w:pPr>
+      <w:bookmarkStart w:id="72" w:name="_Toc410145827"/>
+      <w:r>
+        <w:t>Curvilinear</w:t>
+      </w:r>
+      <w:bookmarkEnd w:id="72"/>
+    </w:p>
+    <w:p>
+      <w:pPr>
+        <w:pStyle w:val="Heading2"/>
+      </w:pPr>
+      <w:bookmarkStart w:id="73" w:name="_Toc410145828"/>
+      <w:r>
+        <w:t>Wave action balance</w:t>
+      </w:r>
+      <w:bookmarkEnd w:id="73"/>
+    </w:p>
+    <w:p>
+      <w:pPr>
+        <w:pStyle w:val="Heading3"/>
+      </w:pPr>
+      <w:bookmarkStart w:id="74" w:name="_Toc410145829"/>
+      <w:r>
+        <w:t>Stationary solver</w:t>
+      </w:r>
+      <w:bookmarkEnd w:id="74"/>
+    </w:p>
+    <w:p>
+      <w:pPr>
+        <w:pStyle w:val="Heading3"/>
+      </w:pPr>
+      <w:bookmarkStart w:id="75" w:name="_Toc410145830"/>
+      <w:proofErr w:type="spellStart"/>
+      <w:r>
+        <w:t>Nonstationary</w:t>
+      </w:r>
+      <w:proofErr w:type="spellEnd"/>
+      <w:r>
+        <w:t xml:space="preserve"> solver</w:t>
+      </w:r>
+      <w:bookmarkEnd w:id="75"/>
+    </w:p>
+    <w:p>
+      <w:pPr>
+        <w:pStyle w:val="Heading2"/>
+      </w:pPr>
+      <w:bookmarkStart w:id="76" w:name="_Toc410145831"/>
+      <w:r>
+        <w:t>Shallow water equations</w:t>
+      </w:r>
+      <w:bookmarkEnd w:id="76"/>
+    </w:p>
+    <w:p>
+      <w:pPr>
+        <w:pStyle w:val="Heading2"/>
+      </w:pPr>
+      <w:bookmarkStart w:id="77" w:name="_Toc410145832"/>
+      <w:proofErr w:type="spellStart"/>
+      <w:r>
+        <w:t>Nonhydrostatic</w:t>
+      </w:r>
+      <w:proofErr w:type="spellEnd"/>
+      <w:r>
+        <w:t xml:space="preserve"> pressure correction</w:t>
+      </w:r>
+      <w:bookmarkEnd w:id="77"/>
+    </w:p>
+    <w:p>
+      <w:pPr>
         <w:rPr>
           <w:color w:val="FF0000"/>
         </w:rPr>
-        <w:t>,3.8</w:t>
-      </w:r>
-      <w:proofErr w:type="gramEnd"/>
+      </w:pPr>
+      <w:r>
+        <w:rPr>
+          <w:color w:val="FF0000"/>
+        </w:rPr>
+        <w:t>Robert</w:t>
+      </w:r>
     </w:p>
     <w:p>
       <w:pPr>
         <w:pStyle w:val="Heading2"/>
       </w:pPr>
-      <w:bookmarkStart w:id="70" w:name="_Toc410145824"/>
-      <w:r>
-        <w:t>Grid types</w:t>
-      </w:r>
-      <w:bookmarkEnd w:id="70"/>
-    </w:p>
-    <w:p>
-      <w:pPr>
-        <w:pStyle w:val="Heading3"/>
-      </w:pPr>
-      <w:bookmarkStart w:id="71" w:name="_Toc410145825"/>
-      <w:r>
-        <w:t>1D</w:t>
-      </w:r>
-      <w:bookmarkEnd w:id="71"/>
-    </w:p>
-    <w:p>
-      <w:pPr>
-        <w:pStyle w:val="Heading3"/>
-      </w:pPr>
-      <w:bookmarkStart w:id="72" w:name="_Toc410145826"/>
-      <w:r>
-        <w:t>Rectilinear</w:t>
-      </w:r>
-      <w:bookmarkEnd w:id="72"/>
-    </w:p>
-    <w:p>
-      <w:pPr>
-        <w:pStyle w:val="Heading3"/>
-      </w:pPr>
-      <w:bookmarkStart w:id="73" w:name="_Toc410145827"/>
-      <w:r>
-        <w:t>Curvilinear</w:t>
-      </w:r>
-      <w:bookmarkEnd w:id="73"/>
+      <w:bookmarkStart w:id="78" w:name="_Toc410145833"/>
+      <w:r>
+        <w:t>Advection-diffusion equation for sediment</w:t>
+      </w:r>
+      <w:bookmarkEnd w:id="78"/>
     </w:p>
     <w:p>
       <w:pPr>
         <w:pStyle w:val="Heading2"/>
       </w:pPr>
-      <w:bookmarkStart w:id="74" w:name="_Toc410145828"/>
-      <w:r>
-        <w:t>Wave action balance</w:t>
-      </w:r>
-      <w:bookmarkEnd w:id="74"/>
-    </w:p>
-    <w:p>
-      <w:pPr>
-        <w:pStyle w:val="Heading3"/>
-      </w:pPr>
-      <w:bookmarkStart w:id="75" w:name="_Toc410145829"/>
-      <w:r>
-        <w:t>Stationary solver</w:t>
-      </w:r>
-      <w:bookmarkEnd w:id="75"/>
-    </w:p>
-    <w:p>
-      <w:pPr>
-        <w:pStyle w:val="Heading3"/>
-      </w:pPr>
-      <w:bookmarkStart w:id="76" w:name="_Toc410145830"/>
-      <w:proofErr w:type="spellStart"/>
-      <w:r>
-        <w:t>Nonstationary</w:t>
-      </w:r>
-      <w:proofErr w:type="spellEnd"/>
-      <w:r>
-        <w:t xml:space="preserve"> solver</w:t>
-      </w:r>
-      <w:bookmarkEnd w:id="76"/>
+      <w:bookmarkStart w:id="79" w:name="_Toc410145834"/>
+      <w:r>
+        <w:t>Bottom updating schemes</w:t>
+      </w:r>
+      <w:bookmarkEnd w:id="79"/>
     </w:p>
     <w:p>
       <w:pPr>
         <w:pStyle w:val="Heading2"/>
       </w:pPr>
-      <w:bookmarkStart w:id="77" w:name="_Toc410145831"/>
-      <w:r>
-        <w:t>Shallow water equations</w:t>
-      </w:r>
-      <w:bookmarkEnd w:id="77"/>
+      <w:bookmarkStart w:id="80" w:name="_Toc410145835"/>
+      <w:r>
+        <w:t>Avalanching</w:t>
+      </w:r>
+      <w:bookmarkEnd w:id="80"/>
     </w:p>
     <w:p>
       <w:pPr>
         <w:pStyle w:val="Heading2"/>
       </w:pPr>
-      <w:bookmarkStart w:id="78" w:name="_Toc410145832"/>
-      <w:proofErr w:type="spellStart"/>
-      <w:r>
-        <w:t>Nonhydrostatic</w:t>
-      </w:r>
-      <w:proofErr w:type="spellEnd"/>
-      <w:r>
-        <w:t xml:space="preserve"> pressure correction</w:t>
-      </w:r>
-      <w:bookmarkEnd w:id="78"/>
-    </w:p>
-    <w:p>
-      <w:pPr>
-        <w:rPr>
-          <w:color w:val="FF0000"/>
-        </w:rPr>
-      </w:pPr>
-      <w:r>
-        <w:rPr>
-          <w:color w:val="FF0000"/>
-        </w:rPr>
-        <w:t>Robert</w:t>
-      </w:r>
-    </w:p>
-    <w:p>
-      <w:pPr>
-        <w:pStyle w:val="Heading2"/>
-      </w:pPr>
-      <w:bookmarkStart w:id="79" w:name="_Toc410145833"/>
-      <w:r>
-        <w:t>Advection-diffusion equation for sediment</w:t>
-      </w:r>
-      <w:bookmarkEnd w:id="79"/>
-    </w:p>
-    <w:p>
-      <w:pPr>
-        <w:pStyle w:val="Heading2"/>
-      </w:pPr>
-      <w:bookmarkStart w:id="80" w:name="_Toc410145834"/>
-      <w:r>
-        <w:t>Bottom updating schemes</w:t>
-      </w:r>
-      <w:bookmarkEnd w:id="80"/>
-    </w:p>
-    <w:p>
-      <w:pPr>
-        <w:pStyle w:val="Heading2"/>
-      </w:pPr>
-      <w:bookmarkStart w:id="81" w:name="_Toc410145835"/>
-      <w:r>
-        <w:t>Avalanching</w:t>
+      <w:bookmarkStart w:id="81" w:name="_Toc410145836"/>
+      <w:r>
+        <w:t>Bed composition</w:t>
       </w:r>
       <w:bookmarkEnd w:id="81"/>
-    </w:p>
-    <w:p>
-      <w:pPr>
-        <w:pStyle w:val="Heading2"/>
-      </w:pPr>
-      <w:bookmarkStart w:id="82" w:name="_Toc410145836"/>
-      <w:r>
-        <w:t>Bed composition</w:t>
-      </w:r>
-      <w:bookmarkEnd w:id="82"/>
     </w:p>
     <w:p>
       <w:pPr>
@@ -8695,32 +8952,33 @@
       <w:pPr>
         <w:pStyle w:val="Heading1"/>
       </w:pPr>
-      <w:bookmarkStart w:id="83" w:name="_Toc410145837"/>
-      <w:r>
+      <w:bookmarkStart w:id="82" w:name="_Toc410145837"/>
+      <w:r>
+        <w:lastRenderedPageBreak/>
         <w:t>Boundary conditions</w:t>
       </w:r>
-      <w:bookmarkEnd w:id="83"/>
+      <w:bookmarkEnd w:id="82"/>
     </w:p>
     <w:p>
       <w:pPr>
         <w:pStyle w:val="Heading2"/>
         <w:spacing w:line="240" w:lineRule="auto"/>
       </w:pPr>
-      <w:bookmarkStart w:id="84" w:name="_Toc410145838"/>
+      <w:bookmarkStart w:id="83" w:name="_Toc410145838"/>
       <w:r>
         <w:t>Waves</w:t>
       </w:r>
+      <w:bookmarkEnd w:id="83"/>
+    </w:p>
+    <w:p>
+      <w:pPr>
+        <w:pStyle w:val="Heading3"/>
+      </w:pPr>
+      <w:bookmarkStart w:id="84" w:name="_Toc410145839"/>
+      <w:r>
+        <w:t>Time series</w:t>
+      </w:r>
       <w:bookmarkEnd w:id="84"/>
-    </w:p>
-    <w:p>
-      <w:pPr>
-        <w:pStyle w:val="Heading3"/>
-      </w:pPr>
-      <w:bookmarkStart w:id="85" w:name="_Toc410145839"/>
-      <w:r>
-        <w:t>Time series</w:t>
-      </w:r>
-      <w:bookmarkEnd w:id="85"/>
     </w:p>
     <w:p>
       <w:pPr>
@@ -8734,32 +8992,18 @@
         <w:rPr>
           <w:color w:val="FF0000"/>
         </w:rPr>
-        <w:t xml:space="preserve">Kees, </w:t>
-      </w:r>
-      <w:proofErr w:type="gramStart"/>
-      <w:r>
-        <w:rPr>
-          <w:color w:val="FF0000"/>
-        </w:rPr>
-        <w:t>Ap</w:t>
-      </w:r>
-      <w:proofErr w:type="gramEnd"/>
-      <w:r>
-        <w:rPr>
-          <w:color w:val="FF0000"/>
-        </w:rPr>
-        <w:t xml:space="preserve"> review</w:t>
+        <w:t>Kees, Ap review</w:t>
       </w:r>
     </w:p>
     <w:p>
       <w:pPr>
         <w:pStyle w:val="Heading3"/>
       </w:pPr>
-      <w:bookmarkStart w:id="86" w:name="_Toc410145840"/>
+      <w:bookmarkStart w:id="85" w:name="_Toc410145840"/>
       <w:r>
         <w:t>Spectra</w:t>
       </w:r>
-      <w:bookmarkEnd w:id="86"/>
+      <w:bookmarkEnd w:id="85"/>
     </w:p>
     <w:p>
       <w:pPr>
@@ -8773,32 +9017,18 @@
         <w:rPr>
           <w:color w:val="FF0000"/>
         </w:rPr>
-        <w:t xml:space="preserve">Kees, </w:t>
-      </w:r>
-      <w:proofErr w:type="gramStart"/>
-      <w:r>
-        <w:rPr>
-          <w:color w:val="FF0000"/>
-        </w:rPr>
-        <w:t>Ap</w:t>
-      </w:r>
-      <w:proofErr w:type="gramEnd"/>
-      <w:r>
-        <w:rPr>
-          <w:color w:val="FF0000"/>
-        </w:rPr>
-        <w:t xml:space="preserve"> review</w:t>
+        <w:t>Kees, Ap review</w:t>
       </w:r>
     </w:p>
     <w:p>
       <w:pPr>
         <w:pStyle w:val="Heading3"/>
       </w:pPr>
-      <w:bookmarkStart w:id="87" w:name="_Toc410145841"/>
+      <w:bookmarkStart w:id="86" w:name="_Toc410145841"/>
       <w:r>
         <w:t>Lateral boundary conditions</w:t>
       </w:r>
-      <w:bookmarkEnd w:id="87"/>
+      <w:bookmarkEnd w:id="86"/>
     </w:p>
     <w:p>
       <w:pPr>
@@ -8819,21 +9049,21 @@
       <w:pPr>
         <w:pStyle w:val="Heading2"/>
       </w:pPr>
-      <w:bookmarkStart w:id="88" w:name="_Toc410145842"/>
+      <w:bookmarkStart w:id="87" w:name="_Toc410145842"/>
       <w:r>
         <w:t>Shallow water equations</w:t>
       </w:r>
+      <w:bookmarkEnd w:id="87"/>
+    </w:p>
+    <w:p>
+      <w:pPr>
+        <w:pStyle w:val="Heading3"/>
+      </w:pPr>
+      <w:bookmarkStart w:id="88" w:name="_Toc410145843"/>
+      <w:r>
+        <w:t>Absorbing-generating</w:t>
+      </w:r>
       <w:bookmarkEnd w:id="88"/>
-    </w:p>
-    <w:p>
-      <w:pPr>
-        <w:pStyle w:val="Heading3"/>
-      </w:pPr>
-      <w:bookmarkStart w:id="89" w:name="_Toc410145843"/>
-      <w:r>
-        <w:t>Absorbing-generating</w:t>
-      </w:r>
-      <w:bookmarkEnd w:id="89"/>
     </w:p>
     <w:p>
       <w:pPr>
@@ -8843,33 +9073,25 @@
           <w:color w:val="FF0000"/>
         </w:rPr>
       </w:pPr>
-      <w:proofErr w:type="gramStart"/>
       <w:r>
         <w:rPr>
           <w:color w:val="FF0000"/>
         </w:rPr>
-        <w:t>Ap</w:t>
-      </w:r>
-      <w:proofErr w:type="gramEnd"/>
-      <w:r>
+        <w:t>Ap met appendix</w:t>
+      </w:r>
+    </w:p>
+    <w:p>
+      <w:pPr>
+        <w:pStyle w:val="Heading3"/>
         <w:rPr>
           <w:color w:val="FF0000"/>
         </w:rPr>
-        <w:t xml:space="preserve"> met appendix</w:t>
-      </w:r>
-    </w:p>
-    <w:p>
-      <w:pPr>
-        <w:pStyle w:val="Heading3"/>
-        <w:rPr>
-          <w:color w:val="FF0000"/>
-        </w:rPr>
-      </w:pPr>
-      <w:bookmarkStart w:id="90" w:name="_Toc410145844"/>
+      </w:pPr>
+      <w:bookmarkStart w:id="89" w:name="_Toc410145844"/>
       <w:r>
         <w:t>River and point discharge</w:t>
       </w:r>
-      <w:bookmarkEnd w:id="90"/>
+      <w:bookmarkEnd w:id="89"/>
     </w:p>
     <w:p>
       <w:pPr>
@@ -8887,11 +9109,11 @@
       <w:pPr>
         <w:pStyle w:val="Heading3"/>
       </w:pPr>
-      <w:bookmarkStart w:id="91" w:name="_Toc410145845"/>
+      <w:bookmarkStart w:id="90" w:name="_Toc410145845"/>
       <w:r>
         <w:t>Ship motion</w:t>
       </w:r>
-      <w:bookmarkEnd w:id="91"/>
+      <w:bookmarkEnd w:id="90"/>
     </w:p>
     <w:p>
       <w:pPr>
@@ -8909,11 +9131,11 @@
       <w:pPr>
         <w:pStyle w:val="Heading3"/>
       </w:pPr>
-      <w:bookmarkStart w:id="92" w:name="_Toc410145846"/>
+      <w:bookmarkStart w:id="91" w:name="_Toc410145846"/>
       <w:r>
         <w:t>Lateral boundaries</w:t>
       </w:r>
-      <w:bookmarkEnd w:id="92"/>
+      <w:bookmarkEnd w:id="91"/>
     </w:p>
     <w:p>
       <w:pPr>
@@ -8931,11 +9153,11 @@
       <w:pPr>
         <w:pStyle w:val="Heading3"/>
       </w:pPr>
-      <w:bookmarkStart w:id="93" w:name="_Toc410145847"/>
+      <w:bookmarkStart w:id="92" w:name="_Toc410145847"/>
       <w:r>
         <w:t>Tide and surge</w:t>
       </w:r>
-      <w:bookmarkEnd w:id="93"/>
+      <w:bookmarkEnd w:id="92"/>
     </w:p>
     <w:p>
       <w:pPr>
@@ -8956,11 +9178,11 @@
       <w:pPr>
         <w:pStyle w:val="Heading2"/>
       </w:pPr>
-      <w:bookmarkStart w:id="94" w:name="_Toc410145848"/>
+      <w:bookmarkStart w:id="93" w:name="_Toc410145848"/>
       <w:r>
         <w:t>Sediment transport</w:t>
       </w:r>
-      <w:bookmarkEnd w:id="94"/>
+      <w:bookmarkEnd w:id="93"/>
     </w:p>
     <w:p>
       <w:pPr>
@@ -8996,11 +9218,12 @@
       <w:pPr>
         <w:pStyle w:val="Heading1"/>
       </w:pPr>
-      <w:bookmarkStart w:id="95" w:name="_Toc410145849"/>
-      <w:r>
+      <w:bookmarkStart w:id="94" w:name="_Toc410145849"/>
+      <w:r>
+        <w:lastRenderedPageBreak/>
         <w:t>Input description</w:t>
       </w:r>
-      <w:bookmarkEnd w:id="95"/>
+      <w:bookmarkEnd w:id="94"/>
     </w:p>
     <w:p>
       <w:pPr>
@@ -9036,34 +9259,146 @@
         <w:pStyle w:val="Heading2"/>
         <w:spacing w:line="240" w:lineRule="auto"/>
       </w:pPr>
-      <w:bookmarkStart w:id="96" w:name="_Toc410145850"/>
+      <w:bookmarkStart w:id="95" w:name="_Toc410145850"/>
       <w:r>
         <w:t>General</w:t>
       </w:r>
-      <w:bookmarkEnd w:id="96"/>
+      <w:bookmarkEnd w:id="95"/>
+    </w:p>
+    <w:p>
+      <w:r>
+        <w:t xml:space="preserve">Files: </w:t>
+      </w:r>
+      <w:proofErr w:type="spellStart"/>
+      <w:r>
+        <w:t>params</w:t>
+      </w:r>
+      <w:proofErr w:type="spellEnd"/>
     </w:p>
     <w:p>
       <w:pPr>
         <w:pStyle w:val="Heading2"/>
         <w:spacing w:line="240" w:lineRule="auto"/>
       </w:pPr>
-      <w:bookmarkStart w:id="97" w:name="_Toc410145851"/>
+      <w:bookmarkStart w:id="96" w:name="_Toc410145851"/>
       <w:r>
         <w:t>Grid and bathymetry</w:t>
       </w:r>
-      <w:bookmarkEnd w:id="97"/>
+      <w:bookmarkEnd w:id="96"/>
+    </w:p>
+    <w:p>
+      <w:r>
+        <w:t xml:space="preserve">Files: </w:t>
+      </w:r>
+      <w:proofErr w:type="spellStart"/>
+      <w:r>
+        <w:t>Xbeach</w:t>
+      </w:r>
+      <w:proofErr w:type="spellEnd"/>
+      <w:r>
+        <w:t xml:space="preserve"> + Delft3D, prescribed </w:t>
+      </w:r>
+      <w:proofErr w:type="spellStart"/>
+      <w:r>
+        <w:t>bedfile</w:t>
+      </w:r>
+      <w:proofErr w:type="spellEnd"/>
     </w:p>
     <w:p>
       <w:pPr>
         <w:pStyle w:val="Heading2"/>
         <w:spacing w:line="240" w:lineRule="auto"/>
       </w:pPr>
-      <w:bookmarkStart w:id="98" w:name="_Toc410145852"/>
+      <w:bookmarkStart w:id="97" w:name="_Toc410145852"/>
       <w:r>
         <w:t>Wave input</w:t>
       </w:r>
+      <w:bookmarkEnd w:id="97"/>
+    </w:p>
+    <w:p>
+      <w:r>
+        <w:t xml:space="preserve">Files: </w:t>
+      </w:r>
+      <w:proofErr w:type="spellStart"/>
+      <w:r>
+        <w:t>Jonswap</w:t>
+      </w:r>
+      <w:proofErr w:type="spellEnd"/>
+      <w:r>
+        <w:t xml:space="preserve">, </w:t>
+      </w:r>
+      <w:proofErr w:type="spellStart"/>
+      <w:r>
+        <w:t>vardens</w:t>
+      </w:r>
+      <w:proofErr w:type="spellEnd"/>
+      <w:r>
+        <w:t xml:space="preserve">, SWAN, </w:t>
+      </w:r>
+      <w:proofErr w:type="spellStart"/>
+      <w:r>
+        <w:t>wbcversion</w:t>
+      </w:r>
+      <w:proofErr w:type="spellEnd"/>
+      <w:r>
+        <w:t>=3, FILELIST, more?</w:t>
+      </w:r>
+    </w:p>
+    <w:p/>
+    <w:p/>
+    <w:p>
+      <w:bookmarkStart w:id="98" w:name="_GoBack"/>
+      <w:r>
+        <w:rPr>
+          <w:noProof/>
+          <w:lang w:val="en-US"/>
+        </w:rPr>
+        <w:drawing>
+          <wp:inline distT="0" distB="0" distL="0" distR="0" wp14:anchorId="4C7D71C1" wp14:editId="61E41BB2">
+            <wp:extent cx="5194300" cy="8387715"/>
+            <wp:effectExtent l="0" t="0" r="12700" b="0"/>
+            <wp:docPr id="19" name="Picture 19"/>
+            <wp:cNvGraphicFramePr>
+              <a:graphicFrameLocks xmlns:a="http://schemas.openxmlformats.org/drawingml/2006/main" noChangeAspect="1"/>
+            </wp:cNvGraphicFramePr>
+            <a:graphic xmlns:a="http://schemas.openxmlformats.org/drawingml/2006/main">
+              <a:graphicData uri="http://schemas.openxmlformats.org/drawingml/2006/picture">
+                <pic:pic xmlns:pic="http://schemas.openxmlformats.org/drawingml/2006/picture">
+                  <pic:nvPicPr>
+                    <pic:cNvPr id="0" name="WaveBoundaryConditions.png"/>
+                    <pic:cNvPicPr/>
+                  </pic:nvPicPr>
+                  <pic:blipFill>
+                    <a:blip r:embed="rId47">
+                      <a:extLst>
+                        <a:ext uri="{28A0092B-C50C-407E-A947-70E740481C1C}">
+                          <a14:useLocalDpi xmlns:a14="http://schemas.microsoft.com/office/drawing/2010/main" val="0"/>
+                        </a:ext>
+                      </a:extLst>
+                    </a:blip>
+                    <a:stretch>
+                      <a:fillRect/>
+                    </a:stretch>
+                  </pic:blipFill>
+                  <pic:spPr>
+                    <a:xfrm>
+                      <a:off x="0" y="0"/>
+                      <a:ext cx="5194300" cy="8387715"/>
+                    </a:xfrm>
+                    <a:prstGeom prst="rect">
+                      <a:avLst/>
+                    </a:prstGeom>
+                  </pic:spPr>
+                </pic:pic>
+              </a:graphicData>
+            </a:graphic>
+          </wp:inline>
+        </w:drawing>
+      </w:r>
       <w:bookmarkEnd w:id="98"/>
     </w:p>
+    <w:p/>
+    <w:p/>
     <w:p>
       <w:pPr>
         <w:pStyle w:val="Heading2"/>
@@ -9076,15 +9411,36 @@
       <w:bookmarkEnd w:id="99"/>
     </w:p>
     <w:p>
+      <w:r>
+        <w:t xml:space="preserve">Files: </w:t>
+      </w:r>
+      <w:proofErr w:type="spellStart"/>
+      <w:r>
+        <w:t>timeseries</w:t>
+      </w:r>
+      <w:proofErr w:type="spellEnd"/>
+    </w:p>
+    <w:p>
       <w:pPr>
         <w:pStyle w:val="Heading2"/>
         <w:spacing w:line="240" w:lineRule="auto"/>
       </w:pPr>
       <w:bookmarkStart w:id="100" w:name="_Toc410145854"/>
       <w:r>
+        <w:lastRenderedPageBreak/>
         <w:t>Water level (dam break)</w:t>
       </w:r>
       <w:bookmarkEnd w:id="100"/>
+    </w:p>
+    <w:p>
+      <w:r>
+        <w:t xml:space="preserve">Files: </w:t>
+      </w:r>
+      <w:proofErr w:type="spellStart"/>
+      <w:r>
+        <w:t>timeseries</w:t>
+      </w:r>
+      <w:proofErr w:type="spellEnd"/>
     </w:p>
     <w:p>
       <w:pPr>
@@ -9098,6 +9454,16 @@
       <w:bookmarkEnd w:id="101"/>
     </w:p>
     <w:p>
+      <w:r>
+        <w:t xml:space="preserve">Files: </w:t>
+      </w:r>
+      <w:proofErr w:type="spellStart"/>
+      <w:r>
+        <w:t>timeseries</w:t>
+      </w:r>
+      <w:proofErr w:type="spellEnd"/>
+    </w:p>
+    <w:p>
       <w:pPr>
         <w:pStyle w:val="Heading2"/>
         <w:spacing w:line="240" w:lineRule="auto"/>
@@ -9109,15 +9475,89 @@
       <w:bookmarkEnd w:id="102"/>
     </w:p>
     <w:p>
+      <w:r>
+        <w:t>Files: fractions</w:t>
+      </w:r>
+      <w:r>
+        <w:t>, layers</w:t>
+      </w:r>
+    </w:p>
+    <w:p>
       <w:pPr>
         <w:pStyle w:val="Heading2"/>
         <w:spacing w:line="240" w:lineRule="auto"/>
       </w:pPr>
+      <w:r>
+        <w:t>Vegetation</w:t>
+      </w:r>
+      <w:r>
+        <w:t xml:space="preserve"> input</w:t>
+      </w:r>
+    </w:p>
+    <w:p>
+      <w:r>
+        <w:t>Files: species, maps</w:t>
+      </w:r>
+    </w:p>
+    <w:p>
+      <w:pPr>
+        <w:pStyle w:val="Heading2"/>
+        <w:spacing w:line="240" w:lineRule="auto"/>
+      </w:pPr>
+      <w:r>
+        <w:t>Discharge</w:t>
+      </w:r>
+      <w:r>
+        <w:t xml:space="preserve"> input</w:t>
+      </w:r>
+    </w:p>
+    <w:p>
+      <w:r>
+        <w:t xml:space="preserve">Files: </w:t>
+      </w:r>
+      <w:proofErr w:type="spellStart"/>
+      <w:r>
+        <w:t>timeseries</w:t>
+      </w:r>
+      <w:proofErr w:type="spellEnd"/>
+    </w:p>
+    <w:p>
+      <w:pPr>
+        <w:pStyle w:val="Heading2"/>
+        <w:spacing w:line="240" w:lineRule="auto"/>
+      </w:pPr>
+      <w:r>
+        <w:t>Ship</w:t>
+      </w:r>
+      <w:r>
+        <w:t xml:space="preserve"> input</w:t>
+      </w:r>
+    </w:p>
+    <w:p>
+      <w:r>
+        <w:t xml:space="preserve">Files: </w:t>
+      </w:r>
+      <w:proofErr w:type="spellStart"/>
+      <w:r>
+        <w:t>timeseries</w:t>
+      </w:r>
+      <w:proofErr w:type="spellEnd"/>
+    </w:p>
+    <w:p>
+      <w:pPr>
+        <w:pStyle w:val="Heading2"/>
+        <w:spacing w:line="240" w:lineRule="auto"/>
+      </w:pPr>
       <w:bookmarkStart w:id="103" w:name="_Toc410145857"/>
       <w:r>
         <w:t>Output selection</w:t>
       </w:r>
       <w:bookmarkEnd w:id="103"/>
+    </w:p>
+    <w:p>
+      <w:r>
+        <w:t>Files: output</w:t>
+      </w:r>
     </w:p>
     <w:p>
       <w:pPr>
@@ -9167,6 +9607,7 @@
             <w:docPartUnique/>
           </w:docPartObj>
         </w:sdtPr>
+        <w:sdtEndPr/>
         <w:sdtContent>
           <w:r>
             <w:t>Bibliography</w:t>
@@ -9284,18 +9725,8 @@
           <w:sz w:val="21"/>
           <w:lang w:eastAsia="en-US"/>
         </w:rPr>
-        <w:t xml:space="preserve"> </w:t>
-      </w:r>
-      <w:proofErr w:type="gramStart"/>
-      <w:r>
-        <w:rPr>
-          <w:rFonts w:ascii="Arial" w:hAnsi="Arial" w:cs="Arial"/>
-          <w:sz w:val="21"/>
-          <w:lang w:eastAsia="en-US"/>
-        </w:rPr>
-        <w:t>Ph.D. Thesis, Delft University of Technology.</w:t>
-      </w:r>
-      <w:proofErr w:type="gramEnd"/>
+        <w:t xml:space="preserve"> Ph.D. Thesis, Delft University of Technology.</w:t>
+      </w:r>
     </w:p>
     <w:p>
       <w:pPr>
@@ -9391,6 +9822,7 @@
         <w:pStyle w:val="Heading1"/>
       </w:pPr>
       <w:r>
+        <w:lastRenderedPageBreak/>
         <w:t>Tutorial</w:t>
       </w:r>
       <w:bookmarkEnd w:id="106"/>
@@ -9449,84 +9881,79 @@
     <w:p/>
     <w:p>
       <w:r>
-        <w:t xml:space="preserve">Ocean </w:t>
-      </w:r>
+        <w:t xml:space="preserve">Ocean bay park: </w:t>
+      </w:r>
+      <w:proofErr w:type="spellStart"/>
+      <w:r>
+        <w:t>getij+surge</w:t>
+      </w:r>
+      <w:proofErr w:type="spellEnd"/>
+      <w:r>
+        <w:t xml:space="preserve">, </w:t>
+      </w:r>
+      <w:proofErr w:type="spellStart"/>
+      <w:r>
+        <w:t>baai</w:t>
+      </w:r>
+      <w:proofErr w:type="spellEnd"/>
+      <w:r>
+        <w:t xml:space="preserve">, </w:t>
+      </w:r>
+      <w:proofErr w:type="spellStart"/>
+      <w:r>
+        <w:t>duin</w:t>
+      </w:r>
+      <w:proofErr w:type="spellEnd"/>
+      <w:r>
+        <w:t xml:space="preserve">, </w:t>
+      </w:r>
+      <w:proofErr w:type="spellStart"/>
+      <w:r>
+        <w:t>nonerodible</w:t>
+      </w:r>
+      <w:proofErr w:type="spellEnd"/>
+      <w:r>
+        <w:t xml:space="preserve">, </w:t>
+      </w:r>
+      <w:proofErr w:type="spellStart"/>
+      <w:r>
+        <w:t>overwash</w:t>
+      </w:r>
+      <w:proofErr w:type="spellEnd"/>
+      <w:r>
+        <w:t xml:space="preserve">, collision, </w:t>
+      </w:r>
+    </w:p>
+    <w:p>
+      <w:pPr>
+        <w:pStyle w:val="Heading2"/>
+      </w:pPr>
+      <w:bookmarkStart w:id="109" w:name="_Toc410145863"/>
+      <w:proofErr w:type="spellStart"/>
+      <w:r>
+        <w:t>Langsgetij</w:t>
+      </w:r>
+      <w:proofErr w:type="spellEnd"/>
+      <w:r>
+        <w:t xml:space="preserve"> + </w:t>
+      </w:r>
+      <w:proofErr w:type="spellStart"/>
+      <w:r>
+        <w:t>riveroutflow</w:t>
+      </w:r>
+      <w:bookmarkEnd w:id="109"/>
+      <w:proofErr w:type="spellEnd"/>
+    </w:p>
+    <w:p/>
+    <w:p>
+      <w:proofErr w:type="spellStart"/>
       <w:proofErr w:type="gramStart"/>
       <w:r>
-        <w:t xml:space="preserve">bay park: </w:t>
-      </w:r>
-      <w:proofErr w:type="spellStart"/>
-      <w:r>
-        <w:t>getij+surge</w:t>
+        <w:t>getijmodel</w:t>
       </w:r>
       <w:proofErr w:type="spellEnd"/>
       <w:proofErr w:type="gramEnd"/>
       <w:r>
-        <w:t xml:space="preserve">, </w:t>
-      </w:r>
-      <w:proofErr w:type="spellStart"/>
-      <w:r>
-        <w:t>baai</w:t>
-      </w:r>
-      <w:proofErr w:type="spellEnd"/>
-      <w:r>
-        <w:t xml:space="preserve">, </w:t>
-      </w:r>
-      <w:proofErr w:type="spellStart"/>
-      <w:r>
-        <w:t>duin</w:t>
-      </w:r>
-      <w:proofErr w:type="spellEnd"/>
-      <w:r>
-        <w:t xml:space="preserve">, </w:t>
-      </w:r>
-      <w:proofErr w:type="spellStart"/>
-      <w:r>
-        <w:t>nonerodible</w:t>
-      </w:r>
-      <w:proofErr w:type="spellEnd"/>
-      <w:r>
-        <w:t xml:space="preserve">, </w:t>
-      </w:r>
-      <w:proofErr w:type="spellStart"/>
-      <w:r>
-        <w:t>overwash</w:t>
-      </w:r>
-      <w:proofErr w:type="spellEnd"/>
-      <w:r>
-        <w:t xml:space="preserve">, collision, </w:t>
-      </w:r>
-    </w:p>
-    <w:p>
-      <w:pPr>
-        <w:pStyle w:val="Heading2"/>
-      </w:pPr>
-      <w:bookmarkStart w:id="109" w:name="_Toc410145863"/>
-      <w:proofErr w:type="spellStart"/>
-      <w:r>
-        <w:t>Langsgetij</w:t>
-      </w:r>
-      <w:proofErr w:type="spellEnd"/>
-      <w:r>
-        <w:t xml:space="preserve"> + </w:t>
-      </w:r>
-      <w:proofErr w:type="spellStart"/>
-      <w:r>
-        <w:t>riveroutflow</w:t>
-      </w:r>
-      <w:bookmarkEnd w:id="109"/>
-      <w:proofErr w:type="spellEnd"/>
-    </w:p>
-    <w:p/>
-    <w:p>
-      <w:proofErr w:type="spellStart"/>
-      <w:proofErr w:type="gramStart"/>
-      <w:r>
-        <w:t>getijmodel</w:t>
-      </w:r>
-      <w:proofErr w:type="spellEnd"/>
-      <w:proofErr w:type="gramEnd"/>
-      <w:r>
         <w:t xml:space="preserve"> + </w:t>
       </w:r>
       <w:proofErr w:type="spellStart"/>
@@ -9548,10 +9975,10 @@
     </w:p>
     <w:p/>
     <w:sectPr>
-      <w:headerReference w:type="even" r:id="rId47"/>
-      <w:headerReference w:type="default" r:id="rId48"/>
-      <w:footerReference w:type="even" r:id="rId49"/>
-      <w:footerReference w:type="default" r:id="rId50"/>
+      <w:headerReference w:type="even" r:id="rId48"/>
+      <w:headerReference w:type="default" r:id="rId49"/>
+      <w:footerReference w:type="even" r:id="rId50"/>
+      <w:footerReference w:type="default" r:id="rId51"/>
       <w:type w:val="oddPage"/>
       <w:pgSz w:w="11906" w:h="16838" w:code="9"/>
       <w:pgMar w:top="2552" w:right="1094" w:bottom="1077" w:left="2098" w:header="822" w:footer="199" w:gutter="0"/>
@@ -9565,7 +9992,7 @@
 </file>
 
 <file path=word/endnotes.xml><?xml version="1.0" encoding="utf-8"?>
-<w:endnotes xmlns:wpc="http://schemas.microsoft.com/office/word/2010/wordprocessingCanvas" xmlns:mc="http://schemas.openxmlformats.org/markup-compatibility/2006" xmlns:o="urn:schemas-microsoft-com:office:office" xmlns:r="http://schemas.openxmlformats.org/officeDocument/2006/relationships" xmlns:m="http://schemas.openxmlformats.org/officeDocument/2006/math" xmlns:v="urn:schemas-microsoft-com:vml" xmlns:wp14="http://schemas.microsoft.com/office/word/2010/wordprocessingDrawing" xmlns:wp="http://schemas.openxmlformats.org/drawingml/2006/wordprocessingDrawing" xmlns:w10="urn:schemas-microsoft-com:office:word" xmlns:w="http://schemas.openxmlformats.org/wordprocessingml/2006/main" xmlns:w14="http://schemas.microsoft.com/office/word/2010/wordml" xmlns:wpg="http://schemas.microsoft.com/office/word/2010/wordprocessingGroup" xmlns:wpi="http://schemas.microsoft.com/office/word/2010/wordprocessingInk" xmlns:wne="http://schemas.microsoft.com/office/word/2006/wordml" xmlns:wps="http://schemas.microsoft.com/office/word/2010/wordprocessingShape" mc:Ignorable="w14 wp14">
+<w:endnotes xmlns:wpc="http://schemas.microsoft.com/office/word/2010/wordprocessingCanvas" xmlns:mo="http://schemas.microsoft.com/office/mac/office/2008/main" xmlns:mc="http://schemas.openxmlformats.org/markup-compatibility/2006" xmlns:mv="urn:schemas-microsoft-com:mac:vml" xmlns:o="urn:schemas-microsoft-com:office:office" xmlns:r="http://schemas.openxmlformats.org/officeDocument/2006/relationships" xmlns:m="http://schemas.openxmlformats.org/officeDocument/2006/math" xmlns:v="urn:schemas-microsoft-com:vml" xmlns:wp14="http://schemas.microsoft.com/office/word/2010/wordprocessingDrawing" xmlns:wp="http://schemas.openxmlformats.org/drawingml/2006/wordprocessingDrawing" xmlns:w10="urn:schemas-microsoft-com:office:word" xmlns:w="http://schemas.openxmlformats.org/wordprocessingml/2006/main" xmlns:w14="http://schemas.microsoft.com/office/word/2010/wordml" xmlns:wpg="http://schemas.microsoft.com/office/word/2010/wordprocessingGroup" xmlns:wpi="http://schemas.microsoft.com/office/word/2010/wordprocessingInk" xmlns:wne="http://schemas.microsoft.com/office/word/2006/wordml" xmlns:wps="http://schemas.microsoft.com/office/word/2010/wordprocessingShape" mc:Ignorable="w14 wp14">
   <w:endnote w:type="separator" w:id="-1">
     <w:p>
       <w:r>
@@ -9584,7 +10011,7 @@
 </file>
 
 <file path=word/footer1.xml><?xml version="1.0" encoding="utf-8"?>
-<w:ftr xmlns:wpc="http://schemas.microsoft.com/office/word/2010/wordprocessingCanvas" xmlns:mc="http://schemas.openxmlformats.org/markup-compatibility/2006" xmlns:o="urn:schemas-microsoft-com:office:office" xmlns:r="http://schemas.openxmlformats.org/officeDocument/2006/relationships" xmlns:m="http://schemas.openxmlformats.org/officeDocument/2006/math" xmlns:v="urn:schemas-microsoft-com:vml" xmlns:wp14="http://schemas.microsoft.com/office/word/2010/wordprocessingDrawing" xmlns:wp="http://schemas.openxmlformats.org/drawingml/2006/wordprocessingDrawing" xmlns:w10="urn:schemas-microsoft-com:office:word" xmlns:w="http://schemas.openxmlformats.org/wordprocessingml/2006/main" xmlns:w14="http://schemas.microsoft.com/office/word/2010/wordml" xmlns:wpg="http://schemas.microsoft.com/office/word/2010/wordprocessingGroup" xmlns:wpi="http://schemas.microsoft.com/office/word/2010/wordprocessingInk" xmlns:wne="http://schemas.microsoft.com/office/word/2006/wordml" xmlns:wps="http://schemas.microsoft.com/office/word/2010/wordprocessingShape" mc:Ignorable="w14 wp14">
+<w:ftr xmlns:wpc="http://schemas.microsoft.com/office/word/2010/wordprocessingCanvas" xmlns:mo="http://schemas.microsoft.com/office/mac/office/2008/main" xmlns:mc="http://schemas.openxmlformats.org/markup-compatibility/2006" xmlns:mv="urn:schemas-microsoft-com:mac:vml" xmlns:o="urn:schemas-microsoft-com:office:office" xmlns:r="http://schemas.openxmlformats.org/officeDocument/2006/relationships" xmlns:m="http://schemas.openxmlformats.org/officeDocument/2006/math" xmlns:v="urn:schemas-microsoft-com:vml" xmlns:wp14="http://schemas.microsoft.com/office/word/2010/wordprocessingDrawing" xmlns:wp="http://schemas.openxmlformats.org/drawingml/2006/wordprocessingDrawing" xmlns:w10="urn:schemas-microsoft-com:office:word" xmlns:w="http://schemas.openxmlformats.org/wordprocessingml/2006/main" xmlns:w14="http://schemas.microsoft.com/office/word/2010/wordml" xmlns:wpg="http://schemas.microsoft.com/office/word/2010/wordprocessingGroup" xmlns:wpi="http://schemas.microsoft.com/office/word/2010/wordprocessingInk" xmlns:wne="http://schemas.microsoft.com/office/word/2006/wordml" xmlns:wps="http://schemas.microsoft.com/office/word/2010/wordprocessingShape" mc:Ignorable="w14 wp14">
   <w:tbl>
     <w:tblPr>
       <w:tblW w:w="8413" w:type="dxa"/>
@@ -9726,7 +10153,7 @@
 </file>
 
 <file path=word/footer2.xml><?xml version="1.0" encoding="utf-8"?>
-<w:ftr xmlns:wpc="http://schemas.microsoft.com/office/word/2010/wordprocessingCanvas" xmlns:mc="http://schemas.openxmlformats.org/markup-compatibility/2006" xmlns:o="urn:schemas-microsoft-com:office:office" xmlns:r="http://schemas.openxmlformats.org/officeDocument/2006/relationships" xmlns:m="http://schemas.openxmlformats.org/officeDocument/2006/math" xmlns:v="urn:schemas-microsoft-com:vml" xmlns:wp14="http://schemas.microsoft.com/office/word/2010/wordprocessingDrawing" xmlns:wp="http://schemas.openxmlformats.org/drawingml/2006/wordprocessingDrawing" xmlns:w10="urn:schemas-microsoft-com:office:word" xmlns:w="http://schemas.openxmlformats.org/wordprocessingml/2006/main" xmlns:w14="http://schemas.microsoft.com/office/word/2010/wordml" xmlns:wpg="http://schemas.microsoft.com/office/word/2010/wordprocessingGroup" xmlns:wpi="http://schemas.microsoft.com/office/word/2010/wordprocessingInk" xmlns:wne="http://schemas.microsoft.com/office/word/2006/wordml" xmlns:wps="http://schemas.microsoft.com/office/word/2010/wordprocessingShape" mc:Ignorable="w14 wp14">
+<w:ftr xmlns:wpc="http://schemas.microsoft.com/office/word/2010/wordprocessingCanvas" xmlns:mo="http://schemas.microsoft.com/office/mac/office/2008/main" xmlns:mc="http://schemas.openxmlformats.org/markup-compatibility/2006" xmlns:mv="urn:schemas-microsoft-com:mac:vml" xmlns:o="urn:schemas-microsoft-com:office:office" xmlns:r="http://schemas.openxmlformats.org/officeDocument/2006/relationships" xmlns:m="http://schemas.openxmlformats.org/officeDocument/2006/math" xmlns:v="urn:schemas-microsoft-com:vml" xmlns:wp14="http://schemas.microsoft.com/office/word/2010/wordprocessingDrawing" xmlns:wp="http://schemas.openxmlformats.org/drawingml/2006/wordprocessingDrawing" xmlns:w10="urn:schemas-microsoft-com:office:word" xmlns:w="http://schemas.openxmlformats.org/wordprocessingml/2006/main" xmlns:w14="http://schemas.microsoft.com/office/word/2010/wordml" xmlns:wpg="http://schemas.microsoft.com/office/word/2010/wordprocessingGroup" xmlns:wpi="http://schemas.microsoft.com/office/word/2010/wordprocessingInk" xmlns:wne="http://schemas.microsoft.com/office/word/2006/wordml" xmlns:wps="http://schemas.microsoft.com/office/word/2010/wordprocessingShape" mc:Ignorable="w14 wp14">
   <w:p>
     <w:pPr>
       <w:pStyle w:val="Footer"/>
@@ -9756,7 +10183,7 @@
 </file>
 
 <file path=word/footer3.xml><?xml version="1.0" encoding="utf-8"?>
-<w:ftr xmlns:wpc="http://schemas.microsoft.com/office/word/2010/wordprocessingCanvas" xmlns:mc="http://schemas.openxmlformats.org/markup-compatibility/2006" xmlns:o="urn:schemas-microsoft-com:office:office" xmlns:r="http://schemas.openxmlformats.org/officeDocument/2006/relationships" xmlns:m="http://schemas.openxmlformats.org/officeDocument/2006/math" xmlns:v="urn:schemas-microsoft-com:vml" xmlns:wp14="http://schemas.microsoft.com/office/word/2010/wordprocessingDrawing" xmlns:wp="http://schemas.openxmlformats.org/drawingml/2006/wordprocessingDrawing" xmlns:w10="urn:schemas-microsoft-com:office:word" xmlns:w="http://schemas.openxmlformats.org/wordprocessingml/2006/main" xmlns:w14="http://schemas.microsoft.com/office/word/2010/wordml" xmlns:wpg="http://schemas.microsoft.com/office/word/2010/wordprocessingGroup" xmlns:wpi="http://schemas.microsoft.com/office/word/2010/wordprocessingInk" xmlns:wne="http://schemas.microsoft.com/office/word/2006/wordml" xmlns:wps="http://schemas.microsoft.com/office/word/2010/wordprocessingShape" mc:Ignorable="w14 wp14">
+<w:ftr xmlns:wpc="http://schemas.microsoft.com/office/word/2010/wordprocessingCanvas" xmlns:mo="http://schemas.microsoft.com/office/mac/office/2008/main" xmlns:mc="http://schemas.openxmlformats.org/markup-compatibility/2006" xmlns:mv="urn:schemas-microsoft-com:mac:vml" xmlns:o="urn:schemas-microsoft-com:office:office" xmlns:r="http://schemas.openxmlformats.org/officeDocument/2006/relationships" xmlns:m="http://schemas.openxmlformats.org/officeDocument/2006/math" xmlns:v="urn:schemas-microsoft-com:vml" xmlns:wp14="http://schemas.microsoft.com/office/word/2010/wordprocessingDrawing" xmlns:wp="http://schemas.openxmlformats.org/drawingml/2006/wordprocessingDrawing" xmlns:w10="urn:schemas-microsoft-com:office:word" xmlns:w="http://schemas.openxmlformats.org/wordprocessingml/2006/main" xmlns:w14="http://schemas.microsoft.com/office/word/2010/wordml" xmlns:wpg="http://schemas.microsoft.com/office/word/2010/wordprocessingGroup" xmlns:wpi="http://schemas.microsoft.com/office/word/2010/wordprocessingInk" xmlns:wne="http://schemas.microsoft.com/office/word/2006/wordml" xmlns:wps="http://schemas.microsoft.com/office/word/2010/wordprocessingShape" mc:Ignorable="w14 wp14">
   <w:p>
     <w:pPr>
       <w:pStyle w:val="Footer"/>
@@ -9815,7 +10242,7 @@
 </file>
 
 <file path=word/footer4.xml><?xml version="1.0" encoding="utf-8"?>
-<w:ftr xmlns:wpc="http://schemas.microsoft.com/office/word/2010/wordprocessingCanvas" xmlns:mc="http://schemas.openxmlformats.org/markup-compatibility/2006" xmlns:o="urn:schemas-microsoft-com:office:office" xmlns:r="http://schemas.openxmlformats.org/officeDocument/2006/relationships" xmlns:m="http://schemas.openxmlformats.org/officeDocument/2006/math" xmlns:v="urn:schemas-microsoft-com:vml" xmlns:wp14="http://schemas.microsoft.com/office/word/2010/wordprocessingDrawing" xmlns:wp="http://schemas.openxmlformats.org/drawingml/2006/wordprocessingDrawing" xmlns:w10="urn:schemas-microsoft-com:office:word" xmlns:w="http://schemas.openxmlformats.org/wordprocessingml/2006/main" xmlns:w14="http://schemas.microsoft.com/office/word/2010/wordml" xmlns:wpg="http://schemas.microsoft.com/office/word/2010/wordprocessingGroup" xmlns:wpi="http://schemas.microsoft.com/office/word/2010/wordprocessingInk" xmlns:wne="http://schemas.microsoft.com/office/word/2006/wordml" xmlns:wps="http://schemas.microsoft.com/office/word/2010/wordprocessingShape" mc:Ignorable="w14 wp14">
+<w:ftr xmlns:wpc="http://schemas.microsoft.com/office/word/2010/wordprocessingCanvas" xmlns:mo="http://schemas.microsoft.com/office/mac/office/2008/main" xmlns:mc="http://schemas.openxmlformats.org/markup-compatibility/2006" xmlns:mv="urn:schemas-microsoft-com:mac:vml" xmlns:o="urn:schemas-microsoft-com:office:office" xmlns:r="http://schemas.openxmlformats.org/officeDocument/2006/relationships" xmlns:m="http://schemas.openxmlformats.org/officeDocument/2006/math" xmlns:v="urn:schemas-microsoft-com:vml" xmlns:wp14="http://schemas.microsoft.com/office/word/2010/wordprocessingDrawing" xmlns:wp="http://schemas.openxmlformats.org/drawingml/2006/wordprocessingDrawing" xmlns:w10="urn:schemas-microsoft-com:office:word" xmlns:w="http://schemas.openxmlformats.org/wordprocessingml/2006/main" xmlns:w14="http://schemas.microsoft.com/office/word/2010/wordml" xmlns:wpg="http://schemas.microsoft.com/office/word/2010/wordprocessingGroup" xmlns:wpi="http://schemas.microsoft.com/office/word/2010/wordprocessingInk" xmlns:wne="http://schemas.microsoft.com/office/word/2006/wordml" xmlns:wps="http://schemas.microsoft.com/office/word/2010/wordprocessingShape" mc:Ignorable="w14 wp14">
   <w:p>
     <w:pPr>
       <w:pStyle w:val="Footer"/>
@@ -9924,7 +10351,7 @@
 </file>
 
 <file path=word/footer5.xml><?xml version="1.0" encoding="utf-8"?>
-<w:ftr xmlns:wpc="http://schemas.microsoft.com/office/word/2010/wordprocessingCanvas" xmlns:mc="http://schemas.openxmlformats.org/markup-compatibility/2006" xmlns:o="urn:schemas-microsoft-com:office:office" xmlns:r="http://schemas.openxmlformats.org/officeDocument/2006/relationships" xmlns:m="http://schemas.openxmlformats.org/officeDocument/2006/math" xmlns:v="urn:schemas-microsoft-com:vml" xmlns:wp14="http://schemas.microsoft.com/office/word/2010/wordprocessingDrawing" xmlns:wp="http://schemas.openxmlformats.org/drawingml/2006/wordprocessingDrawing" xmlns:w10="urn:schemas-microsoft-com:office:word" xmlns:w="http://schemas.openxmlformats.org/wordprocessingml/2006/main" xmlns:w14="http://schemas.microsoft.com/office/word/2010/wordml" xmlns:wpg="http://schemas.microsoft.com/office/word/2010/wordprocessingGroup" xmlns:wpi="http://schemas.microsoft.com/office/word/2010/wordprocessingInk" xmlns:wne="http://schemas.microsoft.com/office/word/2006/wordml" xmlns:wps="http://schemas.microsoft.com/office/word/2010/wordprocessingShape" mc:Ignorable="w14 wp14">
+<w:ftr xmlns:wpc="http://schemas.microsoft.com/office/word/2010/wordprocessingCanvas" xmlns:mo="http://schemas.microsoft.com/office/mac/office/2008/main" xmlns:mc="http://schemas.openxmlformats.org/markup-compatibility/2006" xmlns:mv="urn:schemas-microsoft-com:mac:vml" xmlns:o="urn:schemas-microsoft-com:office:office" xmlns:r="http://schemas.openxmlformats.org/officeDocument/2006/relationships" xmlns:m="http://schemas.openxmlformats.org/officeDocument/2006/math" xmlns:v="urn:schemas-microsoft-com:vml" xmlns:wp14="http://schemas.microsoft.com/office/word/2010/wordprocessingDrawing" xmlns:wp="http://schemas.openxmlformats.org/drawingml/2006/wordprocessingDrawing" xmlns:w10="urn:schemas-microsoft-com:office:word" xmlns:w="http://schemas.openxmlformats.org/wordprocessingml/2006/main" xmlns:w14="http://schemas.microsoft.com/office/word/2010/wordml" xmlns:wpg="http://schemas.microsoft.com/office/word/2010/wordprocessingGroup" xmlns:wpi="http://schemas.microsoft.com/office/word/2010/wordprocessingInk" xmlns:wne="http://schemas.microsoft.com/office/word/2006/wordml" xmlns:wps="http://schemas.microsoft.com/office/word/2010/wordprocessingShape" mc:Ignorable="w14 wp14">
   <w:p>
     <w:pPr>
       <w:pStyle w:val="Footer"/>
@@ -9977,7 +10404,7 @@
 </file>
 
 <file path=word/footer6.xml><?xml version="1.0" encoding="utf-8"?>
-<w:ftr xmlns:wpc="http://schemas.microsoft.com/office/word/2010/wordprocessingCanvas" xmlns:mc="http://schemas.openxmlformats.org/markup-compatibility/2006" xmlns:o="urn:schemas-microsoft-com:office:office" xmlns:r="http://schemas.openxmlformats.org/officeDocument/2006/relationships" xmlns:m="http://schemas.openxmlformats.org/officeDocument/2006/math" xmlns:v="urn:schemas-microsoft-com:vml" xmlns:wp14="http://schemas.microsoft.com/office/word/2010/wordprocessingDrawing" xmlns:wp="http://schemas.openxmlformats.org/drawingml/2006/wordprocessingDrawing" xmlns:w10="urn:schemas-microsoft-com:office:word" xmlns:w="http://schemas.openxmlformats.org/wordprocessingml/2006/main" xmlns:w14="http://schemas.microsoft.com/office/word/2010/wordml" xmlns:wpg="http://schemas.microsoft.com/office/word/2010/wordprocessingGroup" xmlns:wpi="http://schemas.microsoft.com/office/word/2010/wordprocessingInk" xmlns:wne="http://schemas.microsoft.com/office/word/2006/wordml" xmlns:wps="http://schemas.microsoft.com/office/word/2010/wordprocessingShape" mc:Ignorable="w14 wp14">
+<w:ftr xmlns:wpc="http://schemas.microsoft.com/office/word/2010/wordprocessingCanvas" xmlns:mo="http://schemas.microsoft.com/office/mac/office/2008/main" xmlns:mc="http://schemas.openxmlformats.org/markup-compatibility/2006" xmlns:mv="urn:schemas-microsoft-com:mac:vml" xmlns:o="urn:schemas-microsoft-com:office:office" xmlns:r="http://schemas.openxmlformats.org/officeDocument/2006/relationships" xmlns:m="http://schemas.openxmlformats.org/officeDocument/2006/math" xmlns:v="urn:schemas-microsoft-com:vml" xmlns:wp14="http://schemas.microsoft.com/office/word/2010/wordprocessingDrawing" xmlns:wp="http://schemas.openxmlformats.org/drawingml/2006/wordprocessingDrawing" xmlns:w10="urn:schemas-microsoft-com:office:word" xmlns:w="http://schemas.openxmlformats.org/wordprocessingml/2006/main" xmlns:w14="http://schemas.microsoft.com/office/word/2010/wordml" xmlns:wpg="http://schemas.microsoft.com/office/word/2010/wordprocessingGroup" xmlns:wpi="http://schemas.microsoft.com/office/word/2010/wordprocessingInk" xmlns:wne="http://schemas.microsoft.com/office/word/2006/wordml" xmlns:wps="http://schemas.microsoft.com/office/word/2010/wordprocessingShape" mc:Ignorable="w14 wp14">
   <w:p>
     <w:pPr>
       <w:pStyle w:val="Footer"/>
@@ -9986,12 +10413,12 @@
     <w:r>
       <w:rPr>
         <w:noProof/>
-        <w:lang w:eastAsia="zh-CN"/>
+        <w:lang w:val="en-US"/>
       </w:rPr>
       <mc:AlternateContent>
         <mc:Choice Requires="wps">
           <w:drawing>
-            <wp:anchor distT="0" distB="0" distL="114300" distR="114300" simplePos="0" relativeHeight="251664384" behindDoc="0" locked="0" layoutInCell="1" allowOverlap="1" wp14:anchorId="660FB353" wp14:editId="035F690C">
+            <wp:anchor distT="0" distB="0" distL="114300" distR="114300" simplePos="0" relativeHeight="251664384" behindDoc="0" locked="0" layoutInCell="1" allowOverlap="1" wp14:anchorId="7F467165" wp14:editId="4C792661">
               <wp:simplePos x="0" y="0"/>
               <wp:positionH relativeFrom="margin">
                 <wp:posOffset>568960</wp:posOffset>
@@ -10025,14 +10452,14 @@
                         <a:noFill/>
                       </a:ln>
                       <a:extLst>
-                        <a:ext uri="{909E8E84-426E-40DD-AFC4-6F175D3DCCD1}">
+                        <a:ext uri="{909E8E84-426E-40dd-AFC4-6F175D3DCCD1}">
                           <a14:hiddenFill xmlns:a14="http://schemas.microsoft.com/office/drawing/2010/main">
                             <a:solidFill>
                               <a:srgbClr val="FFFFFF"/>
                             </a:solidFill>
                           </a14:hiddenFill>
                         </a:ext>
-                        <a:ext uri="{91240B29-F687-4F45-9708-019B960494DF}">
+                        <a:ext uri="{91240B29-F687-4f45-9708-019B960494DF}">
                           <a14:hiddenLine xmlns:a14="http://schemas.microsoft.com/office/drawing/2010/main" w="9525">
                             <a:solidFill>
                               <a:srgbClr val="000000"/>
@@ -10100,11 +10527,11 @@
         </mc:Choice>
         <mc:Fallback>
           <w:pict>
-            <v:shapetype id="_x0000_t202" coordsize="21600,21600" o:spt="202" path="m,l,21600r21600,l21600,xe">
+            <v:shapetype id="_x0000_t202" coordsize="21600,21600" o:spt="202" path="m0,0l0,21600,21600,21600,21600,0xe">
               <v:stroke joinstyle="miter"/>
               <v:path gradientshapeok="t" o:connecttype="rect"/>
             </v:shapetype>
-            <v:shape id="Text Box 43" o:spid="_x0000_s1035" type="#_x0000_t202" style="position:absolute;left:0;text-align:left;margin-left:44.8pt;margin-top:9.35pt;width:392.35pt;height:21.5pt;z-index:251664384;visibility:visible;mso-wrap-style:square;mso-width-percent:0;mso-height-percent:0;mso-wrap-distance-left:9pt;mso-wrap-distance-top:0;mso-wrap-distance-right:9pt;mso-wrap-distance-bottom:0;mso-position-horizontal:absolute;mso-position-horizontal-relative:margin;mso-position-vertical:absolute;mso-position-vertical-relative:text;mso-width-percent:0;mso-height-percent:0;mso-width-relative:page;mso-height-relative:page;v-text-anchor:top" o:gfxdata="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" filled="f" stroked="f">
+            <v:shape id="Text Box 43" o:spid="_x0000_s1035" type="#_x0000_t202" style="position:absolute;left:0;text-align:left;margin-left:44.8pt;margin-top:9.35pt;width:392.35pt;height:21.5pt;z-index:251664384;visibility:visible;mso-wrap-style:square;mso-width-percent:0;mso-height-percent:0;mso-wrap-distance-left:9pt;mso-wrap-distance-top:0;mso-wrap-distance-right:9pt;mso-wrap-distance-bottom:0;mso-position-horizontal:absolute;mso-position-horizontal-relative:margin;mso-position-vertical:absolute;mso-position-vertical-relative:text;mso-width-percent:0;mso-height-percent:0;mso-width-relative:page;mso-height-relative:page;v-text-anchor:top" o:gfxdata="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" filled="f" stroked="f">
               <v:textbox>
                 <w:txbxContent>
                   <w:tbl>
@@ -10203,7 +10630,7 @@
 </file>
 
 <file path=word/footer7.xml><?xml version="1.0" encoding="utf-8"?>
-<w:ftr xmlns:wpc="http://schemas.microsoft.com/office/word/2010/wordprocessingCanvas" xmlns:mc="http://schemas.openxmlformats.org/markup-compatibility/2006" xmlns:o="urn:schemas-microsoft-com:office:office" xmlns:r="http://schemas.openxmlformats.org/officeDocument/2006/relationships" xmlns:m="http://schemas.openxmlformats.org/officeDocument/2006/math" xmlns:v="urn:schemas-microsoft-com:vml" xmlns:wp14="http://schemas.microsoft.com/office/word/2010/wordprocessingDrawing" xmlns:wp="http://schemas.openxmlformats.org/drawingml/2006/wordprocessingDrawing" xmlns:w10="urn:schemas-microsoft-com:office:word" xmlns:w="http://schemas.openxmlformats.org/wordprocessingml/2006/main" xmlns:w14="http://schemas.microsoft.com/office/word/2010/wordml" xmlns:wpg="http://schemas.microsoft.com/office/word/2010/wordprocessingGroup" xmlns:wpi="http://schemas.microsoft.com/office/word/2010/wordprocessingInk" xmlns:wne="http://schemas.microsoft.com/office/word/2006/wordml" xmlns:wps="http://schemas.microsoft.com/office/word/2010/wordprocessingShape" mc:Ignorable="w14 wp14">
+<w:ftr xmlns:wpc="http://schemas.microsoft.com/office/word/2010/wordprocessingCanvas" xmlns:mo="http://schemas.microsoft.com/office/mac/office/2008/main" xmlns:mc="http://schemas.openxmlformats.org/markup-compatibility/2006" xmlns:mv="urn:schemas-microsoft-com:mac:vml" xmlns:o="urn:schemas-microsoft-com:office:office" xmlns:r="http://schemas.openxmlformats.org/officeDocument/2006/relationships" xmlns:m="http://schemas.openxmlformats.org/officeDocument/2006/math" xmlns:v="urn:schemas-microsoft-com:vml" xmlns:wp14="http://schemas.microsoft.com/office/word/2010/wordprocessingDrawing" xmlns:wp="http://schemas.openxmlformats.org/drawingml/2006/wordprocessingDrawing" xmlns:w10="urn:schemas-microsoft-com:office:word" xmlns:w="http://schemas.openxmlformats.org/wordprocessingml/2006/main" xmlns:w14="http://schemas.microsoft.com/office/word/2010/wordml" xmlns:wpg="http://schemas.microsoft.com/office/word/2010/wordprocessingGroup" xmlns:wpi="http://schemas.microsoft.com/office/word/2010/wordprocessingInk" xmlns:wne="http://schemas.microsoft.com/office/word/2006/wordml" xmlns:wps="http://schemas.microsoft.com/office/word/2010/wordprocessingShape" mc:Ignorable="w14 wp14">
   <w:p>
     <w:pPr>
       <w:pStyle w:val="Footer"/>
@@ -10212,12 +10639,12 @@
     <w:r>
       <w:rPr>
         <w:noProof/>
-        <w:lang w:eastAsia="zh-CN"/>
+        <w:lang w:val="en-US"/>
       </w:rPr>
       <mc:AlternateContent>
         <mc:Choice Requires="wps">
           <w:drawing>
-            <wp:anchor distT="0" distB="0" distL="114300" distR="114300" simplePos="0" relativeHeight="251663360" behindDoc="0" locked="0" layoutInCell="1" allowOverlap="1" wp14:anchorId="7D5FCE72" wp14:editId="5F7FD8E2">
+            <wp:anchor distT="0" distB="0" distL="114300" distR="114300" simplePos="0" relativeHeight="251663360" behindDoc="0" locked="0" layoutInCell="1" allowOverlap="1" wp14:anchorId="5EC22649" wp14:editId="5943B08F">
               <wp:simplePos x="0" y="0"/>
               <wp:positionH relativeFrom="margin">
                 <wp:align>right</wp:align>
@@ -10225,7 +10652,7 @@
               <wp:positionV relativeFrom="paragraph">
                 <wp:posOffset>114935</wp:posOffset>
               </wp:positionV>
-              <wp:extent cx="814705" cy="260350"/>
+              <wp:extent cx="297815" cy="260350"/>
               <wp:effectExtent l="4445" t="635" r="0" b="0"/>
               <wp:wrapNone/>
               <wp:docPr id="6" name="Text Box 42"/>
@@ -10241,7 +10668,7 @@
                     <wps:spPr bwMode="auto">
                       <a:xfrm>
                         <a:off x="0" y="0"/>
-                        <a:ext cx="814705" cy="260350"/>
+                        <a:ext cx="297815" cy="260350"/>
                       </a:xfrm>
                       <a:prstGeom prst="rect">
                         <a:avLst/>
@@ -10251,14 +10678,14 @@
                         <a:noFill/>
                       </a:ln>
                       <a:extLst>
-                        <a:ext uri="{909E8E84-426E-40DD-AFC4-6F175D3DCCD1}">
+                        <a:ext uri="{909E8E84-426E-40dd-AFC4-6F175D3DCCD1}">
                           <a14:hiddenFill xmlns:a14="http://schemas.microsoft.com/office/drawing/2010/main">
                             <a:solidFill>
                               <a:srgbClr val="FFFFFF"/>
                             </a:solidFill>
                           </a14:hiddenFill>
                         </a:ext>
-                        <a:ext uri="{91240B29-F687-4F45-9708-019B960494DF}">
+                        <a:ext uri="{91240B29-F687-4f45-9708-019B960494DF}">
                           <a14:hiddenLine xmlns:a14="http://schemas.microsoft.com/office/drawing/2010/main" w="9525">
                             <a:solidFill>
                               <a:srgbClr val="000000"/>
@@ -10338,11 +10765,11 @@
         </mc:Choice>
         <mc:Fallback>
           <w:pict>
-            <v:shapetype id="_x0000_t202" coordsize="21600,21600" o:spt="202" path="m,l,21600r21600,l21600,xe">
+            <v:shapetype id="_x0000_t202" coordsize="21600,21600" o:spt="202" path="m0,0l0,21600,21600,21600,21600,0xe">
               <v:stroke joinstyle="miter"/>
               <v:path gradientshapeok="t" o:connecttype="rect"/>
             </v:shapetype>
-            <v:shape id="Text Box 42" o:spid="_x0000_s1036" type="#_x0000_t202" style="position:absolute;left:0;text-align:left;margin-left:12.95pt;margin-top:9.05pt;width:64.15pt;height:20.5pt;z-index:251663360;visibility:visible;mso-wrap-style:none;mso-width-percent:0;mso-height-percent:0;mso-wrap-distance-left:9pt;mso-wrap-distance-top:0;mso-wrap-distance-right:9pt;mso-wrap-distance-bottom:0;mso-position-horizontal:right;mso-position-horizontal-relative:margin;mso-position-vertical:absolute;mso-position-vertical-relative:text;mso-width-percent:0;mso-height-percent:0;mso-width-relative:page;mso-height-relative:page;v-text-anchor:top" o:gfxdata="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" filled="f" stroked="f">
+            <v:shape id="Text Box 42" o:spid="_x0000_s1036" type="#_x0000_t202" style="position:absolute;left:0;text-align:left;margin-left:-27.75pt;margin-top:9.05pt;width:23.45pt;height:20.5pt;z-index:251663360;visibility:visible;mso-wrap-style:none;mso-width-percent:0;mso-height-percent:0;mso-wrap-distance-left:9pt;mso-wrap-distance-top:0;mso-wrap-distance-right:9pt;mso-wrap-distance-bottom:0;mso-position-horizontal:right;mso-position-horizontal-relative:margin;mso-position-vertical:absolute;mso-position-vertical-relative:text;mso-width-percent:0;mso-height-percent:0;mso-width-relative:page;mso-height-relative:page;v-text-anchor:top" o:gfxdata="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" filled="f" stroked="f">
               <v:textbox>
                 <w:txbxContent>
                   <w:tbl>
@@ -10492,7 +10919,7 @@
 </file>
 
 <file path=word/footer8.xml><?xml version="1.0" encoding="utf-8"?>
-<w:ftr xmlns:wpc="http://schemas.microsoft.com/office/word/2010/wordprocessingCanvas" xmlns:mc="http://schemas.openxmlformats.org/markup-compatibility/2006" xmlns:o="urn:schemas-microsoft-com:office:office" xmlns:r="http://schemas.openxmlformats.org/officeDocument/2006/relationships" xmlns:m="http://schemas.openxmlformats.org/officeDocument/2006/math" xmlns:v="urn:schemas-microsoft-com:vml" xmlns:wp14="http://schemas.microsoft.com/office/word/2010/wordprocessingDrawing" xmlns:wp="http://schemas.openxmlformats.org/drawingml/2006/wordprocessingDrawing" xmlns:w10="urn:schemas-microsoft-com:office:word" xmlns:w="http://schemas.openxmlformats.org/wordprocessingml/2006/main" xmlns:w14="http://schemas.microsoft.com/office/word/2010/wordml" xmlns:wpg="http://schemas.microsoft.com/office/word/2010/wordprocessingGroup" xmlns:wpi="http://schemas.microsoft.com/office/word/2010/wordprocessingInk" xmlns:wne="http://schemas.microsoft.com/office/word/2006/wordml" xmlns:wps="http://schemas.microsoft.com/office/word/2010/wordprocessingShape" mc:Ignorable="w14 wp14">
+<w:ftr xmlns:wpc="http://schemas.microsoft.com/office/word/2010/wordprocessingCanvas" xmlns:mo="http://schemas.microsoft.com/office/mac/office/2008/main" xmlns:mc="http://schemas.openxmlformats.org/markup-compatibility/2006" xmlns:mv="urn:schemas-microsoft-com:mac:vml" xmlns:o="urn:schemas-microsoft-com:office:office" xmlns:r="http://schemas.openxmlformats.org/officeDocument/2006/relationships" xmlns:m="http://schemas.openxmlformats.org/officeDocument/2006/math" xmlns:v="urn:schemas-microsoft-com:vml" xmlns:wp14="http://schemas.microsoft.com/office/word/2010/wordprocessingDrawing" xmlns:wp="http://schemas.openxmlformats.org/drawingml/2006/wordprocessingDrawing" xmlns:w10="urn:schemas-microsoft-com:office:word" xmlns:w="http://schemas.openxmlformats.org/wordprocessingml/2006/main" xmlns:w14="http://schemas.microsoft.com/office/word/2010/wordml" xmlns:wpg="http://schemas.microsoft.com/office/word/2010/wordprocessingGroup" xmlns:wpi="http://schemas.microsoft.com/office/word/2010/wordprocessingInk" xmlns:wne="http://schemas.microsoft.com/office/word/2006/wordml" xmlns:wps="http://schemas.microsoft.com/office/word/2010/wordprocessingShape" mc:Ignorable="w14 wp14">
   <w:p>
     <w:pPr>
       <w:pStyle w:val="Footer"/>
@@ -10500,12 +10927,12 @@
     <w:r>
       <w:rPr>
         <w:noProof/>
-        <w:lang w:eastAsia="zh-CN"/>
+        <w:lang w:val="en-US"/>
       </w:rPr>
       <mc:AlternateContent>
         <mc:Choice Requires="wps">
           <w:drawing>
-            <wp:anchor distT="0" distB="0" distL="114300" distR="114300" simplePos="0" relativeHeight="251665408" behindDoc="0" locked="0" layoutInCell="1" allowOverlap="1" wp14:anchorId="39CCDA65" wp14:editId="02E32D1C">
+            <wp:anchor distT="0" distB="0" distL="114300" distR="114300" simplePos="0" relativeHeight="251665408" behindDoc="0" locked="0" layoutInCell="1" allowOverlap="1" wp14:anchorId="18D9F936" wp14:editId="7D3A4E8D">
               <wp:simplePos x="0" y="0"/>
               <wp:positionH relativeFrom="margin">
                 <wp:posOffset>-128270</wp:posOffset>
@@ -10539,14 +10966,14 @@
                         <a:noFill/>
                       </a:ln>
                       <a:extLst>
-                        <a:ext uri="{909E8E84-426E-40DD-AFC4-6F175D3DCCD1}">
+                        <a:ext uri="{909E8E84-426E-40dd-AFC4-6F175D3DCCD1}">
                           <a14:hiddenFill xmlns:a14="http://schemas.microsoft.com/office/drawing/2010/main">
                             <a:solidFill>
                               <a:srgbClr val="FFFFFF"/>
                             </a:solidFill>
                           </a14:hiddenFill>
                         </a:ext>
-                        <a:ext uri="{91240B29-F687-4F45-9708-019B960494DF}">
+                        <a:ext uri="{91240B29-F687-4f45-9708-019B960494DF}">
                           <a14:hiddenLine xmlns:a14="http://schemas.microsoft.com/office/drawing/2010/main" w="9525">
                             <a:solidFill>
                               <a:srgbClr val="000000"/>
@@ -10595,7 +11022,7 @@
                                   <w:fldChar w:fldCharType="separate"/>
                                 </w:r>
                                 <w:r>
-                                  <w:t>4</w:t>
+                                  <w:t>10</w:t>
                                 </w:r>
                                 <w:r>
                                   <w:fldChar w:fldCharType="end"/>
@@ -10603,11 +11030,21 @@
                                 <w:r>
                                   <w:t xml:space="preserve"> of </w:t>
                                 </w:r>
-                                <w:fldSimple w:instr=" DOCVARIABLE  TotAantalPag \* MERGEFORMAT ">
-                                  <w:r>
-                                    <w:t>8</w:t>
-                                  </w:r>
-                                </w:fldSimple>
+                                <w:r>
+                                  <w:fldChar w:fldCharType="begin"/>
+                                </w:r>
+                                <w:r>
+                                  <w:instrText xml:space="preserve"> DOCVARIABLE  TotAantalPag \* MERGEFORMAT </w:instrText>
+                                </w:r>
+                                <w:r>
+                                  <w:fldChar w:fldCharType="separate"/>
+                                </w:r>
+                                <w:r>
+                                  <w:t>8</w:t>
+                                </w:r>
+                                <w:r>
+                                  <w:fldChar w:fldCharType="end"/>
+                                </w:r>
                               </w:p>
                             </w:tc>
                           </w:tr>
@@ -10633,11 +11070,11 @@
         </mc:Choice>
         <mc:Fallback>
           <w:pict>
-            <v:shapetype id="_x0000_t202" coordsize="21600,21600" o:spt="202" path="m,l,21600r21600,l21600,xe">
+            <v:shapetype id="_x0000_t202" coordsize="21600,21600" o:spt="202" path="m0,0l0,21600,21600,21600,21600,0xe">
               <v:stroke joinstyle="miter"/>
               <v:path gradientshapeok="t" o:connecttype="rect"/>
             </v:shapetype>
-            <v:shape id="Text Box 44" o:spid="_x0000_s1040" type="#_x0000_t202" style="position:absolute;left:0;text-align:left;margin-left:-10.1pt;margin-top:9.05pt;width:90pt;height:21.5pt;z-index:251665408;visibility:visible;mso-wrap-style:square;mso-width-percent:0;mso-height-percent:0;mso-wrap-distance-left:9pt;mso-wrap-distance-top:0;mso-wrap-distance-right:9pt;mso-wrap-distance-bottom:0;mso-position-horizontal:absolute;mso-position-horizontal-relative:margin;mso-position-vertical:absolute;mso-position-vertical-relative:text;mso-width-percent:0;mso-height-percent:0;mso-width-relative:page;mso-height-relative:page;v-text-anchor:top" o:gfxdata="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" filled="f" stroked="f">
+            <v:shape id="Text Box 44" o:spid="_x0000_s1040" type="#_x0000_t202" style="position:absolute;left:0;text-align:left;margin-left:-10.05pt;margin-top:9.05pt;width:90pt;height:21.5pt;z-index:251665408;visibility:visible;mso-wrap-style:square;mso-width-percent:0;mso-height-percent:0;mso-wrap-distance-left:9pt;mso-wrap-distance-top:0;mso-wrap-distance-right:9pt;mso-wrap-distance-bottom:0;mso-position-horizontal:absolute;mso-position-horizontal-relative:margin;mso-position-vertical:absolute;mso-position-vertical-relative:text;mso-width-percent:0;mso-height-percent:0;mso-width-relative:page;mso-height-relative:page;v-text-anchor:top" o:gfxdata="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" filled="f" stroked="f">
               <v:textbox>
                 <w:txbxContent>
                   <w:tbl>
@@ -10675,7 +11112,7 @@
                             <w:fldChar w:fldCharType="separate"/>
                           </w:r>
                           <w:r>
-                            <w:t>4</w:t>
+                            <w:t>10</w:t>
                           </w:r>
                           <w:r>
                             <w:fldChar w:fldCharType="end"/>
@@ -10683,11 +11120,21 @@
                           <w:r>
                             <w:t xml:space="preserve"> of </w:t>
                           </w:r>
-                          <w:fldSimple w:instr=" DOCVARIABLE  TotAantalPag \* MERGEFORMAT ">
-                            <w:r>
-                              <w:t>8</w:t>
-                            </w:r>
-                          </w:fldSimple>
+                          <w:r>
+                            <w:fldChar w:fldCharType="begin"/>
+                          </w:r>
+                          <w:r>
+                            <w:instrText xml:space="preserve"> DOCVARIABLE  TotAantalPag \* MERGEFORMAT </w:instrText>
+                          </w:r>
+                          <w:r>
+                            <w:fldChar w:fldCharType="separate"/>
+                          </w:r>
+                          <w:r>
+                            <w:t>8</w:t>
+                          </w:r>
+                          <w:r>
+                            <w:fldChar w:fldCharType="end"/>
+                          </w:r>
                         </w:p>
                       </w:tc>
                     </w:tr>
@@ -10752,7 +11199,7 @@
 </file>
 
 <file path=word/footer9.xml><?xml version="1.0" encoding="utf-8"?>
-<w:ftr xmlns:wpc="http://schemas.microsoft.com/office/word/2010/wordprocessingCanvas" xmlns:mc="http://schemas.openxmlformats.org/markup-compatibility/2006" xmlns:o="urn:schemas-microsoft-com:office:office" xmlns:r="http://schemas.openxmlformats.org/officeDocument/2006/relationships" xmlns:m="http://schemas.openxmlformats.org/officeDocument/2006/math" xmlns:v="urn:schemas-microsoft-com:vml" xmlns:wp14="http://schemas.microsoft.com/office/word/2010/wordprocessingDrawing" xmlns:wp="http://schemas.openxmlformats.org/drawingml/2006/wordprocessingDrawing" xmlns:w10="urn:schemas-microsoft-com:office:word" xmlns:w="http://schemas.openxmlformats.org/wordprocessingml/2006/main" xmlns:w14="http://schemas.microsoft.com/office/word/2010/wordml" xmlns:wpg="http://schemas.microsoft.com/office/word/2010/wordprocessingGroup" xmlns:wpi="http://schemas.microsoft.com/office/word/2010/wordprocessingInk" xmlns:wne="http://schemas.microsoft.com/office/word/2006/wordml" xmlns:wps="http://schemas.microsoft.com/office/word/2010/wordprocessingShape" mc:Ignorable="w14 wp14">
+<w:ftr xmlns:wpc="http://schemas.microsoft.com/office/word/2010/wordprocessingCanvas" xmlns:mo="http://schemas.microsoft.com/office/mac/office/2008/main" xmlns:mc="http://schemas.openxmlformats.org/markup-compatibility/2006" xmlns:mv="urn:schemas-microsoft-com:mac:vml" xmlns:o="urn:schemas-microsoft-com:office:office" xmlns:r="http://schemas.openxmlformats.org/officeDocument/2006/relationships" xmlns:m="http://schemas.openxmlformats.org/officeDocument/2006/math" xmlns:v="urn:schemas-microsoft-com:vml" xmlns:wp14="http://schemas.microsoft.com/office/word/2010/wordprocessingDrawing" xmlns:wp="http://schemas.openxmlformats.org/drawingml/2006/wordprocessingDrawing" xmlns:w10="urn:schemas-microsoft-com:office:word" xmlns:w="http://schemas.openxmlformats.org/wordprocessingml/2006/main" xmlns:w14="http://schemas.microsoft.com/office/word/2010/wordml" xmlns:wpg="http://schemas.microsoft.com/office/word/2010/wordprocessingGroup" xmlns:wpi="http://schemas.microsoft.com/office/word/2010/wordprocessingInk" xmlns:wne="http://schemas.microsoft.com/office/word/2006/wordml" xmlns:wps="http://schemas.microsoft.com/office/word/2010/wordprocessingShape" mc:Ignorable="w14 wp14">
   <w:p>
     <w:pPr>
       <w:pStyle w:val="Footer"/>
@@ -10760,12 +11207,12 @@
     <w:r>
       <w:rPr>
         <w:noProof/>
-        <w:lang w:eastAsia="zh-CN"/>
+        <w:lang w:val="en-US"/>
       </w:rPr>
       <mc:AlternateContent>
         <mc:Choice Requires="wps">
           <w:drawing>
-            <wp:anchor distT="0" distB="0" distL="114300" distR="114300" simplePos="0" relativeHeight="251660288" behindDoc="0" locked="0" layoutInCell="1" allowOverlap="1" wp14:anchorId="60464B89" wp14:editId="03CCA1BD">
+            <wp:anchor distT="0" distB="0" distL="114300" distR="114300" simplePos="0" relativeHeight="251660288" behindDoc="0" locked="0" layoutInCell="1" allowOverlap="1" wp14:anchorId="40E47CEF" wp14:editId="1899A8E1">
               <wp:simplePos x="0" y="0"/>
               <wp:positionH relativeFrom="margin">
                 <wp:align>right</wp:align>
@@ -10773,7 +11220,7 @@
               <wp:positionV relativeFrom="paragraph">
                 <wp:posOffset>114935</wp:posOffset>
               </wp:positionV>
-              <wp:extent cx="814705" cy="260350"/>
+              <wp:extent cx="297815" cy="260350"/>
               <wp:effectExtent l="4445" t="635" r="0" b="0"/>
               <wp:wrapNone/>
               <wp:docPr id="1" name="Text Box 37"/>
@@ -10789,7 +11236,7 @@
                     <wps:spPr bwMode="auto">
                       <a:xfrm>
                         <a:off x="0" y="0"/>
-                        <a:ext cx="814705" cy="260350"/>
+                        <a:ext cx="297815" cy="260350"/>
                       </a:xfrm>
                       <a:prstGeom prst="rect">
                         <a:avLst/>
@@ -10799,14 +11246,14 @@
                         <a:noFill/>
                       </a:ln>
                       <a:extLst>
-                        <a:ext uri="{909E8E84-426E-40DD-AFC4-6F175D3DCCD1}">
+                        <a:ext uri="{909E8E84-426E-40dd-AFC4-6F175D3DCCD1}">
                           <a14:hiddenFill xmlns:a14="http://schemas.microsoft.com/office/drawing/2010/main">
                             <a:solidFill>
                               <a:srgbClr val="FFFFFF"/>
                             </a:solidFill>
                           </a14:hiddenFill>
                         </a:ext>
-                        <a:ext uri="{91240B29-F687-4F45-9708-019B960494DF}">
+                        <a:ext uri="{91240B29-F687-4f45-9708-019B960494DF}">
                           <a14:hiddenLine xmlns:a14="http://schemas.microsoft.com/office/drawing/2010/main" w="9525">
                             <a:solidFill>
                               <a:srgbClr val="000000"/>
@@ -10862,7 +11309,7 @@
                                   <w:fldChar w:fldCharType="separate"/>
                                 </w:r>
                                 <w:r>
-                                  <w:t>3</w:t>
+                                  <w:t>11</w:t>
                                 </w:r>
                                 <w:r>
                                   <w:fldChar w:fldCharType="end"/>
@@ -10870,11 +11317,21 @@
                                 <w:r>
                                   <w:t xml:space="preserve"> of </w:t>
                                 </w:r>
-                                <w:fldSimple w:instr=" DOCVARIABLE  TotAantalPag \* MERGEFORMAT ">
-                                  <w:r>
-                                    <w:t>8</w:t>
-                                  </w:r>
-                                </w:fldSimple>
+                                <w:r>
+                                  <w:fldChar w:fldCharType="begin"/>
+                                </w:r>
+                                <w:r>
+                                  <w:instrText xml:space="preserve"> DOCVARIABLE  TotAantalPag \* MERGEFORMAT </w:instrText>
+                                </w:r>
+                                <w:r>
+                                  <w:fldChar w:fldCharType="separate"/>
+                                </w:r>
+                                <w:r>
+                                  <w:t>8</w:t>
+                                </w:r>
+                                <w:r>
+                                  <w:fldChar w:fldCharType="end"/>
+                                </w:r>
                               </w:p>
                             </w:tc>
                           </w:tr>
@@ -10901,11 +11358,11 @@
         </mc:Choice>
         <mc:Fallback>
           <w:pict>
-            <v:shapetype id="_x0000_t202" coordsize="21600,21600" o:spt="202" path="m,l,21600r21600,l21600,xe">
+            <v:shapetype id="_x0000_t202" coordsize="21600,21600" o:spt="202" path="m0,0l0,21600,21600,21600,21600,0xe">
               <v:stroke joinstyle="miter"/>
               <v:path gradientshapeok="t" o:connecttype="rect"/>
             </v:shapetype>
-            <v:shape id="Text Box 37" o:spid="_x0000_s1041" type="#_x0000_t202" style="position:absolute;left:0;text-align:left;margin-left:12.95pt;margin-top:9.05pt;width:64.15pt;height:20.5pt;z-index:251660288;visibility:visible;mso-wrap-style:none;mso-width-percent:0;mso-height-percent:0;mso-wrap-distance-left:9pt;mso-wrap-distance-top:0;mso-wrap-distance-right:9pt;mso-wrap-distance-bottom:0;mso-position-horizontal:right;mso-position-horizontal-relative:margin;mso-position-vertical:absolute;mso-position-vertical-relative:text;mso-width-percent:0;mso-height-percent:0;mso-width-relative:page;mso-height-relative:page;v-text-anchor:top" o:gfxdata="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" filled="f" stroked="f">
+            <v:shape id="Text Box 37" o:spid="_x0000_s1041" type="#_x0000_t202" style="position:absolute;left:0;text-align:left;margin-left:-27.75pt;margin-top:9.05pt;width:23.45pt;height:20.5pt;z-index:251660288;visibility:visible;mso-wrap-style:none;mso-width-percent:0;mso-height-percent:0;mso-wrap-distance-left:9pt;mso-wrap-distance-top:0;mso-wrap-distance-right:9pt;mso-wrap-distance-bottom:0;mso-position-horizontal:right;mso-position-horizontal-relative:margin;mso-position-vertical:absolute;mso-position-vertical-relative:text;mso-width-percent:0;mso-height-percent:0;mso-width-relative:page;mso-height-relative:page;v-text-anchor:top" o:gfxdata="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" filled="f" stroked="f">
               <v:textbox>
                 <w:txbxContent>
                   <w:tbl>
@@ -10950,7 +11407,7 @@
                             <w:fldChar w:fldCharType="separate"/>
                           </w:r>
                           <w:r>
-                            <w:t>3</w:t>
+                            <w:t>11</w:t>
                           </w:r>
                           <w:r>
                             <w:fldChar w:fldCharType="end"/>
@@ -10958,11 +11415,21 @@
                           <w:r>
                             <w:t xml:space="preserve"> of </w:t>
                           </w:r>
-                          <w:fldSimple w:instr=" DOCVARIABLE  TotAantalPag \* MERGEFORMAT ">
-                            <w:r>
-                              <w:t>8</w:t>
-                            </w:r>
-                          </w:fldSimple>
+                          <w:r>
+                            <w:fldChar w:fldCharType="begin"/>
+                          </w:r>
+                          <w:r>
+                            <w:instrText xml:space="preserve"> DOCVARIABLE  TotAantalPag \* MERGEFORMAT </w:instrText>
+                          </w:r>
+                          <w:r>
+                            <w:fldChar w:fldCharType="separate"/>
+                          </w:r>
+                          <w:r>
+                            <w:t>8</w:t>
+                          </w:r>
+                          <w:r>
+                            <w:fldChar w:fldCharType="end"/>
+                          </w:r>
                         </w:p>
                       </w:tc>
                     </w:tr>
@@ -11020,7 +11487,7 @@
 </file>
 
 <file path=word/footnotes.xml><?xml version="1.0" encoding="utf-8"?>
-<w:footnotes xmlns:wpc="http://schemas.microsoft.com/office/word/2010/wordprocessingCanvas" xmlns:mc="http://schemas.openxmlformats.org/markup-compatibility/2006" xmlns:o="urn:schemas-microsoft-com:office:office" xmlns:r="http://schemas.openxmlformats.org/officeDocument/2006/relationships" xmlns:m="http://schemas.openxmlformats.org/officeDocument/2006/math" xmlns:v="urn:schemas-microsoft-com:vml" xmlns:wp14="http://schemas.microsoft.com/office/word/2010/wordprocessingDrawing" xmlns:wp="http://schemas.openxmlformats.org/drawingml/2006/wordprocessingDrawing" xmlns:w10="urn:schemas-microsoft-com:office:word" xmlns:w="http://schemas.openxmlformats.org/wordprocessingml/2006/main" xmlns:w14="http://schemas.microsoft.com/office/word/2010/wordml" xmlns:wpg="http://schemas.microsoft.com/office/word/2010/wordprocessingGroup" xmlns:wpi="http://schemas.microsoft.com/office/word/2010/wordprocessingInk" xmlns:wne="http://schemas.microsoft.com/office/word/2006/wordml" xmlns:wps="http://schemas.microsoft.com/office/word/2010/wordprocessingShape" mc:Ignorable="w14 wp14">
+<w:footnotes xmlns:wpc="http://schemas.microsoft.com/office/word/2010/wordprocessingCanvas" xmlns:mo="http://schemas.microsoft.com/office/mac/office/2008/main" xmlns:mc="http://schemas.openxmlformats.org/markup-compatibility/2006" xmlns:mv="urn:schemas-microsoft-com:mac:vml" xmlns:o="urn:schemas-microsoft-com:office:office" xmlns:r="http://schemas.openxmlformats.org/officeDocument/2006/relationships" xmlns:m="http://schemas.openxmlformats.org/officeDocument/2006/math" xmlns:v="urn:schemas-microsoft-com:vml" xmlns:wp14="http://schemas.microsoft.com/office/word/2010/wordprocessingDrawing" xmlns:wp="http://schemas.openxmlformats.org/drawingml/2006/wordprocessingDrawing" xmlns:w10="urn:schemas-microsoft-com:office:word" xmlns:w="http://schemas.openxmlformats.org/wordprocessingml/2006/main" xmlns:w14="http://schemas.microsoft.com/office/word/2010/wordml" xmlns:wpg="http://schemas.microsoft.com/office/word/2010/wordprocessingGroup" xmlns:wpi="http://schemas.microsoft.com/office/word/2010/wordprocessingInk" xmlns:wne="http://schemas.microsoft.com/office/word/2006/wordml" xmlns:wps="http://schemas.microsoft.com/office/word/2010/wordprocessingShape" mc:Ignorable="w14 wp14">
   <w:footnote w:type="separator" w:id="-1">
     <w:p>
       <w:r>
@@ -11039,17 +11506,17 @@
 </file>
 
 <file path=word/header1.xml><?xml version="1.0" encoding="utf-8"?>
-<w:hdr xmlns:wpc="http://schemas.microsoft.com/office/word/2010/wordprocessingCanvas" xmlns:mc="http://schemas.openxmlformats.org/markup-compatibility/2006" xmlns:o="urn:schemas-microsoft-com:office:office" xmlns:r="http://schemas.openxmlformats.org/officeDocument/2006/relationships" xmlns:m="http://schemas.openxmlformats.org/officeDocument/2006/math" xmlns:v="urn:schemas-microsoft-com:vml" xmlns:wp14="http://schemas.microsoft.com/office/word/2010/wordprocessingDrawing" xmlns:wp="http://schemas.openxmlformats.org/drawingml/2006/wordprocessingDrawing" xmlns:w10="urn:schemas-microsoft-com:office:word" xmlns:w="http://schemas.openxmlformats.org/wordprocessingml/2006/main" xmlns:w14="http://schemas.microsoft.com/office/word/2010/wordml" xmlns:wpg="http://schemas.microsoft.com/office/word/2010/wordprocessingGroup" xmlns:wpi="http://schemas.microsoft.com/office/word/2010/wordprocessingInk" xmlns:wne="http://schemas.microsoft.com/office/word/2006/wordml" xmlns:wps="http://schemas.microsoft.com/office/word/2010/wordprocessingShape" mc:Ignorable="w14 wp14">
+<w:hdr xmlns:wpc="http://schemas.microsoft.com/office/word/2010/wordprocessingCanvas" xmlns:mo="http://schemas.microsoft.com/office/mac/office/2008/main" xmlns:mc="http://schemas.openxmlformats.org/markup-compatibility/2006" xmlns:mv="urn:schemas-microsoft-com:mac:vml" xmlns:o="urn:schemas-microsoft-com:office:office" xmlns:r="http://schemas.openxmlformats.org/officeDocument/2006/relationships" xmlns:m="http://schemas.openxmlformats.org/officeDocument/2006/math" xmlns:v="urn:schemas-microsoft-com:vml" xmlns:wp14="http://schemas.microsoft.com/office/word/2010/wordprocessingDrawing" xmlns:wp="http://schemas.openxmlformats.org/drawingml/2006/wordprocessingDrawing" xmlns:w10="urn:schemas-microsoft-com:office:word" xmlns:w="http://schemas.openxmlformats.org/wordprocessingml/2006/main" xmlns:w14="http://schemas.microsoft.com/office/word/2010/wordml" xmlns:wpg="http://schemas.microsoft.com/office/word/2010/wordprocessingGroup" xmlns:wpi="http://schemas.microsoft.com/office/word/2010/wordprocessingInk" xmlns:wne="http://schemas.microsoft.com/office/word/2006/wordml" xmlns:wps="http://schemas.microsoft.com/office/word/2010/wordprocessingShape" mc:Ignorable="w14 wp14">
   <w:p>
     <w:r>
       <w:rPr>
         <w:noProof/>
-        <w:lang w:eastAsia="zh-CN"/>
+        <w:lang w:val="en-US"/>
       </w:rPr>
       <mc:AlternateContent>
         <mc:Choice Requires="wps">
           <w:drawing>
-            <wp:anchor distT="0" distB="0" distL="114300" distR="114300" simplePos="0" relativeHeight="251656192" behindDoc="0" locked="0" layoutInCell="1" allowOverlap="1" wp14:anchorId="1941F2E2" wp14:editId="120F8818">
+            <wp:anchor distT="0" distB="0" distL="114300" distR="114300" simplePos="0" relativeHeight="251656192" behindDoc="0" locked="0" layoutInCell="1" allowOverlap="1" wp14:anchorId="565906B8" wp14:editId="3063A805">
               <wp:simplePos x="0" y="0"/>
               <wp:positionH relativeFrom="page">
                 <wp:posOffset>1605915</wp:posOffset>
@@ -11083,14 +11550,14 @@
                         <a:noFill/>
                       </a:ln>
                       <a:extLst>
-                        <a:ext uri="{909E8E84-426E-40DD-AFC4-6F175D3DCCD1}">
+                        <a:ext uri="{909E8E84-426E-40dd-AFC4-6F175D3DCCD1}">
                           <a14:hiddenFill xmlns:a14="http://schemas.microsoft.com/office/drawing/2010/main">
                             <a:solidFill>
                               <a:srgbClr val="FFFFFF"/>
                             </a:solidFill>
                           </a14:hiddenFill>
                         </a:ext>
-                        <a:ext uri="{91240B29-F687-4F45-9708-019B960494DF}">
+                        <a:ext uri="{91240B29-F687-4f45-9708-019B960494DF}">
                           <a14:hiddenLine xmlns:a14="http://schemas.microsoft.com/office/drawing/2010/main" w="9525">
                             <a:solidFill>
                               <a:srgbClr val="000000"/>
@@ -11158,11 +11625,11 @@
         </mc:Choice>
         <mc:Fallback>
           <w:pict>
-            <v:shapetype id="_x0000_t202" coordsize="21600,21600" o:spt="202" path="m,l,21600r21600,l21600,xe">
+            <v:shapetype id="_x0000_t202" coordsize="21600,21600" o:spt="202" path="m0,0l0,21600,21600,21600,21600,0xe">
               <v:stroke joinstyle="miter"/>
               <v:path gradientshapeok="t" o:connecttype="rect"/>
             </v:shapetype>
-            <v:shape id="Text Box 27" o:spid="_x0000_s1026" type="#_x0000_t202" style="position:absolute;left:0;text-align:left;margin-left:126.45pt;margin-top:394.75pt;width:377pt;height:162.5pt;z-index:251656192;visibility:visible;mso-wrap-style:square;mso-width-percent:0;mso-height-percent:0;mso-wrap-distance-left:9pt;mso-wrap-distance-top:0;mso-wrap-distance-right:9pt;mso-wrap-distance-bottom:0;mso-position-horizontal:absolute;mso-position-horizontal-relative:page;mso-position-vertical:absolute;mso-position-vertical-relative:page;mso-width-percent:0;mso-height-percent:0;mso-width-relative:page;mso-height-relative:page;v-text-anchor:top" o:gfxdata="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" filled="f" stroked="f">
+            <v:shape id="Text Box 27" o:spid="_x0000_s1026" type="#_x0000_t202" style="position:absolute;left:0;text-align:left;margin-left:126.45pt;margin-top:394.75pt;width:377pt;height:162.5pt;z-index:251656192;visibility:visible;mso-wrap-style:square;mso-width-percent:0;mso-height-percent:0;mso-wrap-distance-left:9pt;mso-wrap-distance-top:0;mso-wrap-distance-right:9pt;mso-wrap-distance-bottom:0;mso-position-horizontal:absolute;mso-position-horizontal-relative:page;mso-position-vertical:absolute;mso-position-vertical-relative:page;mso-width-percent:0;mso-height-percent:0;mso-width-relative:page;mso-height-relative:page;v-text-anchor:top" o:gfxdata="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" filled="f" stroked="f">
               <v:textbox>
                 <w:txbxContent>
                   <w:tbl>
@@ -11211,12 +11678,12 @@
     <w:r>
       <w:rPr>
         <w:noProof/>
-        <w:lang w:eastAsia="zh-CN"/>
+        <w:lang w:val="en-US"/>
       </w:rPr>
       <mc:AlternateContent>
         <mc:Choice Requires="wps">
           <w:drawing>
-            <wp:anchor distT="0" distB="0" distL="114300" distR="114300" simplePos="0" relativeHeight="251650048" behindDoc="1" locked="0" layoutInCell="1" allowOverlap="1" wp14:anchorId="78E4B8D6" wp14:editId="7993EBD1">
+            <wp:anchor distT="0" distB="0" distL="114300" distR="114300" simplePos="0" relativeHeight="251650048" behindDoc="1" locked="0" layoutInCell="1" allowOverlap="1" wp14:anchorId="7A31A639" wp14:editId="5DC2D3D0">
               <wp:simplePos x="0" y="0"/>
               <wp:positionH relativeFrom="page">
                 <wp:posOffset>4212590</wp:posOffset>
@@ -11250,14 +11717,14 @@
                         <a:noFill/>
                       </a:ln>
                       <a:extLst>
-                        <a:ext uri="{909E8E84-426E-40DD-AFC4-6F175D3DCCD1}">
+                        <a:ext uri="{909E8E84-426E-40dd-AFC4-6F175D3DCCD1}">
                           <a14:hiddenFill xmlns:a14="http://schemas.microsoft.com/office/drawing/2010/main">
                             <a:solidFill>
                               <a:srgbClr val="FFFFFF"/>
                             </a:solidFill>
                           </a14:hiddenFill>
                         </a:ext>
-                        <a:ext uri="{91240B29-F687-4F45-9708-019B960494DF}">
+                        <a:ext uri="{91240B29-F687-4f45-9708-019B960494DF}">
                           <a14:hiddenLine xmlns:a14="http://schemas.microsoft.com/office/drawing/2010/main" w="9525">
                             <a:solidFill>
                               <a:srgbClr val="000000"/>
@@ -11301,10 +11768,10 @@
                                 <w:r>
                                   <w:rPr>
                                     <w:noProof/>
-                                    <w:lang w:eastAsia="zh-CN"/>
+                                    <w:lang w:val="en-US"/>
                                   </w:rPr>
                                   <w:drawing>
-                                    <wp:inline distT="0" distB="0" distL="0" distR="0" wp14:anchorId="431E211C" wp14:editId="75E916DF">
+                                    <wp:inline distT="0" distB="0" distL="0" distR="0" wp14:anchorId="20A570C7" wp14:editId="05E453D2">
                                       <wp:extent cx="1225296" cy="352044"/>
                                       <wp:effectExtent l="0" t="0" r="0" b="0"/>
                                       <wp:docPr id="24" name="Picture 24"/>
@@ -11362,7 +11829,7 @@
         </mc:Choice>
         <mc:Fallback>
           <w:pict>
-            <v:shape id="Text Box 9" o:spid="_x0000_s1027" type="#_x0000_t202" style="position:absolute;left:0;text-align:left;margin-left:331.7pt;margin-top:36.85pt;width:255.1pt;height:99.2pt;z-index:-251666432;visibility:visible;mso-wrap-style:square;mso-width-percent:0;mso-height-percent:0;mso-wrap-distance-left:9pt;mso-wrap-distance-top:0;mso-wrap-distance-right:9pt;mso-wrap-distance-bottom:0;mso-position-horizontal:absolute;mso-position-horizontal-relative:page;mso-position-vertical:absolute;mso-position-vertical-relative:page;mso-width-percent:0;mso-height-percent:0;mso-width-relative:page;mso-height-relative:page;v-text-anchor:top" o:gfxdata="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" filled="f" stroked="f">
+            <v:shape id="Text Box 9" o:spid="_x0000_s1027" type="#_x0000_t202" style="position:absolute;left:0;text-align:left;margin-left:331.7pt;margin-top:36.85pt;width:255.1pt;height:99.2pt;z-index:-251666432;visibility:visible;mso-wrap-style:square;mso-width-percent:0;mso-height-percent:0;mso-wrap-distance-left:9pt;mso-wrap-distance-top:0;mso-wrap-distance-right:9pt;mso-wrap-distance-bottom:0;mso-position-horizontal:absolute;mso-position-horizontal-relative:page;mso-position-vertical:absolute;mso-position-vertical-relative:page;mso-width-percent:0;mso-height-percent:0;mso-width-relative:page;mso-height-relative:page;v-text-anchor:top" o:gfxdata="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" filled="f" stroked="f">
               <v:textbox inset="0,0,0,0">
                 <w:txbxContent>
                   <w:tbl>
@@ -11395,10 +11862,10 @@
                           <w:r>
                             <w:rPr>
                               <w:noProof/>
-                              <w:lang w:eastAsia="zh-CN"/>
+                              <w:lang w:val="en-US"/>
                             </w:rPr>
                             <w:drawing>
-                              <wp:inline distT="0" distB="0" distL="0" distR="0" wp14:anchorId="431E211C" wp14:editId="75E916DF">
+                              <wp:inline distT="0" distB="0" distL="0" distR="0" wp14:anchorId="20A570C7" wp14:editId="05E453D2">
                                 <wp:extent cx="1225296" cy="352044"/>
                                 <wp:effectExtent l="0" t="0" r="0" b="0"/>
                                 <wp:docPr id="24" name="Picture 24"/>
@@ -11537,17 +12004,17 @@
 </file>
 
 <file path=word/header2.xml><?xml version="1.0" encoding="utf-8"?>
-<w:hdr xmlns:wpc="http://schemas.microsoft.com/office/word/2010/wordprocessingCanvas" xmlns:mc="http://schemas.openxmlformats.org/markup-compatibility/2006" xmlns:o="urn:schemas-microsoft-com:office:office" xmlns:r="http://schemas.openxmlformats.org/officeDocument/2006/relationships" xmlns:m="http://schemas.openxmlformats.org/officeDocument/2006/math" xmlns:v="urn:schemas-microsoft-com:vml" xmlns:wp14="http://schemas.microsoft.com/office/word/2010/wordprocessingDrawing" xmlns:wp="http://schemas.openxmlformats.org/drawingml/2006/wordprocessingDrawing" xmlns:w10="urn:schemas-microsoft-com:office:word" xmlns:w="http://schemas.openxmlformats.org/wordprocessingml/2006/main" xmlns:w14="http://schemas.microsoft.com/office/word/2010/wordml" xmlns:wpg="http://schemas.microsoft.com/office/word/2010/wordprocessingGroup" xmlns:wpi="http://schemas.microsoft.com/office/word/2010/wordprocessingInk" xmlns:wne="http://schemas.microsoft.com/office/word/2006/wordml" xmlns:wps="http://schemas.microsoft.com/office/word/2010/wordprocessingShape" mc:Ignorable="w14 wp14">
+<w:hdr xmlns:wpc="http://schemas.microsoft.com/office/word/2010/wordprocessingCanvas" xmlns:mo="http://schemas.microsoft.com/office/mac/office/2008/main" xmlns:mc="http://schemas.openxmlformats.org/markup-compatibility/2006" xmlns:mv="urn:schemas-microsoft-com:mac:vml" xmlns:o="urn:schemas-microsoft-com:office:office" xmlns:r="http://schemas.openxmlformats.org/officeDocument/2006/relationships" xmlns:m="http://schemas.openxmlformats.org/officeDocument/2006/math" xmlns:v="urn:schemas-microsoft-com:vml" xmlns:wp14="http://schemas.microsoft.com/office/word/2010/wordprocessingDrawing" xmlns:wp="http://schemas.openxmlformats.org/drawingml/2006/wordprocessingDrawing" xmlns:w10="urn:schemas-microsoft-com:office:word" xmlns:w="http://schemas.openxmlformats.org/wordprocessingml/2006/main" xmlns:w14="http://schemas.microsoft.com/office/word/2010/wordml" xmlns:wpg="http://schemas.microsoft.com/office/word/2010/wordprocessingGroup" xmlns:wpi="http://schemas.microsoft.com/office/word/2010/wordprocessingInk" xmlns:wne="http://schemas.microsoft.com/office/word/2006/wordml" xmlns:wps="http://schemas.microsoft.com/office/word/2010/wordprocessingShape" mc:Ignorable="w14 wp14">
   <w:p>
     <w:r>
       <w:rPr>
         <w:noProof/>
-        <w:lang w:eastAsia="zh-CN"/>
+        <w:lang w:val="en-US"/>
       </w:rPr>
       <mc:AlternateContent>
         <mc:Choice Requires="wps">
           <w:drawing>
-            <wp:anchor distT="0" distB="0" distL="114300" distR="114300" simplePos="0" relativeHeight="251655168" behindDoc="1" locked="0" layoutInCell="1" allowOverlap="1" wp14:anchorId="3ACA975A" wp14:editId="091D3D3A">
+            <wp:anchor distT="0" distB="0" distL="114300" distR="114300" simplePos="0" relativeHeight="251655168" behindDoc="1" locked="0" layoutInCell="1" allowOverlap="1" wp14:anchorId="1644BD30" wp14:editId="661AA01E">
               <wp:simplePos x="0" y="0"/>
               <wp:positionH relativeFrom="page">
                 <wp:posOffset>25400</wp:posOffset>
@@ -11583,7 +12050,7 @@
                         <a:noFill/>
                       </a:ln>
                       <a:extLst>
-                        <a:ext uri="{91240B29-F687-4F45-9708-019B960494DF}">
+                        <a:ext uri="{91240B29-F687-4f45-9708-019B960494DF}">
                           <a14:hiddenLine xmlns:a14="http://schemas.microsoft.com/office/drawing/2010/main" w="9525">
                             <a:solidFill>
                               <a:srgbClr val="000000"/>
@@ -11637,11 +12104,11 @@
         </mc:Choice>
         <mc:Fallback>
           <w:pict>
-            <v:shapetype id="_x0000_t202" coordsize="21600,21600" o:spt="202" path="m,l,21600r21600,l21600,xe">
+            <v:shapetype id="_x0000_t202" coordsize="21600,21600" o:spt="202" path="m0,0l0,21600,21600,21600,21600,0xe">
               <v:stroke joinstyle="miter"/>
               <v:path gradientshapeok="t" o:connecttype="rect"/>
             </v:shapetype>
-            <v:shape id="Text Box 24" o:spid="_x0000_s1028" type="#_x0000_t202" style="position:absolute;left:0;text-align:left;margin-left:2pt;margin-top:2pt;width:591pt;height:840.5pt;z-index:-251661312;visibility:visible;mso-wrap-style:square;mso-width-percent:0;mso-height-percent:0;mso-wrap-distance-left:9pt;mso-wrap-distance-top:0;mso-wrap-distance-right:9pt;mso-wrap-distance-bottom:0;mso-position-horizontal:absolute;mso-position-horizontal-relative:page;mso-position-vertical:absolute;mso-position-vertical-relative:page;mso-width-percent:0;mso-height-percent:0;mso-width-relative:page;mso-height-relative:page;v-text-anchor:top" o:gfxdata="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" stroked="f">
+            <v:shape id="Text Box 24" o:spid="_x0000_s1028" type="#_x0000_t202" style="position:absolute;left:0;text-align:left;margin-left:2pt;margin-top:2pt;width:591pt;height:840.5pt;z-index:-251661312;visibility:visible;mso-wrap-style:square;mso-width-percent:0;mso-height-percent:0;mso-wrap-distance-left:9pt;mso-wrap-distance-top:0;mso-wrap-distance-right:9pt;mso-wrap-distance-bottom:0;mso-position-horizontal:absolute;mso-position-horizontal-relative:page;mso-position-vertical:absolute;mso-position-vertical-relative:page;mso-width-percent:0;mso-height-percent:0;mso-width-relative:page;mso-height-relative:page;v-text-anchor:top" o:gfxdata="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" stroked="f">
               <v:textbox>
                 <w:txbxContent>
                   <w:tbl>
@@ -11767,7 +12234,7 @@
 </file>
 
 <file path=word/header3.xml><?xml version="1.0" encoding="utf-8"?>
-<w:hdr xmlns:wpc="http://schemas.microsoft.com/office/word/2010/wordprocessingCanvas" xmlns:mc="http://schemas.openxmlformats.org/markup-compatibility/2006" xmlns:o="urn:schemas-microsoft-com:office:office" xmlns:r="http://schemas.openxmlformats.org/officeDocument/2006/relationships" xmlns:m="http://schemas.openxmlformats.org/officeDocument/2006/math" xmlns:v="urn:schemas-microsoft-com:vml" xmlns:wp14="http://schemas.microsoft.com/office/word/2010/wordprocessingDrawing" xmlns:wp="http://schemas.openxmlformats.org/drawingml/2006/wordprocessingDrawing" xmlns:w10="urn:schemas-microsoft-com:office:word" xmlns:w="http://schemas.openxmlformats.org/wordprocessingml/2006/main" xmlns:w14="http://schemas.microsoft.com/office/word/2010/wordml" xmlns:wpg="http://schemas.microsoft.com/office/word/2010/wordprocessingGroup" xmlns:wpi="http://schemas.microsoft.com/office/word/2010/wordprocessingInk" xmlns:wne="http://schemas.microsoft.com/office/word/2006/wordml" xmlns:wps="http://schemas.microsoft.com/office/word/2010/wordprocessingShape" mc:Ignorable="w14 wp14">
+<w:hdr xmlns:wpc="http://schemas.microsoft.com/office/word/2010/wordprocessingCanvas" xmlns:mo="http://schemas.microsoft.com/office/mac/office/2008/main" xmlns:mc="http://schemas.openxmlformats.org/markup-compatibility/2006" xmlns:mv="urn:schemas-microsoft-com:mac:vml" xmlns:o="urn:schemas-microsoft-com:office:office" xmlns:r="http://schemas.openxmlformats.org/officeDocument/2006/relationships" xmlns:m="http://schemas.openxmlformats.org/officeDocument/2006/math" xmlns:v="urn:schemas-microsoft-com:vml" xmlns:wp14="http://schemas.microsoft.com/office/word/2010/wordprocessingDrawing" xmlns:wp="http://schemas.openxmlformats.org/drawingml/2006/wordprocessingDrawing" xmlns:w10="urn:schemas-microsoft-com:office:word" xmlns:w="http://schemas.openxmlformats.org/wordprocessingml/2006/main" xmlns:w14="http://schemas.microsoft.com/office/word/2010/wordml" xmlns:wpg="http://schemas.microsoft.com/office/word/2010/wordprocessingGroup" xmlns:wpi="http://schemas.microsoft.com/office/word/2010/wordprocessingInk" xmlns:wne="http://schemas.microsoft.com/office/word/2006/wordml" xmlns:wps="http://schemas.microsoft.com/office/word/2010/wordprocessingShape" mc:Ignorable="w14 wp14">
   <w:p>
     <w:pPr>
       <w:pStyle w:val="Header"/>
@@ -11889,11 +12356,21 @@
           <w:pPr>
             <w:pStyle w:val="Huisstijl-Gegeven"/>
           </w:pPr>
-          <w:fldSimple w:instr=" DOCVARIABLE  TotAantalPag  \* MERGEFORMAT ">
-            <w:r>
-              <w:t>8</w:t>
-            </w:r>
-          </w:fldSimple>
+          <w:r>
+            <w:fldChar w:fldCharType="begin"/>
+          </w:r>
+          <w:r>
+            <w:instrText xml:space="preserve"> DOCVARIABLE  TotAantalPag  \* MERGEFORMAT </w:instrText>
+          </w:r>
+          <w:r>
+            <w:fldChar w:fldCharType="separate"/>
+          </w:r>
+          <w:r>
+            <w:t>8</w:t>
+          </w:r>
+          <w:r>
+            <w:fldChar w:fldCharType="end"/>
+          </w:r>
         </w:p>
       </w:tc>
       <w:tc>
@@ -11964,12 +12441,12 @@
     <w:r>
       <w:rPr>
         <w:noProof/>
-        <w:lang w:eastAsia="zh-CN"/>
+        <w:lang w:val="en-US"/>
       </w:rPr>
       <mc:AlternateContent>
         <mc:Choice Requires="wps">
           <w:drawing>
-            <wp:anchor distT="0" distB="0" distL="114300" distR="114300" simplePos="0" relativeHeight="251657216" behindDoc="1" locked="1" layoutInCell="1" allowOverlap="1" wp14:anchorId="66999B5A" wp14:editId="2DE9B353">
+            <wp:anchor distT="0" distB="0" distL="114300" distR="114300" simplePos="0" relativeHeight="251657216" behindDoc="1" locked="1" layoutInCell="1" allowOverlap="1" wp14:anchorId="267D9C41" wp14:editId="3BE03F08">
               <wp:simplePos x="0" y="0"/>
               <wp:positionH relativeFrom="margin">
                 <wp:align>left</wp:align>
@@ -12003,14 +12480,14 @@
                         <a:noFill/>
                       </a:ln>
                       <a:extLst>
-                        <a:ext uri="{909E8E84-426E-40DD-AFC4-6F175D3DCCD1}">
+                        <a:ext uri="{909E8E84-426E-40dd-AFC4-6F175D3DCCD1}">
                           <a14:hiddenFill xmlns:a14="http://schemas.microsoft.com/office/drawing/2010/main">
                             <a:solidFill>
                               <a:srgbClr val="FFFFFF"/>
                             </a:solidFill>
                           </a14:hiddenFill>
                         </a:ext>
-                        <a:ext uri="{91240B29-F687-4F45-9708-019B960494DF}">
+                        <a:ext uri="{91240B29-F687-4f45-9708-019B960494DF}">
                           <a14:hiddenLine xmlns:a14="http://schemas.microsoft.com/office/drawing/2010/main" w="9525">
                             <a:solidFill>
                               <a:srgbClr val="000000"/>
@@ -12051,10 +12528,10 @@
                                 <w:r>
                                   <w:rPr>
                                     <w:noProof/>
-                                    <w:lang w:eastAsia="zh-CN"/>
+                                    <w:lang w:val="en-US"/>
                                   </w:rPr>
                                   <w:drawing>
-                                    <wp:inline distT="0" distB="0" distL="0" distR="0" wp14:anchorId="6EBB4C2A" wp14:editId="2265C884">
+                                    <wp:inline distT="0" distB="0" distL="0" distR="0" wp14:anchorId="23704461" wp14:editId="24FC13B5">
                                       <wp:extent cx="1225296" cy="352044"/>
                                       <wp:effectExtent l="0" t="0" r="0" b="0"/>
                                       <wp:docPr id="21" name="Picture 21"/>
@@ -12112,11 +12589,11 @@
         </mc:Choice>
         <mc:Fallback>
           <w:pict>
-            <v:shapetype id="_x0000_t202" coordsize="21600,21600" o:spt="202" path="m,l,21600r21600,l21600,xe">
+            <v:shapetype id="_x0000_t202" coordsize="21600,21600" o:spt="202" path="m0,0l0,21600,21600,21600,21600,0xe">
               <v:stroke joinstyle="miter"/>
               <v:path gradientshapeok="t" o:connecttype="rect"/>
             </v:shapetype>
-            <v:shape id="Text Box 32" o:spid="_x0000_s1029" type="#_x0000_t202" style="position:absolute;left:0;text-align:left;margin-left:0;margin-top:36pt;width:264pt;height:99.2pt;z-index:-251659264;visibility:visible;mso-wrap-style:square;mso-width-percent:0;mso-height-percent:0;mso-wrap-distance-left:9pt;mso-wrap-distance-top:0;mso-wrap-distance-right:9pt;mso-wrap-distance-bottom:0;mso-position-horizontal:left;mso-position-horizontal-relative:margin;mso-position-vertical:absolute;mso-position-vertical-relative:page;mso-width-percent:0;mso-height-percent:0;mso-width-relative:page;mso-height-relative:page;v-text-anchor:top" o:gfxdata="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" filled="f" stroked="f">
+            <v:shape id="Text Box 32" o:spid="_x0000_s1029" type="#_x0000_t202" style="position:absolute;left:0;text-align:left;margin-left:0;margin-top:36pt;width:264pt;height:99.2pt;z-index:-251659264;visibility:visible;mso-wrap-style:square;mso-width-percent:0;mso-height-percent:0;mso-wrap-distance-left:9pt;mso-wrap-distance-top:0;mso-wrap-distance-right:9pt;mso-wrap-distance-bottom:0;mso-position-horizontal:left;mso-position-horizontal-relative:margin;mso-position-vertical:absolute;mso-position-vertical-relative:page;mso-width-percent:0;mso-height-percent:0;mso-width-relative:page;mso-height-relative:page;v-text-anchor:top" o:gfxdata="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" filled="f" stroked="f">
               <v:textbox inset="0,0,0,0">
                 <w:txbxContent>
                   <w:tbl>
@@ -12146,10 +12623,10 @@
                           <w:r>
                             <w:rPr>
                               <w:noProof/>
-                              <w:lang w:eastAsia="zh-CN"/>
+                              <w:lang w:val="en-US"/>
                             </w:rPr>
                             <w:drawing>
-                              <wp:inline distT="0" distB="0" distL="0" distR="0" wp14:anchorId="6EBB4C2A" wp14:editId="2265C884">
+                              <wp:inline distT="0" distB="0" distL="0" distR="0" wp14:anchorId="23704461" wp14:editId="24FC13B5">
                                 <wp:extent cx="1225296" cy="352044"/>
                                 <wp:effectExtent l="0" t="0" r="0" b="0"/>
                                 <wp:docPr id="21" name="Picture 21"/>
@@ -12202,7 +12679,7 @@
 </file>
 
 <file path=word/header4.xml><?xml version="1.0" encoding="utf-8"?>
-<w:hdr xmlns:wpc="http://schemas.microsoft.com/office/word/2010/wordprocessingCanvas" xmlns:mc="http://schemas.openxmlformats.org/markup-compatibility/2006" xmlns:o="urn:schemas-microsoft-com:office:office" xmlns:r="http://schemas.openxmlformats.org/officeDocument/2006/relationships" xmlns:m="http://schemas.openxmlformats.org/officeDocument/2006/math" xmlns:v="urn:schemas-microsoft-com:vml" xmlns:wp14="http://schemas.microsoft.com/office/word/2010/wordprocessingDrawing" xmlns:wp="http://schemas.openxmlformats.org/drawingml/2006/wordprocessingDrawing" xmlns:w10="urn:schemas-microsoft-com:office:word" xmlns:w="http://schemas.openxmlformats.org/wordprocessingml/2006/main" xmlns:w14="http://schemas.microsoft.com/office/word/2010/wordml" xmlns:wpg="http://schemas.microsoft.com/office/word/2010/wordprocessingGroup" xmlns:wpi="http://schemas.microsoft.com/office/word/2010/wordprocessingInk" xmlns:wne="http://schemas.microsoft.com/office/word/2006/wordml" xmlns:wps="http://schemas.microsoft.com/office/word/2010/wordprocessingShape" mc:Ignorable="w14 wp14">
+<w:hdr xmlns:wpc="http://schemas.microsoft.com/office/word/2010/wordprocessingCanvas" xmlns:mo="http://schemas.microsoft.com/office/mac/office/2008/main" xmlns:mc="http://schemas.openxmlformats.org/markup-compatibility/2006" xmlns:mv="urn:schemas-microsoft-com:mac:vml" xmlns:o="urn:schemas-microsoft-com:office:office" xmlns:r="http://schemas.openxmlformats.org/officeDocument/2006/relationships" xmlns:m="http://schemas.openxmlformats.org/officeDocument/2006/math" xmlns:v="urn:schemas-microsoft-com:vml" xmlns:wp14="http://schemas.microsoft.com/office/word/2010/wordprocessingDrawing" xmlns:wp="http://schemas.openxmlformats.org/drawingml/2006/wordprocessingDrawing" xmlns:w10="urn:schemas-microsoft-com:office:word" xmlns:w="http://schemas.openxmlformats.org/wordprocessingml/2006/main" xmlns:w14="http://schemas.microsoft.com/office/word/2010/wordml" xmlns:wpg="http://schemas.microsoft.com/office/word/2010/wordprocessingGroup" xmlns:wpi="http://schemas.microsoft.com/office/word/2010/wordprocessingInk" xmlns:wne="http://schemas.microsoft.com/office/word/2006/wordml" xmlns:wps="http://schemas.microsoft.com/office/word/2010/wordprocessingShape" mc:Ignorable="w14 wp14">
   <w:p>
     <w:pPr>
       <w:pStyle w:val="Header"/>
@@ -12210,12 +12687,12 @@
     <w:r>
       <w:rPr>
         <w:noProof/>
-        <w:lang w:eastAsia="zh-CN"/>
+        <w:lang w:val="en-US"/>
       </w:rPr>
       <mc:AlternateContent>
         <mc:Choice Requires="wps">
           <w:drawing>
-            <wp:anchor distT="0" distB="0" distL="114300" distR="114300" simplePos="0" relativeHeight="251652096" behindDoc="1" locked="1" layoutInCell="1" allowOverlap="1" wp14:anchorId="799132A4" wp14:editId="5250C652">
+            <wp:anchor distT="0" distB="0" distL="114300" distR="114300" simplePos="0" relativeHeight="251652096" behindDoc="1" locked="1" layoutInCell="1" allowOverlap="1" wp14:anchorId="24DEF272" wp14:editId="1807BF68">
               <wp:simplePos x="0" y="0"/>
               <wp:positionH relativeFrom="page">
                 <wp:align>right</wp:align>
@@ -12249,14 +12726,14 @@
                         <a:noFill/>
                       </a:ln>
                       <a:extLst>
-                        <a:ext uri="{909E8E84-426E-40DD-AFC4-6F175D3DCCD1}">
+                        <a:ext uri="{909E8E84-426E-40dd-AFC4-6F175D3DCCD1}">
                           <a14:hiddenFill xmlns:a14="http://schemas.microsoft.com/office/drawing/2010/main">
                             <a:solidFill>
                               <a:srgbClr val="FFFFFF"/>
                             </a:solidFill>
                           </a14:hiddenFill>
                         </a:ext>
-                        <a:ext uri="{91240B29-F687-4F45-9708-019B960494DF}">
+                        <a:ext uri="{91240B29-F687-4f45-9708-019B960494DF}">
                           <a14:hiddenLine xmlns:a14="http://schemas.microsoft.com/office/drawing/2010/main" w="9525">
                             <a:solidFill>
                               <a:srgbClr val="000000"/>
@@ -12300,10 +12777,10 @@
                                 <w:r>
                                   <w:rPr>
                                     <w:noProof/>
-                                    <w:lang w:eastAsia="zh-CN"/>
+                                    <w:lang w:val="en-US"/>
                                   </w:rPr>
                                   <w:drawing>
-                                    <wp:inline distT="0" distB="0" distL="0" distR="0" wp14:anchorId="06E7F4E4" wp14:editId="0BAA82FB">
+                                    <wp:inline distT="0" distB="0" distL="0" distR="0" wp14:anchorId="758CD1C1" wp14:editId="3657D27F">
                                       <wp:extent cx="1225296" cy="352044"/>
                                       <wp:effectExtent l="0" t="0" r="0" b="0"/>
                                       <wp:docPr id="22" name="Picture 22"/>
@@ -12361,11 +12838,11 @@
         </mc:Choice>
         <mc:Fallback>
           <w:pict>
-            <v:shapetype id="_x0000_t202" coordsize="21600,21600" o:spt="202" path="m,l,21600r21600,l21600,xe">
+            <v:shapetype id="_x0000_t202" coordsize="21600,21600" o:spt="202" path="m0,0l0,21600,21600,21600,21600,0xe">
               <v:stroke joinstyle="miter"/>
               <v:path gradientshapeok="t" o:connecttype="rect"/>
             </v:shapetype>
-            <v:shape id="Text Box 18" o:spid="_x0000_s1030" type="#_x0000_t202" style="position:absolute;left:0;text-align:left;margin-left:212.8pt;margin-top:36.1pt;width:264pt;height:99.2pt;z-index:-251664384;visibility:visible;mso-wrap-style:square;mso-width-percent:0;mso-height-percent:0;mso-wrap-distance-left:9pt;mso-wrap-distance-top:0;mso-wrap-distance-right:9pt;mso-wrap-distance-bottom:0;mso-position-horizontal:right;mso-position-horizontal-relative:page;mso-position-vertical:absolute;mso-position-vertical-relative:page;mso-width-percent:0;mso-height-percent:0;mso-width-relative:page;mso-height-relative:page;v-text-anchor:top" o:gfxdata="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" filled="f" stroked="f">
+            <v:shape id="Text Box 18" o:spid="_x0000_s1030" type="#_x0000_t202" style="position:absolute;left:0;text-align:left;margin-left:212.8pt;margin-top:36.1pt;width:264pt;height:99.2pt;z-index:-251664384;visibility:visible;mso-wrap-style:square;mso-width-percent:0;mso-height-percent:0;mso-wrap-distance-left:9pt;mso-wrap-distance-top:0;mso-wrap-distance-right:9pt;mso-wrap-distance-bottom:0;mso-position-horizontal:right;mso-position-horizontal-relative:page;mso-position-vertical:absolute;mso-position-vertical-relative:page;mso-width-percent:0;mso-height-percent:0;mso-width-relative:page;mso-height-relative:page;v-text-anchor:top" o:gfxdata="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" filled="f" stroked="f">
               <v:textbox inset="0,0,0,0">
                 <w:txbxContent>
                   <w:tbl>
@@ -12398,10 +12875,10 @@
                           <w:r>
                             <w:rPr>
                               <w:noProof/>
-                              <w:lang w:eastAsia="zh-CN"/>
+                              <w:lang w:val="en-US"/>
                             </w:rPr>
                             <w:drawing>
-                              <wp:inline distT="0" distB="0" distL="0" distR="0" wp14:anchorId="06E7F4E4" wp14:editId="0BAA82FB">
+                              <wp:inline distT="0" distB="0" distL="0" distR="0" wp14:anchorId="758CD1C1" wp14:editId="3657D27F">
                                 <wp:extent cx="1225296" cy="352044"/>
                                 <wp:effectExtent l="0" t="0" r="0" b="0"/>
                                 <wp:docPr id="22" name="Picture 22"/>
@@ -12550,11 +13027,21 @@
           <w:pPr>
             <w:pStyle w:val="Huisstijl-Gegeven"/>
           </w:pPr>
-          <w:fldSimple w:instr=" DOCVARIABLE  TotAantalPag  \* MERGEFORMAT ">
-            <w:r>
-              <w:t>8</w:t>
-            </w:r>
-          </w:fldSimple>
+          <w:r>
+            <w:fldChar w:fldCharType="begin"/>
+          </w:r>
+          <w:r>
+            <w:instrText xml:space="preserve"> DOCVARIABLE  TotAantalPag  \* MERGEFORMAT </w:instrText>
+          </w:r>
+          <w:r>
+            <w:fldChar w:fldCharType="separate"/>
+          </w:r>
+          <w:r>
+            <w:t>8</w:t>
+          </w:r>
+          <w:r>
+            <w:fldChar w:fldCharType="end"/>
+          </w:r>
         </w:p>
       </w:tc>
       <w:tc>
@@ -12626,7 +13113,7 @@
 </file>
 
 <file path=word/header5.xml><?xml version="1.0" encoding="utf-8"?>
-<w:hdr xmlns:wpc="http://schemas.microsoft.com/office/word/2010/wordprocessingCanvas" xmlns:mc="http://schemas.openxmlformats.org/markup-compatibility/2006" xmlns:o="urn:schemas-microsoft-com:office:office" xmlns:r="http://schemas.openxmlformats.org/officeDocument/2006/relationships" xmlns:m="http://schemas.openxmlformats.org/officeDocument/2006/math" xmlns:v="urn:schemas-microsoft-com:vml" xmlns:wp14="http://schemas.microsoft.com/office/word/2010/wordprocessingDrawing" xmlns:wp="http://schemas.openxmlformats.org/drawingml/2006/wordprocessingDrawing" xmlns:w10="urn:schemas-microsoft-com:office:word" xmlns:w="http://schemas.openxmlformats.org/wordprocessingml/2006/main" xmlns:w14="http://schemas.microsoft.com/office/word/2010/wordml" xmlns:wpg="http://schemas.microsoft.com/office/word/2010/wordprocessingGroup" xmlns:wpi="http://schemas.microsoft.com/office/word/2010/wordprocessingInk" xmlns:wne="http://schemas.microsoft.com/office/word/2006/wordml" xmlns:wps="http://schemas.microsoft.com/office/word/2010/wordprocessingShape" mc:Ignorable="w14 wp14">
+<w:hdr xmlns:wpc="http://schemas.microsoft.com/office/word/2010/wordprocessingCanvas" xmlns:mo="http://schemas.microsoft.com/office/mac/office/2008/main" xmlns:mc="http://schemas.openxmlformats.org/markup-compatibility/2006" xmlns:mv="urn:schemas-microsoft-com:mac:vml" xmlns:o="urn:schemas-microsoft-com:office:office" xmlns:r="http://schemas.openxmlformats.org/officeDocument/2006/relationships" xmlns:m="http://schemas.openxmlformats.org/officeDocument/2006/math" xmlns:v="urn:schemas-microsoft-com:vml" xmlns:wp14="http://schemas.microsoft.com/office/word/2010/wordprocessingDrawing" xmlns:wp="http://schemas.openxmlformats.org/drawingml/2006/wordprocessingDrawing" xmlns:w10="urn:schemas-microsoft-com:office:word" xmlns:w="http://schemas.openxmlformats.org/wordprocessingml/2006/main" xmlns:w14="http://schemas.microsoft.com/office/word/2010/wordml" xmlns:wpg="http://schemas.microsoft.com/office/word/2010/wordprocessingGroup" xmlns:wpi="http://schemas.microsoft.com/office/word/2010/wordprocessingInk" xmlns:wne="http://schemas.microsoft.com/office/word/2006/wordml" xmlns:wps="http://schemas.microsoft.com/office/word/2010/wordprocessingShape" mc:Ignorable="w14 wp14">
   <w:p>
     <w:pPr>
       <w:pStyle w:val="Header"/>
@@ -12634,12 +13121,12 @@
     <w:r>
       <w:rPr>
         <w:noProof/>
-        <w:lang w:eastAsia="zh-CN"/>
+        <w:lang w:val="en-US"/>
       </w:rPr>
       <mc:AlternateContent>
         <mc:Choice Requires="wps">
           <w:drawing>
-            <wp:anchor distT="0" distB="0" distL="114300" distR="114300" simplePos="0" relativeHeight="251651072" behindDoc="1" locked="0" layoutInCell="1" allowOverlap="1" wp14:anchorId="7FD524A8" wp14:editId="2EEC3E50">
+            <wp:anchor distT="0" distB="0" distL="114300" distR="114300" simplePos="0" relativeHeight="251651072" behindDoc="1" locked="0" layoutInCell="1" allowOverlap="1" wp14:anchorId="7C46B0E6" wp14:editId="3EFD69A1">
               <wp:simplePos x="0" y="0"/>
               <wp:positionH relativeFrom="margin">
                 <wp:align>left</wp:align>
@@ -12673,14 +13160,14 @@
                         <a:noFill/>
                       </a:ln>
                       <a:extLst>
-                        <a:ext uri="{909E8E84-426E-40DD-AFC4-6F175D3DCCD1}">
+                        <a:ext uri="{909E8E84-426E-40dd-AFC4-6F175D3DCCD1}">
                           <a14:hiddenFill xmlns:a14="http://schemas.microsoft.com/office/drawing/2010/main">
                             <a:solidFill>
                               <a:srgbClr val="FFFFFF"/>
                             </a:solidFill>
                           </a14:hiddenFill>
                         </a:ext>
-                        <a:ext uri="{91240B29-F687-4F45-9708-019B960494DF}">
+                        <a:ext uri="{91240B29-F687-4f45-9708-019B960494DF}">
                           <a14:hiddenLine xmlns:a14="http://schemas.microsoft.com/office/drawing/2010/main" w="9525">
                             <a:solidFill>
                               <a:srgbClr val="000000"/>
@@ -12740,11 +13227,11 @@
         </mc:Choice>
         <mc:Fallback>
           <w:pict>
-            <v:shapetype id="_x0000_t202" coordsize="21600,21600" o:spt="202" path="m,l,21600r21600,l21600,xe">
+            <v:shapetype id="_x0000_t202" coordsize="21600,21600" o:spt="202" path="m0,0l0,21600,21600,21600,21600,0xe">
               <v:stroke joinstyle="miter"/>
               <v:path gradientshapeok="t" o:connecttype="rect"/>
             </v:shapetype>
-            <v:shape id="Text Box 10" o:spid="_x0000_s1031" type="#_x0000_t202" style="position:absolute;left:0;text-align:left;margin-left:0;margin-top:36.85pt;width:255.1pt;height:99.2pt;z-index:-251665408;visibility:visible;mso-wrap-style:square;mso-width-percent:0;mso-height-percent:0;mso-wrap-distance-left:9pt;mso-wrap-distance-top:0;mso-wrap-distance-right:9pt;mso-wrap-distance-bottom:0;mso-position-horizontal:left;mso-position-horizontal-relative:margin;mso-position-vertical:absolute;mso-position-vertical-relative:page;mso-width-percent:0;mso-height-percent:0;mso-width-relative:page;mso-height-relative:page;v-text-anchor:top" o:gfxdata="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" filled="f" stroked="f">
+            <v:shape id="Text Box 10" o:spid="_x0000_s1031" type="#_x0000_t202" style="position:absolute;left:0;text-align:left;margin-left:0;margin-top:36.85pt;width:255.1pt;height:99.2pt;z-index:-251665408;visibility:visible;mso-wrap-style:square;mso-width-percent:0;mso-height-percent:0;mso-wrap-distance-left:9pt;mso-wrap-distance-top:0;mso-wrap-distance-right:9pt;mso-wrap-distance-bottom:0;mso-position-horizontal:left;mso-position-horizontal-relative:margin;mso-position-vertical:absolute;mso-position-vertical-relative:page;mso-width-percent:0;mso-height-percent:0;mso-width-relative:page;mso-height-relative:page;v-text-anchor:top" o:gfxdata="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" filled="f" stroked="f">
               <v:textbox inset="0,0,0,0">
                 <w:txbxContent>
                   <w:tbl>
@@ -12922,7 +13409,7 @@
 </file>
 
 <file path=word/header6.xml><?xml version="1.0" encoding="utf-8"?>
-<w:hdr xmlns:wpc="http://schemas.microsoft.com/office/word/2010/wordprocessingCanvas" xmlns:mc="http://schemas.openxmlformats.org/markup-compatibility/2006" xmlns:o="urn:schemas-microsoft-com:office:office" xmlns:r="http://schemas.openxmlformats.org/officeDocument/2006/relationships" xmlns:m="http://schemas.openxmlformats.org/officeDocument/2006/math" xmlns:v="urn:schemas-microsoft-com:vml" xmlns:wp14="http://schemas.microsoft.com/office/word/2010/wordprocessingDrawing" xmlns:wp="http://schemas.openxmlformats.org/drawingml/2006/wordprocessingDrawing" xmlns:w10="urn:schemas-microsoft-com:office:word" xmlns:w="http://schemas.openxmlformats.org/wordprocessingml/2006/main" xmlns:w14="http://schemas.microsoft.com/office/word/2010/wordml" xmlns:wpg="http://schemas.microsoft.com/office/word/2010/wordprocessingGroup" xmlns:wpi="http://schemas.microsoft.com/office/word/2010/wordprocessingInk" xmlns:wne="http://schemas.microsoft.com/office/word/2006/wordml" xmlns:wps="http://schemas.microsoft.com/office/word/2010/wordprocessingShape" mc:Ignorable="w14 wp14">
+<w:hdr xmlns:wpc="http://schemas.microsoft.com/office/word/2010/wordprocessingCanvas" xmlns:mo="http://schemas.microsoft.com/office/mac/office/2008/main" xmlns:mc="http://schemas.openxmlformats.org/markup-compatibility/2006" xmlns:mv="urn:schemas-microsoft-com:mac:vml" xmlns:o="urn:schemas-microsoft-com:office:office" xmlns:r="http://schemas.openxmlformats.org/officeDocument/2006/relationships" xmlns:m="http://schemas.openxmlformats.org/officeDocument/2006/math" xmlns:v="urn:schemas-microsoft-com:vml" xmlns:wp14="http://schemas.microsoft.com/office/word/2010/wordprocessingDrawing" xmlns:wp="http://schemas.openxmlformats.org/drawingml/2006/wordprocessingDrawing" xmlns:w10="urn:schemas-microsoft-com:office:word" xmlns:w="http://schemas.openxmlformats.org/wordprocessingml/2006/main" xmlns:w14="http://schemas.microsoft.com/office/word/2010/wordml" xmlns:wpg="http://schemas.microsoft.com/office/word/2010/wordprocessingGroup" xmlns:wpi="http://schemas.microsoft.com/office/word/2010/wordprocessingInk" xmlns:wne="http://schemas.microsoft.com/office/word/2006/wordml" xmlns:wps="http://schemas.microsoft.com/office/word/2010/wordprocessingShape" mc:Ignorable="w14 wp14">
   <w:p>
     <w:pPr>
       <w:pStyle w:val="Header"/>
@@ -12930,12 +13417,12 @@
     <w:r>
       <w:rPr>
         <w:noProof/>
-        <w:lang w:eastAsia="zh-CN"/>
+        <w:lang w:val="en-US"/>
       </w:rPr>
       <mc:AlternateContent>
         <mc:Choice Requires="wps">
           <w:drawing>
-            <wp:anchor distT="0" distB="0" distL="114300" distR="114300" simplePos="0" relativeHeight="251662336" behindDoc="0" locked="0" layoutInCell="1" allowOverlap="1" wp14:anchorId="381F5183" wp14:editId="2486EF40">
+            <wp:anchor distT="0" distB="0" distL="114300" distR="114300" simplePos="0" relativeHeight="251662336" behindDoc="0" locked="0" layoutInCell="1" allowOverlap="1" wp14:anchorId="1ACA2BEB" wp14:editId="59039576">
               <wp:simplePos x="0" y="0"/>
               <wp:positionH relativeFrom="margin">
                 <wp:align>right</wp:align>
@@ -12969,14 +13456,14 @@
                         <a:noFill/>
                       </a:ln>
                       <a:extLst>
-                        <a:ext uri="{909E8E84-426E-40DD-AFC4-6F175D3DCCD1}">
+                        <a:ext uri="{909E8E84-426E-40dd-AFC4-6F175D3DCCD1}">
                           <a14:hiddenFill xmlns:a14="http://schemas.microsoft.com/office/drawing/2010/main">
                             <a:solidFill>
                               <a:srgbClr val="FFFFFF"/>
                             </a:solidFill>
                           </a14:hiddenFill>
                         </a:ext>
-                        <a:ext uri="{91240B29-F687-4F45-9708-019B960494DF}">
+                        <a:ext uri="{91240B29-F687-4f45-9708-019B960494DF}">
                           <a14:hiddenLine xmlns:a14="http://schemas.microsoft.com/office/drawing/2010/main" w="9525">
                             <a:solidFill>
                               <a:srgbClr val="000000"/>
@@ -13044,11 +13531,11 @@
         </mc:Choice>
         <mc:Fallback>
           <w:pict>
-            <v:shapetype id="_x0000_t202" coordsize="21600,21600" o:spt="202" path="m,l,21600r21600,l21600,xe">
+            <v:shapetype id="_x0000_t202" coordsize="21600,21600" o:spt="202" path="m0,0l0,21600,21600,21600,21600,0xe">
               <v:stroke joinstyle="miter"/>
               <v:path gradientshapeok="t" o:connecttype="rect"/>
             </v:shapetype>
-            <v:shape id="Text Box 41" o:spid="_x0000_s1032" type="#_x0000_t202" style="position:absolute;left:0;text-align:left;margin-left:242.8pt;margin-top:10.6pt;width:294pt;height:22pt;z-index:251662336;visibility:visible;mso-wrap-style:square;mso-width-percent:0;mso-height-percent:0;mso-wrap-distance-left:9pt;mso-wrap-distance-top:0;mso-wrap-distance-right:9pt;mso-wrap-distance-bottom:0;mso-position-horizontal:right;mso-position-horizontal-relative:margin;mso-position-vertical:absolute;mso-position-vertical-relative:text;mso-width-percent:0;mso-height-percent:0;mso-width-relative:page;mso-height-relative:page;v-text-anchor:top" o:gfxdata="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" filled="f" stroked="f">
+            <v:shape id="Text Box 41" o:spid="_x0000_s1032" type="#_x0000_t202" style="position:absolute;left:0;text-align:left;margin-left:242.8pt;margin-top:10.6pt;width:294pt;height:22pt;z-index:251662336;visibility:visible;mso-wrap-style:square;mso-width-percent:0;mso-height-percent:0;mso-wrap-distance-left:9pt;mso-wrap-distance-top:0;mso-wrap-distance-right:9pt;mso-wrap-distance-bottom:0;mso-position-horizontal:right;mso-position-horizontal-relative:margin;mso-position-vertical:absolute;mso-position-vertical-relative:text;mso-width-percent:0;mso-height-percent:0;mso-width-relative:page;mso-height-relative:page;v-text-anchor:top" o:gfxdata="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" filled="f" stroked="f">
               <v:textbox>
                 <w:txbxContent>
                   <w:tbl>
@@ -13102,12 +13589,12 @@
     <w:r>
       <w:rPr>
         <w:noProof/>
-        <w:lang w:eastAsia="zh-CN"/>
+        <w:lang w:val="en-US"/>
       </w:rPr>
       <mc:AlternateContent>
         <mc:Choice Requires="wps">
           <w:drawing>
-            <wp:anchor distT="0" distB="0" distL="114300" distR="114300" simplePos="0" relativeHeight="251658240" behindDoc="1" locked="1" layoutInCell="1" allowOverlap="1" wp14:anchorId="679529DD" wp14:editId="6073E54A">
+            <wp:anchor distT="0" distB="0" distL="114300" distR="114300" simplePos="0" relativeHeight="251658240" behindDoc="1" locked="1" layoutInCell="1" allowOverlap="1" wp14:anchorId="7989A775" wp14:editId="30EA1A4F">
               <wp:simplePos x="0" y="0"/>
               <wp:positionH relativeFrom="margin">
                 <wp:align>left</wp:align>
@@ -13141,14 +13628,14 @@
                         <a:noFill/>
                       </a:ln>
                       <a:extLst>
-                        <a:ext uri="{909E8E84-426E-40DD-AFC4-6F175D3DCCD1}">
+                        <a:ext uri="{909E8E84-426E-40dd-AFC4-6F175D3DCCD1}">
                           <a14:hiddenFill xmlns:a14="http://schemas.microsoft.com/office/drawing/2010/main">
                             <a:solidFill>
                               <a:srgbClr val="FFFFFF"/>
                             </a:solidFill>
                           </a14:hiddenFill>
                         </a:ext>
-                        <a:ext uri="{91240B29-F687-4F45-9708-019B960494DF}">
+                        <a:ext uri="{91240B29-F687-4f45-9708-019B960494DF}">
                           <a14:hiddenLine xmlns:a14="http://schemas.microsoft.com/office/drawing/2010/main" w="9525">
                             <a:solidFill>
                               <a:srgbClr val="000000"/>
@@ -13189,10 +13676,10 @@
                                 <w:r>
                                   <w:rPr>
                                     <w:noProof/>
-                                    <w:lang w:eastAsia="zh-CN"/>
+                                    <w:lang w:val="en-US"/>
                                   </w:rPr>
                                   <w:drawing>
-                                    <wp:inline distT="0" distB="0" distL="0" distR="0" wp14:anchorId="13761171" wp14:editId="3387D72C">
+                                    <wp:inline distT="0" distB="0" distL="0" distR="0" wp14:anchorId="623335DD" wp14:editId="61A6566B">
                                       <wp:extent cx="1225296" cy="352044"/>
                                       <wp:effectExtent l="0" t="0" r="0" b="0"/>
                                       <wp:docPr id="23" name="Picture 23"/>
@@ -13250,7 +13737,7 @@
         </mc:Choice>
         <mc:Fallback>
           <w:pict>
-            <v:shape id="Text Box 34" o:spid="_x0000_s1033" type="#_x0000_t202" style="position:absolute;left:0;text-align:left;margin-left:0;margin-top:36pt;width:264pt;height:99.2pt;z-index:-251658240;visibility:visible;mso-wrap-style:square;mso-width-percent:0;mso-height-percent:0;mso-wrap-distance-left:9pt;mso-wrap-distance-top:0;mso-wrap-distance-right:9pt;mso-wrap-distance-bottom:0;mso-position-horizontal:left;mso-position-horizontal-relative:margin;mso-position-vertical:absolute;mso-position-vertical-relative:page;mso-width-percent:0;mso-height-percent:0;mso-width-relative:page;mso-height-relative:page;v-text-anchor:top" o:gfxdata="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" filled="f" stroked="f">
+            <v:shape id="Text Box 34" o:spid="_x0000_s1033" type="#_x0000_t202" style="position:absolute;left:0;text-align:left;margin-left:0;margin-top:36pt;width:264pt;height:99.2pt;z-index:-251658240;visibility:visible;mso-wrap-style:square;mso-width-percent:0;mso-height-percent:0;mso-wrap-distance-left:9pt;mso-wrap-distance-top:0;mso-wrap-distance-right:9pt;mso-wrap-distance-bottom:0;mso-position-horizontal:left;mso-position-horizontal-relative:margin;mso-position-vertical:absolute;mso-position-vertical-relative:page;mso-width-percent:0;mso-height-percent:0;mso-width-relative:page;mso-height-relative:page;v-text-anchor:top" o:gfxdata="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" filled="f" stroked="f">
               <v:textbox inset="0,0,0,0">
                 <w:txbxContent>
                   <w:tbl>
@@ -13280,10 +13767,10 @@
                           <w:r>
                             <w:rPr>
                               <w:noProof/>
-                              <w:lang w:eastAsia="zh-CN"/>
+                              <w:lang w:val="en-US"/>
                             </w:rPr>
                             <w:drawing>
-                              <wp:inline distT="0" distB="0" distL="0" distR="0" wp14:anchorId="13761171" wp14:editId="3387D72C">
+                              <wp:inline distT="0" distB="0" distL="0" distR="0" wp14:anchorId="623335DD" wp14:editId="61A6566B">
                                 <wp:extent cx="1225296" cy="352044"/>
                                 <wp:effectExtent l="0" t="0" r="0" b="0"/>
                                 <wp:docPr id="23" name="Picture 23"/>
@@ -13346,7 +13833,7 @@
 </file>
 
 <file path=word/header7.xml><?xml version="1.0" encoding="utf-8"?>
-<w:hdr xmlns:wpc="http://schemas.microsoft.com/office/word/2010/wordprocessingCanvas" xmlns:mc="http://schemas.openxmlformats.org/markup-compatibility/2006" xmlns:o="urn:schemas-microsoft-com:office:office" xmlns:r="http://schemas.openxmlformats.org/officeDocument/2006/relationships" xmlns:m="http://schemas.openxmlformats.org/officeDocument/2006/math" xmlns:v="urn:schemas-microsoft-com:vml" xmlns:wp14="http://schemas.microsoft.com/office/word/2010/wordprocessingDrawing" xmlns:wp="http://schemas.openxmlformats.org/drawingml/2006/wordprocessingDrawing" xmlns:w10="urn:schemas-microsoft-com:office:word" xmlns:w="http://schemas.openxmlformats.org/wordprocessingml/2006/main" xmlns:w14="http://schemas.microsoft.com/office/word/2010/wordml" xmlns:wpg="http://schemas.microsoft.com/office/word/2010/wordprocessingGroup" xmlns:wpi="http://schemas.microsoft.com/office/word/2010/wordprocessingInk" xmlns:wne="http://schemas.microsoft.com/office/word/2006/wordml" xmlns:wps="http://schemas.microsoft.com/office/word/2010/wordprocessingShape" mc:Ignorable="w14 wp14">
+<w:hdr xmlns:wpc="http://schemas.microsoft.com/office/word/2010/wordprocessingCanvas" xmlns:mo="http://schemas.microsoft.com/office/mac/office/2008/main" xmlns:mc="http://schemas.openxmlformats.org/markup-compatibility/2006" xmlns:mv="urn:schemas-microsoft-com:mac:vml" xmlns:o="urn:schemas-microsoft-com:office:office" xmlns:r="http://schemas.openxmlformats.org/officeDocument/2006/relationships" xmlns:m="http://schemas.openxmlformats.org/officeDocument/2006/math" xmlns:v="urn:schemas-microsoft-com:vml" xmlns:wp14="http://schemas.microsoft.com/office/word/2010/wordprocessingDrawing" xmlns:wp="http://schemas.openxmlformats.org/drawingml/2006/wordprocessingDrawing" xmlns:w10="urn:schemas-microsoft-com:office:word" xmlns:w="http://schemas.openxmlformats.org/wordprocessingml/2006/main" xmlns:w14="http://schemas.microsoft.com/office/word/2010/wordml" xmlns:wpg="http://schemas.microsoft.com/office/word/2010/wordprocessingGroup" xmlns:wpi="http://schemas.microsoft.com/office/word/2010/wordprocessingInk" xmlns:wne="http://schemas.microsoft.com/office/word/2006/wordml" xmlns:wps="http://schemas.microsoft.com/office/word/2010/wordprocessingShape" mc:Ignorable="w14 wp14">
   <w:p>
     <w:pPr>
       <w:pStyle w:val="Header"/>
@@ -13391,12 +13878,12 @@
     <w:r>
       <w:rPr>
         <w:noProof/>
-        <w:lang w:eastAsia="zh-CN"/>
+        <w:lang w:val="en-US"/>
       </w:rPr>
       <mc:AlternateContent>
         <mc:Choice Requires="wps">
           <w:drawing>
-            <wp:anchor distT="0" distB="0" distL="114300" distR="114300" simplePos="0" relativeHeight="251653120" behindDoc="1" locked="1" layoutInCell="1" allowOverlap="1" wp14:anchorId="59303833" wp14:editId="29E8E115">
+            <wp:anchor distT="0" distB="0" distL="114300" distR="114300" simplePos="0" relativeHeight="251653120" behindDoc="1" locked="1" layoutInCell="1" allowOverlap="1" wp14:anchorId="20000445" wp14:editId="3BB08E0E">
               <wp:simplePos x="0" y="0"/>
               <wp:positionH relativeFrom="page">
                 <wp:align>right</wp:align>
@@ -13430,14 +13917,14 @@
                         <a:noFill/>
                       </a:ln>
                       <a:extLst>
-                        <a:ext uri="{909E8E84-426E-40DD-AFC4-6F175D3DCCD1}">
+                        <a:ext uri="{909E8E84-426E-40dd-AFC4-6F175D3DCCD1}">
                           <a14:hiddenFill xmlns:a14="http://schemas.microsoft.com/office/drawing/2010/main">
                             <a:solidFill>
                               <a:srgbClr val="FFFFFF"/>
                             </a:solidFill>
                           </a14:hiddenFill>
                         </a:ext>
-                        <a:ext uri="{91240B29-F687-4F45-9708-019B960494DF}">
+                        <a:ext uri="{91240B29-F687-4f45-9708-019B960494DF}">
                           <a14:hiddenLine xmlns:a14="http://schemas.microsoft.com/office/drawing/2010/main" w="9525">
                             <a:solidFill>
                               <a:srgbClr val="000000"/>
@@ -13481,10 +13968,10 @@
                                 <w:r>
                                   <w:rPr>
                                     <w:noProof/>
-                                    <w:lang w:eastAsia="zh-CN"/>
+                                    <w:lang w:val="en-US"/>
                                   </w:rPr>
                                   <w:drawing>
-                                    <wp:inline distT="0" distB="0" distL="0" distR="0" wp14:anchorId="6A482B33" wp14:editId="6DAE4646">
+                                    <wp:inline distT="0" distB="0" distL="0" distR="0" wp14:anchorId="454E3FBB" wp14:editId="65EFC23F">
                                       <wp:extent cx="1225296" cy="352044"/>
                                       <wp:effectExtent l="0" t="0" r="0" b="0"/>
                                       <wp:docPr id="31" name="Picture 31"/>
@@ -13542,11 +14029,11 @@
         </mc:Choice>
         <mc:Fallback>
           <w:pict>
-            <v:shapetype id="_x0000_t202" coordsize="21600,21600" o:spt="202" path="m,l,21600r21600,l21600,xe">
+            <v:shapetype id="_x0000_t202" coordsize="21600,21600" o:spt="202" path="m0,0l0,21600,21600,21600,21600,0xe">
               <v:stroke joinstyle="miter"/>
               <v:path gradientshapeok="t" o:connecttype="rect"/>
             </v:shapetype>
-            <v:shape id="Text Box 20" o:spid="_x0000_s1034" type="#_x0000_t202" style="position:absolute;left:0;text-align:left;margin-left:212.8pt;margin-top:36pt;width:264pt;height:99.2pt;z-index:-251663360;visibility:visible;mso-wrap-style:square;mso-width-percent:0;mso-height-percent:0;mso-wrap-distance-left:9pt;mso-wrap-distance-top:0;mso-wrap-distance-right:9pt;mso-wrap-distance-bottom:0;mso-position-horizontal:right;mso-position-horizontal-relative:page;mso-position-vertical:absolute;mso-position-vertical-relative:page;mso-width-percent:0;mso-height-percent:0;mso-width-relative:page;mso-height-relative:page;v-text-anchor:top" o:gfxdata="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" filled="f" stroked="f">
+            <v:shape id="Text Box 20" o:spid="_x0000_s1034" type="#_x0000_t202" style="position:absolute;left:0;text-align:left;margin-left:212.8pt;margin-top:36pt;width:264pt;height:99.2pt;z-index:-251663360;visibility:visible;mso-wrap-style:square;mso-width-percent:0;mso-height-percent:0;mso-wrap-distance-left:9pt;mso-wrap-distance-top:0;mso-wrap-distance-right:9pt;mso-wrap-distance-bottom:0;mso-position-horizontal:right;mso-position-horizontal-relative:page;mso-position-vertical:absolute;mso-position-vertical-relative:page;mso-width-percent:0;mso-height-percent:0;mso-width-relative:page;mso-height-relative:page;v-text-anchor:top" o:gfxdata="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" filled="f" stroked="f">
               <v:textbox inset="0,0,0,0">
                 <w:txbxContent>
                   <w:tbl>
@@ -13579,10 +14066,10 @@
                           <w:r>
                             <w:rPr>
                               <w:noProof/>
-                              <w:lang w:eastAsia="zh-CN"/>
+                              <w:lang w:val="en-US"/>
                             </w:rPr>
                             <w:drawing>
-                              <wp:inline distT="0" distB="0" distL="0" distR="0" wp14:anchorId="6A482B33" wp14:editId="6DAE4646">
+                              <wp:inline distT="0" distB="0" distL="0" distR="0" wp14:anchorId="454E3FBB" wp14:editId="65EFC23F">
                                 <wp:extent cx="1225296" cy="352044"/>
                                 <wp:effectExtent l="0" t="0" r="0" b="0"/>
                                 <wp:docPr id="31" name="Picture 31"/>
@@ -13635,7 +14122,7 @@
 </file>
 
 <file path=word/header8.xml><?xml version="1.0" encoding="utf-8"?>
-<w:hdr xmlns:wpc="http://schemas.microsoft.com/office/word/2010/wordprocessingCanvas" xmlns:mc="http://schemas.openxmlformats.org/markup-compatibility/2006" xmlns:o="urn:schemas-microsoft-com:office:office" xmlns:r="http://schemas.openxmlformats.org/officeDocument/2006/relationships" xmlns:m="http://schemas.openxmlformats.org/officeDocument/2006/math" xmlns:v="urn:schemas-microsoft-com:vml" xmlns:wp14="http://schemas.microsoft.com/office/word/2010/wordprocessingDrawing" xmlns:wp="http://schemas.openxmlformats.org/drawingml/2006/wordprocessingDrawing" xmlns:w10="urn:schemas-microsoft-com:office:word" xmlns:w="http://schemas.openxmlformats.org/wordprocessingml/2006/main" xmlns:w14="http://schemas.microsoft.com/office/word/2010/wordml" xmlns:wpg="http://schemas.microsoft.com/office/word/2010/wordprocessingGroup" xmlns:wpi="http://schemas.microsoft.com/office/word/2010/wordprocessingInk" xmlns:wne="http://schemas.microsoft.com/office/word/2006/wordml" xmlns:wps="http://schemas.microsoft.com/office/word/2010/wordprocessingShape" mc:Ignorable="w14 wp14">
+<w:hdr xmlns:wpc="http://schemas.microsoft.com/office/word/2010/wordprocessingCanvas" xmlns:mo="http://schemas.microsoft.com/office/mac/office/2008/main" xmlns:mc="http://schemas.openxmlformats.org/markup-compatibility/2006" xmlns:mv="urn:schemas-microsoft-com:mac:vml" xmlns:o="urn:schemas-microsoft-com:office:office" xmlns:r="http://schemas.openxmlformats.org/officeDocument/2006/relationships" xmlns:m="http://schemas.openxmlformats.org/officeDocument/2006/math" xmlns:v="urn:schemas-microsoft-com:vml" xmlns:wp14="http://schemas.microsoft.com/office/word/2010/wordprocessingDrawing" xmlns:wp="http://schemas.openxmlformats.org/drawingml/2006/wordprocessingDrawing" xmlns:w10="urn:schemas-microsoft-com:office:word" xmlns:w="http://schemas.openxmlformats.org/wordprocessingml/2006/main" xmlns:w14="http://schemas.microsoft.com/office/word/2010/wordml" xmlns:wpg="http://schemas.microsoft.com/office/word/2010/wordprocessingGroup" xmlns:wpi="http://schemas.microsoft.com/office/word/2010/wordprocessingInk" xmlns:wne="http://schemas.microsoft.com/office/word/2006/wordml" xmlns:wps="http://schemas.microsoft.com/office/word/2010/wordprocessingShape" mc:Ignorable="w14 wp14">
   <w:p>
     <w:pPr>
       <w:pStyle w:val="Header"/>
@@ -13643,12 +14130,12 @@
     <w:r>
       <w:rPr>
         <w:noProof/>
-        <w:lang w:eastAsia="zh-CN"/>
+        <w:lang w:val="en-US"/>
       </w:rPr>
       <mc:AlternateContent>
         <mc:Choice Requires="wps">
           <w:drawing>
-            <wp:anchor distT="0" distB="0" distL="114300" distR="114300" simplePos="0" relativeHeight="251661312" behindDoc="0" locked="0" layoutInCell="1" allowOverlap="1" wp14:anchorId="3177A652" wp14:editId="56346FC1">
+            <wp:anchor distT="0" distB="0" distL="114300" distR="114300" simplePos="0" relativeHeight="251661312" behindDoc="0" locked="0" layoutInCell="1" allowOverlap="1" wp14:anchorId="14D94953" wp14:editId="6EDEB3CA">
               <wp:simplePos x="0" y="0"/>
               <wp:positionH relativeFrom="margin">
                 <wp:align>right</wp:align>
@@ -13682,14 +14169,14 @@
                         <a:noFill/>
                       </a:ln>
                       <a:extLst>
-                        <a:ext uri="{909E8E84-426E-40DD-AFC4-6F175D3DCCD1}">
+                        <a:ext uri="{909E8E84-426E-40dd-AFC4-6F175D3DCCD1}">
                           <a14:hiddenFill xmlns:a14="http://schemas.microsoft.com/office/drawing/2010/main">
                             <a:solidFill>
                               <a:srgbClr val="FFFFFF"/>
                             </a:solidFill>
                           </a14:hiddenFill>
                         </a:ext>
-                        <a:ext uri="{91240B29-F687-4F45-9708-019B960494DF}">
+                        <a:ext uri="{91240B29-F687-4f45-9708-019B960494DF}">
                           <a14:hiddenLine xmlns:a14="http://schemas.microsoft.com/office/drawing/2010/main" w="9525">
                             <a:solidFill>
                               <a:srgbClr val="000000"/>
@@ -13760,11 +14247,11 @@
         </mc:Choice>
         <mc:Fallback>
           <w:pict>
-            <v:shapetype id="_x0000_t202" coordsize="21600,21600" o:spt="202" path="m,l,21600r21600,l21600,xe">
+            <v:shapetype id="_x0000_t202" coordsize="21600,21600" o:spt="202" path="m0,0l0,21600,21600,21600,21600,0xe">
               <v:stroke joinstyle="miter"/>
               <v:path gradientshapeok="t" o:connecttype="rect"/>
             </v:shapetype>
-            <v:shape id="Text Box 40" o:spid="_x0000_s1037" type="#_x0000_t202" style="position:absolute;left:0;text-align:left;margin-left:242.8pt;margin-top:11.35pt;width:294pt;height:22pt;z-index:251661312;visibility:visible;mso-wrap-style:square;mso-width-percent:0;mso-height-percent:0;mso-wrap-distance-left:9pt;mso-wrap-distance-top:0;mso-wrap-distance-right:9pt;mso-wrap-distance-bottom:0;mso-position-horizontal:right;mso-position-horizontal-relative:margin;mso-position-vertical:absolute;mso-position-vertical-relative:text;mso-width-percent:0;mso-height-percent:0;mso-width-relative:page;mso-height-relative:page;v-text-anchor:top" o:gfxdata="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" filled="f" stroked="f">
+            <v:shape id="Text Box 40" o:spid="_x0000_s1037" type="#_x0000_t202" style="position:absolute;left:0;text-align:left;margin-left:242.8pt;margin-top:11.35pt;width:294pt;height:22pt;z-index:251661312;visibility:visible;mso-wrap-style:square;mso-width-percent:0;mso-height-percent:0;mso-wrap-distance-left:9pt;mso-wrap-distance-top:0;mso-wrap-distance-right:9pt;mso-wrap-distance-bottom:0;mso-position-horizontal:right;mso-position-horizontal-relative:margin;mso-position-vertical:absolute;mso-position-vertical-relative:text;mso-width-percent:0;mso-height-percent:0;mso-width-relative:page;mso-height-relative:page;v-text-anchor:top" o:gfxdata="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" filled="f" stroked="f">
               <v:textbox>
                 <w:txbxContent>
                   <w:tbl>
@@ -13821,12 +14308,12 @@
     <w:r>
       <w:rPr>
         <w:noProof/>
-        <w:lang w:eastAsia="zh-CN"/>
+        <w:lang w:val="en-US"/>
       </w:rPr>
       <mc:AlternateContent>
         <mc:Choice Requires="wps">
           <w:drawing>
-            <wp:anchor distT="0" distB="0" distL="114300" distR="114300" simplePos="0" relativeHeight="251659264" behindDoc="1" locked="1" layoutInCell="1" allowOverlap="1" wp14:anchorId="34B02265" wp14:editId="64244A04">
+            <wp:anchor distT="0" distB="0" distL="114300" distR="114300" simplePos="0" relativeHeight="251659264" behindDoc="1" locked="1" layoutInCell="1" allowOverlap="1" wp14:anchorId="70A446E3" wp14:editId="69407211">
               <wp:simplePos x="0" y="0"/>
               <wp:positionH relativeFrom="margin">
                 <wp:align>left</wp:align>
@@ -13860,14 +14347,14 @@
                         <a:noFill/>
                       </a:ln>
                       <a:extLst>
-                        <a:ext uri="{909E8E84-426E-40DD-AFC4-6F175D3DCCD1}">
+                        <a:ext uri="{909E8E84-426E-40dd-AFC4-6F175D3DCCD1}">
                           <a14:hiddenFill xmlns:a14="http://schemas.microsoft.com/office/drawing/2010/main">
                             <a:solidFill>
                               <a:srgbClr val="FFFFFF"/>
                             </a:solidFill>
                           </a14:hiddenFill>
                         </a:ext>
-                        <a:ext uri="{91240B29-F687-4F45-9708-019B960494DF}">
+                        <a:ext uri="{91240B29-F687-4f45-9708-019B960494DF}">
                           <a14:hiddenLine xmlns:a14="http://schemas.microsoft.com/office/drawing/2010/main" w="9525">
                             <a:solidFill>
                               <a:srgbClr val="000000"/>
@@ -13908,10 +14395,10 @@
                                 <w:r>
                                   <w:rPr>
                                     <w:noProof/>
-                                    <w:lang w:eastAsia="zh-CN"/>
+                                    <w:lang w:val="en-US"/>
                                   </w:rPr>
                                   <w:drawing>
-                                    <wp:inline distT="0" distB="0" distL="0" distR="0" wp14:anchorId="6DE167C8" wp14:editId="7B575086">
+                                    <wp:inline distT="0" distB="0" distL="0" distR="0" wp14:anchorId="39FBD882" wp14:editId="0DADC31B">
                                       <wp:extent cx="1225296" cy="352044"/>
                                       <wp:effectExtent l="0" t="0" r="0" b="0"/>
                                       <wp:docPr id="30" name="Picture 30"/>
@@ -13969,7 +14456,7 @@
         </mc:Choice>
         <mc:Fallback>
           <w:pict>
-            <v:shape id="Text Box 36" o:spid="_x0000_s1038" type="#_x0000_t202" style="position:absolute;left:0;text-align:left;margin-left:0;margin-top:36pt;width:264pt;height:99.2pt;z-index:-251657216;visibility:visible;mso-wrap-style:square;mso-width-percent:0;mso-height-percent:0;mso-wrap-distance-left:9pt;mso-wrap-distance-top:0;mso-wrap-distance-right:9pt;mso-wrap-distance-bottom:0;mso-position-horizontal:left;mso-position-horizontal-relative:margin;mso-position-vertical:absolute;mso-position-vertical-relative:page;mso-width-percent:0;mso-height-percent:0;mso-width-relative:page;mso-height-relative:page;v-text-anchor:top" o:gfxdata="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" filled="f" stroked="f">
+            <v:shape id="Text Box 36" o:spid="_x0000_s1038" type="#_x0000_t202" style="position:absolute;left:0;text-align:left;margin-left:0;margin-top:36pt;width:264pt;height:99.2pt;z-index:-251657216;visibility:visible;mso-wrap-style:square;mso-width-percent:0;mso-height-percent:0;mso-wrap-distance-left:9pt;mso-wrap-distance-top:0;mso-wrap-distance-right:9pt;mso-wrap-distance-bottom:0;mso-position-horizontal:left;mso-position-horizontal-relative:margin;mso-position-vertical:absolute;mso-position-vertical-relative:page;mso-width-percent:0;mso-height-percent:0;mso-width-relative:page;mso-height-relative:page;v-text-anchor:top" o:gfxdata="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" filled="f" stroked="f">
               <v:textbox inset="0,0,0,0">
                 <w:txbxContent>
                   <w:tbl>
@@ -13999,10 +14486,10 @@
                           <w:r>
                             <w:rPr>
                               <w:noProof/>
-                              <w:lang w:eastAsia="zh-CN"/>
+                              <w:lang w:val="en-US"/>
                             </w:rPr>
                             <w:drawing>
-                              <wp:inline distT="0" distB="0" distL="0" distR="0" wp14:anchorId="6DE167C8" wp14:editId="7B575086">
+                              <wp:inline distT="0" distB="0" distL="0" distR="0" wp14:anchorId="39FBD882" wp14:editId="0DADC31B">
                                 <wp:extent cx="1225296" cy="352044"/>
                                 <wp:effectExtent l="0" t="0" r="0" b="0"/>
                                 <wp:docPr id="30" name="Picture 30"/>
@@ -14070,7 +14557,7 @@
 </file>
 
 <file path=word/header9.xml><?xml version="1.0" encoding="utf-8"?>
-<w:hdr xmlns:wpc="http://schemas.microsoft.com/office/word/2010/wordprocessingCanvas" xmlns:mc="http://schemas.openxmlformats.org/markup-compatibility/2006" xmlns:o="urn:schemas-microsoft-com:office:office" xmlns:r="http://schemas.openxmlformats.org/officeDocument/2006/relationships" xmlns:m="http://schemas.openxmlformats.org/officeDocument/2006/math" xmlns:v="urn:schemas-microsoft-com:vml" xmlns:wp14="http://schemas.microsoft.com/office/word/2010/wordprocessingDrawing" xmlns:wp="http://schemas.openxmlformats.org/drawingml/2006/wordprocessingDrawing" xmlns:w10="urn:schemas-microsoft-com:office:word" xmlns:w="http://schemas.openxmlformats.org/wordprocessingml/2006/main" xmlns:w14="http://schemas.microsoft.com/office/word/2010/wordml" xmlns:wpg="http://schemas.microsoft.com/office/word/2010/wordprocessingGroup" xmlns:wpi="http://schemas.microsoft.com/office/word/2010/wordprocessingInk" xmlns:wne="http://schemas.microsoft.com/office/word/2006/wordml" xmlns:wps="http://schemas.microsoft.com/office/word/2010/wordprocessingShape" mc:Ignorable="w14 wp14">
+<w:hdr xmlns:wpc="http://schemas.microsoft.com/office/word/2010/wordprocessingCanvas" xmlns:mo="http://schemas.microsoft.com/office/mac/office/2008/main" xmlns:mc="http://schemas.openxmlformats.org/markup-compatibility/2006" xmlns:mv="urn:schemas-microsoft-com:mac:vml" xmlns:o="urn:schemas-microsoft-com:office:office" xmlns:r="http://schemas.openxmlformats.org/officeDocument/2006/relationships" xmlns:m="http://schemas.openxmlformats.org/officeDocument/2006/math" xmlns:v="urn:schemas-microsoft-com:vml" xmlns:wp14="http://schemas.microsoft.com/office/word/2010/wordprocessingDrawing" xmlns:wp="http://schemas.openxmlformats.org/drawingml/2006/wordprocessingDrawing" xmlns:w10="urn:schemas-microsoft-com:office:word" xmlns:w="http://schemas.openxmlformats.org/wordprocessingml/2006/main" xmlns:w14="http://schemas.microsoft.com/office/word/2010/wordml" xmlns:wpg="http://schemas.microsoft.com/office/word/2010/wordprocessingGroup" xmlns:wpi="http://schemas.microsoft.com/office/word/2010/wordprocessingInk" xmlns:wne="http://schemas.microsoft.com/office/word/2006/wordml" xmlns:wps="http://schemas.microsoft.com/office/word/2010/wordprocessingShape" mc:Ignorable="w14 wp14">
   <w:p>
     <w:pPr>
       <w:pStyle w:val="Header"/>
@@ -14078,12 +14565,12 @@
     <w:r>
       <w:rPr>
         <w:noProof/>
-        <w:lang w:eastAsia="zh-CN"/>
+        <w:lang w:val="en-US"/>
       </w:rPr>
       <mc:AlternateContent>
         <mc:Choice Requires="wps">
           <w:drawing>
-            <wp:anchor distT="0" distB="0" distL="114300" distR="114300" simplePos="0" relativeHeight="251654144" behindDoc="1" locked="1" layoutInCell="1" allowOverlap="1" wp14:anchorId="5F3866AD" wp14:editId="11C7D1EB">
+            <wp:anchor distT="0" distB="0" distL="114300" distR="114300" simplePos="0" relativeHeight="251654144" behindDoc="1" locked="1" layoutInCell="1" allowOverlap="1" wp14:anchorId="6864DCE6" wp14:editId="007B64E3">
               <wp:simplePos x="0" y="0"/>
               <wp:positionH relativeFrom="page">
                 <wp:align>right</wp:align>
@@ -14117,14 +14604,14 @@
                         <a:noFill/>
                       </a:ln>
                       <a:extLst>
-                        <a:ext uri="{909E8E84-426E-40DD-AFC4-6F175D3DCCD1}">
+                        <a:ext uri="{909E8E84-426E-40dd-AFC4-6F175D3DCCD1}">
                           <a14:hiddenFill xmlns:a14="http://schemas.microsoft.com/office/drawing/2010/main">
                             <a:solidFill>
                               <a:srgbClr val="FFFFFF"/>
                             </a:solidFill>
                           </a14:hiddenFill>
                         </a:ext>
-                        <a:ext uri="{91240B29-F687-4F45-9708-019B960494DF}">
+                        <a:ext uri="{91240B29-F687-4f45-9708-019B960494DF}">
                           <a14:hiddenLine xmlns:a14="http://schemas.microsoft.com/office/drawing/2010/main" w="9525">
                             <a:solidFill>
                               <a:srgbClr val="000000"/>
@@ -14168,10 +14655,10 @@
                                 <w:r>
                                   <w:rPr>
                                     <w:noProof/>
-                                    <w:lang w:eastAsia="zh-CN"/>
+                                    <w:lang w:val="en-US"/>
                                   </w:rPr>
                                   <w:drawing>
-                                    <wp:inline distT="0" distB="0" distL="0" distR="0" wp14:anchorId="08FEB164" wp14:editId="2DE7FB28">
+                                    <wp:inline distT="0" distB="0" distL="0" distR="0" wp14:anchorId="5E22880C" wp14:editId="6DCA18C3">
                                       <wp:extent cx="1225296" cy="352044"/>
                                       <wp:effectExtent l="0" t="0" r="0" b="0"/>
                                       <wp:docPr id="29" name="Picture 29"/>
@@ -14229,11 +14716,11 @@
         </mc:Choice>
         <mc:Fallback>
           <w:pict>
-            <v:shapetype id="_x0000_t202" coordsize="21600,21600" o:spt="202" path="m,l,21600r21600,l21600,xe">
+            <v:shapetype id="_x0000_t202" coordsize="21600,21600" o:spt="202" path="m0,0l0,21600,21600,21600,21600,0xe">
               <v:stroke joinstyle="miter"/>
               <v:path gradientshapeok="t" o:connecttype="rect"/>
             </v:shapetype>
-            <v:shape id="Text Box 21" o:spid="_x0000_s1039" type="#_x0000_t202" style="position:absolute;left:0;text-align:left;margin-left:212.8pt;margin-top:36pt;width:264pt;height:99.2pt;z-index:-251662336;visibility:visible;mso-wrap-style:square;mso-width-percent:0;mso-height-percent:0;mso-wrap-distance-left:9pt;mso-wrap-distance-top:0;mso-wrap-distance-right:9pt;mso-wrap-distance-bottom:0;mso-position-horizontal:right;mso-position-horizontal-relative:page;mso-position-vertical:absolute;mso-position-vertical-relative:page;mso-width-percent:0;mso-height-percent:0;mso-width-relative:page;mso-height-relative:page;v-text-anchor:top" o:gfxdata="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" filled="f" stroked="f">
+            <v:shape id="Text Box 21" o:spid="_x0000_s1039" type="#_x0000_t202" style="position:absolute;left:0;text-align:left;margin-left:212.8pt;margin-top:36pt;width:264pt;height:99.2pt;z-index:-251662336;visibility:visible;mso-wrap-style:square;mso-width-percent:0;mso-height-percent:0;mso-wrap-distance-left:9pt;mso-wrap-distance-top:0;mso-wrap-distance-right:9pt;mso-wrap-distance-bottom:0;mso-position-horizontal:right;mso-position-horizontal-relative:page;mso-position-vertical:absolute;mso-position-vertical-relative:page;mso-width-percent:0;mso-height-percent:0;mso-width-relative:page;mso-height-relative:page;v-text-anchor:top" o:gfxdata="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" filled="f" stroked="f">
               <v:textbox inset="0,0,0,0">
                 <w:txbxContent>
                   <w:tbl>
@@ -14266,10 +14753,10 @@
                           <w:r>
                             <w:rPr>
                               <w:noProof/>
-                              <w:lang w:eastAsia="zh-CN"/>
+                              <w:lang w:val="en-US"/>
                             </w:rPr>
                             <w:drawing>
-                              <wp:inline distT="0" distB="0" distL="0" distR="0" wp14:anchorId="08FEB164" wp14:editId="2DE7FB28">
+                              <wp:inline distT="0" distB="0" distL="0" distR="0" wp14:anchorId="5E22880C" wp14:editId="6DCA18C3">
                                 <wp:extent cx="1225296" cy="352044"/>
                                 <wp:effectExtent l="0" t="0" r="0" b="0"/>
                                 <wp:docPr id="29" name="Picture 29"/>
@@ -14359,7 +14846,7 @@
 </file>
 
 <file path=word/numbering.xml><?xml version="1.0" encoding="utf-8"?>
-<w:numbering xmlns:wpc="http://schemas.microsoft.com/office/word/2010/wordprocessingCanvas" xmlns:mc="http://schemas.openxmlformats.org/markup-compatibility/2006" xmlns:o="urn:schemas-microsoft-com:office:office" xmlns:r="http://schemas.openxmlformats.org/officeDocument/2006/relationships" xmlns:m="http://schemas.openxmlformats.org/officeDocument/2006/math" xmlns:v="urn:schemas-microsoft-com:vml" xmlns:wp14="http://schemas.microsoft.com/office/word/2010/wordprocessingDrawing" xmlns:wp="http://schemas.openxmlformats.org/drawingml/2006/wordprocessingDrawing" xmlns:w10="urn:schemas-microsoft-com:office:word" xmlns:w="http://schemas.openxmlformats.org/wordprocessingml/2006/main" xmlns:w14="http://schemas.microsoft.com/office/word/2010/wordml" xmlns:wpg="http://schemas.microsoft.com/office/word/2010/wordprocessingGroup" xmlns:wpi="http://schemas.microsoft.com/office/word/2010/wordprocessingInk" xmlns:wne="http://schemas.microsoft.com/office/word/2006/wordml" xmlns:wps="http://schemas.microsoft.com/office/word/2010/wordprocessingShape" mc:Ignorable="w14 wp14">
+<w:numbering xmlns:wpc="http://schemas.microsoft.com/office/word/2010/wordprocessingCanvas" xmlns:mo="http://schemas.microsoft.com/office/mac/office/2008/main" xmlns:mc="http://schemas.openxmlformats.org/markup-compatibility/2006" xmlns:mv="urn:schemas-microsoft-com:mac:vml" xmlns:o="urn:schemas-microsoft-com:office:office" xmlns:r="http://schemas.openxmlformats.org/officeDocument/2006/relationships" xmlns:m="http://schemas.openxmlformats.org/officeDocument/2006/math" xmlns:v="urn:schemas-microsoft-com:vml" xmlns:wp14="http://schemas.microsoft.com/office/word/2010/wordprocessingDrawing" xmlns:wp="http://schemas.openxmlformats.org/drawingml/2006/wordprocessingDrawing" xmlns:w10="urn:schemas-microsoft-com:office:word" xmlns:w="http://schemas.openxmlformats.org/wordprocessingml/2006/main" xmlns:w14="http://schemas.microsoft.com/office/word/2010/wordml" xmlns:wpg="http://schemas.microsoft.com/office/word/2010/wordprocessingGroup" xmlns:wpi="http://schemas.microsoft.com/office/word/2010/wordprocessingInk" xmlns:wne="http://schemas.microsoft.com/office/word/2006/wordml" xmlns:wps="http://schemas.microsoft.com/office/word/2010/wordprocessingShape" mc:Ignorable="w14 wp14">
   <w:abstractNum w:abstractNumId="0">
     <w:nsid w:val="FFFFFF7C"/>
     <w:multiLevelType w:val="singleLevel"/>
@@ -16040,7 +16527,7 @@
     </w:rPrDefault>
     <w:pPrDefault/>
   </w:docDefaults>
-  <w:latentStyles w:defLockedState="0" w:defUIPriority="0" w:defSemiHidden="0" w:defUnhideWhenUsed="0" w:defQFormat="0" w:count="267">
+  <w:latentStyles w:defLockedState="0" w:defUIPriority="0" w:defSemiHidden="0" w:defUnhideWhenUsed="0" w:defQFormat="0" w:count="276">
     <w:lsdException w:name="Normal" w:qFormat="1"/>
     <w:lsdException w:name="heading 1" w:qFormat="1"/>
     <w:lsdException w:name="heading 2" w:qFormat="1"/>
@@ -16351,7 +16838,6 @@
     <w:uiPriority w:val="1"/>
     <w:semiHidden/>
     <w:unhideWhenUsed/>
-    <w:rsid w:val="00CA54E5"/>
   </w:style>
   <w:style w:type="table" w:default="1" w:styleId="TableNormal">
     <w:name w:val="Normal Table"/>
@@ -16373,7 +16859,6 @@
     <w:uiPriority w:val="99"/>
     <w:semiHidden/>
     <w:unhideWhenUsed/>
-    <w:rsid w:val="00CA54E5"/>
   </w:style>
   <w:style w:type="paragraph" w:styleId="Header">
     <w:name w:val="header"/>
@@ -17097,7 +17582,7 @@
 </file>
 
 <file path=word/stylesWithEffects.xml><?xml version="1.0" encoding="utf-8"?>
-<w:styles xmlns:wpc="http://schemas.microsoft.com/office/word/2010/wordprocessingCanvas" xmlns:mc="http://schemas.openxmlformats.org/markup-compatibility/2006" xmlns:o="urn:schemas-microsoft-com:office:office" xmlns:r="http://schemas.openxmlformats.org/officeDocument/2006/relationships" xmlns:m="http://schemas.openxmlformats.org/officeDocument/2006/math" xmlns:v="urn:schemas-microsoft-com:vml" xmlns:wp14="http://schemas.microsoft.com/office/word/2010/wordprocessingDrawing" xmlns:wp="http://schemas.openxmlformats.org/drawingml/2006/wordprocessingDrawing" xmlns:w10="urn:schemas-microsoft-com:office:word" xmlns:w="http://schemas.openxmlformats.org/wordprocessingml/2006/main" xmlns:w14="http://schemas.microsoft.com/office/word/2010/wordml" xmlns:wpg="http://schemas.microsoft.com/office/word/2010/wordprocessingGroup" xmlns:wpi="http://schemas.microsoft.com/office/word/2010/wordprocessingInk" xmlns:wne="http://schemas.microsoft.com/office/word/2006/wordml" xmlns:wps="http://schemas.microsoft.com/office/word/2010/wordprocessingShape" mc:Ignorable="w14 wp14">
+<w:styles xmlns:wpc="http://schemas.microsoft.com/office/word/2010/wordprocessingCanvas" xmlns:mo="http://schemas.microsoft.com/office/mac/office/2008/main" xmlns:mc="http://schemas.openxmlformats.org/markup-compatibility/2006" xmlns:mv="urn:schemas-microsoft-com:mac:vml" xmlns:o="urn:schemas-microsoft-com:office:office" xmlns:r="http://schemas.openxmlformats.org/officeDocument/2006/relationships" xmlns:m="http://schemas.openxmlformats.org/officeDocument/2006/math" xmlns:v="urn:schemas-microsoft-com:vml" xmlns:wp14="http://schemas.microsoft.com/office/word/2010/wordprocessingDrawing" xmlns:wp="http://schemas.openxmlformats.org/drawingml/2006/wordprocessingDrawing" xmlns:w10="urn:schemas-microsoft-com:office:word" xmlns:w="http://schemas.openxmlformats.org/wordprocessingml/2006/main" xmlns:w14="http://schemas.microsoft.com/office/word/2010/wordml" xmlns:wpg="http://schemas.microsoft.com/office/word/2010/wordprocessingGroup" xmlns:wpi="http://schemas.microsoft.com/office/word/2010/wordprocessingInk" xmlns:wne="http://schemas.microsoft.com/office/word/2006/wordml" xmlns:wps="http://schemas.microsoft.com/office/word/2010/wordprocessingShape" mc:Ignorable="w14 wp14">
   <w:docDefaults>
     <w:rPrDefault>
       <w:rPr>
@@ -17107,7 +17592,7 @@
     </w:rPrDefault>
     <w:pPrDefault/>
   </w:docDefaults>
-  <w:latentStyles w:defLockedState="0" w:defUIPriority="0" w:defSemiHidden="0" w:defUnhideWhenUsed="0" w:defQFormat="0" w:count="267">
+  <w:latentStyles w:defLockedState="0" w:defUIPriority="0" w:defSemiHidden="0" w:defUnhideWhenUsed="0" w:defQFormat="0" w:count="276">
     <w:lsdException w:name="Normal" w:qFormat="1"/>
     <w:lsdException w:name="heading 1" w:qFormat="1"/>
     <w:lsdException w:name="heading 2" w:qFormat="1"/>
@@ -17418,7 +17903,6 @@
     <w:uiPriority w:val="1"/>
     <w:semiHidden/>
     <w:unhideWhenUsed/>
-    <w:rsid w:val="00CA54E5"/>
   </w:style>
   <w:style w:type="table" w:default="1" w:styleId="TableNormal">
     <w:name w:val="Normal Table"/>
@@ -17440,7 +17924,6 @@
     <w:uiPriority w:val="99"/>
     <w:semiHidden/>
     <w:unhideWhenUsed/>
-    <w:rsid w:val="00CA54E5"/>
   </w:style>
   <w:style w:type="paragraph" w:styleId="Header">
     <w:name w:val="header"/>
@@ -18500,7 +18983,7 @@
 </file>
 
 <file path=customXml/itemProps1.xml><?xml version="1.0" encoding="utf-8"?>
-<ds:datastoreItem xmlns:ds="http://schemas.openxmlformats.org/officeDocument/2006/customXml" ds:itemID="{75C3BA56-92DF-44D3-8F0E-830AE9D3274D}">
+<ds:datastoreItem xmlns:ds="http://schemas.openxmlformats.org/officeDocument/2006/customXml" ds:itemID="{8A19DABF-C1B5-954D-A33B-C03DF28C1CF2}">
   <ds:schemaRefs>
     <ds:schemaRef ds:uri="http://schemas.openxmlformats.org/officeDocument/2006/bibliography"/>
   </ds:schemaRefs>

</xml_diff>